<commit_message>
Updated pre-processing and augmentation section
</commit_message>
<xml_diff>
--- a/docs/Sign_Language_Detection_Using_Machine_Learning.docx
+++ b/docs/Sign_Language_Detection_Using_Machine_Learning.docx
@@ -1,6 +1,6 @@
 
 <file path=word/document.xml><?xml version="1.0" encoding="utf-8"?>
-<w:document xmlns:wpc="http://schemas.microsoft.com/office/word/2010/wordprocessingCanvas" xmlns:mc="http://schemas.openxmlformats.org/markup-compatibility/2006" xmlns:o="urn:schemas-microsoft-com:office:office" xmlns:r="http://schemas.openxmlformats.org/officeDocument/2006/relationships" xmlns:m="http://schemas.openxmlformats.org/officeDocument/2006/math" xmlns:v="urn:schemas-microsoft-com:vml" xmlns:wp14="http://schemas.microsoft.com/office/word/2010/wordprocessingDrawing" xmlns:wp="http://schemas.openxmlformats.org/drawingml/2006/wordprocessingDrawing" xmlns:w10="urn:schemas-microsoft-com:office:word" xmlns:w="http://schemas.openxmlformats.org/wordprocessingml/2006/main" xmlns:w14="http://schemas.microsoft.com/office/word/2010/wordml" xmlns:w15="http://schemas.microsoft.com/office/word/2012/wordml" xmlns:wpg="http://schemas.microsoft.com/office/word/2010/wordprocessingGroup" xmlns:wpi="http://schemas.microsoft.com/office/word/2010/wordprocessingInk" xmlns:wne="http://schemas.microsoft.com/office/word/2006/wordml" xmlns:wps="http://schemas.microsoft.com/office/word/2010/wordprocessingShape" mc:Ignorable="w14 w15 wp14">
+<w:document xmlns:wpc="http://schemas.microsoft.com/office/word/2010/wordprocessingCanvas" xmlns:cx="http://schemas.microsoft.com/office/drawing/2014/chartex" xmlns:cx1="http://schemas.microsoft.com/office/drawing/2015/9/8/chartex" xmlns:cx2="http://schemas.microsoft.com/office/drawing/2015/10/21/chartex" xmlns:cx3="http://schemas.microsoft.com/office/drawing/2016/5/9/chartex" xmlns:cx4="http://schemas.microsoft.com/office/drawing/2016/5/10/chartex" xmlns:cx5="http://schemas.microsoft.com/office/drawing/2016/5/11/chartex" xmlns:cx6="http://schemas.microsoft.com/office/drawing/2016/5/12/chartex" xmlns:cx7="http://schemas.microsoft.com/office/drawing/2016/5/13/chartex" xmlns:cx8="http://schemas.microsoft.com/office/drawing/2016/5/14/chartex" xmlns:mc="http://schemas.openxmlformats.org/markup-compatibility/2006" xmlns:aink="http://schemas.microsoft.com/office/drawing/2016/ink" xmlns:am3d="http://schemas.microsoft.com/office/drawing/2017/model3d" xmlns:o="urn:schemas-microsoft-com:office:office" xmlns:oel="http://schemas.microsoft.com/office/2019/extlst" xmlns:r="http://schemas.openxmlformats.org/officeDocument/2006/relationships" xmlns:m="http://schemas.openxmlformats.org/officeDocument/2006/math" xmlns:v="urn:schemas-microsoft-com:vml" xmlns:wp14="http://schemas.microsoft.com/office/word/2010/wordprocessingDrawing" xmlns:wp="http://schemas.openxmlformats.org/drawingml/2006/wordprocessingDrawing" xmlns:w10="urn:schemas-microsoft-com:office:word" xmlns:w="http://schemas.openxmlformats.org/wordprocessingml/2006/main" xmlns:w14="http://schemas.microsoft.com/office/word/2010/wordml" xmlns:w15="http://schemas.microsoft.com/office/word/2012/wordml" xmlns:w16cex="http://schemas.microsoft.com/office/word/2018/wordml/cex" xmlns:w16cid="http://schemas.microsoft.com/office/word/2016/wordml/cid" xmlns:w16="http://schemas.microsoft.com/office/word/2018/wordml" xmlns:w16sdtdh="http://schemas.microsoft.com/office/word/2020/wordml/sdtdatahash" xmlns:w16se="http://schemas.microsoft.com/office/word/2015/wordml/symex" xmlns:wpg="http://schemas.microsoft.com/office/word/2010/wordprocessingGroup" xmlns:wpi="http://schemas.microsoft.com/office/word/2010/wordprocessingInk" xmlns:wne="http://schemas.microsoft.com/office/word/2006/wordml" xmlns:wps="http://schemas.microsoft.com/office/word/2010/wordprocessingShape" mc:Ignorable="w14 w15 w16se w16cid w16 w16cex w16sdtdh wp14">
   <w:body>
     <w:p>
       <w:pPr>
@@ -402,79 +402,7 @@
                                 <w:sz w:val="36"/>
                                 <w:szCs w:val="36"/>
                               </w:rPr>
-                              <w:t xml:space="preserve">. </w:t>
-                            </w:r>
-                            <w:proofErr w:type="spellStart"/>
-                            <w:r>
-                              <w:rPr>
-                                <w:rFonts w:hAnsi="Calibri"/>
-                                <w:b/>
-                                <w:bCs/>
-                                <w:kern w:val="24"/>
-                                <w:sz w:val="36"/>
-                                <w:szCs w:val="36"/>
-                              </w:rPr>
-                              <w:t>Haytham</w:t>
-                            </w:r>
-                            <w:proofErr w:type="spellEnd"/>
-                            <w:r>
-                              <w:rPr>
-                                <w:rFonts w:hAnsi="Calibri"/>
-                                <w:b/>
-                                <w:bCs/>
-                                <w:kern w:val="24"/>
-                                <w:sz w:val="36"/>
-                                <w:szCs w:val="36"/>
-                              </w:rPr>
-                              <w:t xml:space="preserve"> </w:t>
-                            </w:r>
-                            <w:proofErr w:type="spellStart"/>
-                            <w:r>
-                              <w:rPr>
-                                <w:rFonts w:hAnsi="Calibri"/>
-                                <w:b/>
-                                <w:bCs/>
-                                <w:kern w:val="24"/>
-                                <w:sz w:val="36"/>
-                                <w:szCs w:val="36"/>
-                              </w:rPr>
-                              <w:t>Azmi</w:t>
-                            </w:r>
-                            <w:proofErr w:type="spellEnd"/>
-                            <w:r>
-                              <w:rPr>
-                                <w:rFonts w:hAnsi="Calibri"/>
-                                <w:b/>
-                                <w:bCs/>
-                                <w:kern w:val="24"/>
-                                <w:sz w:val="36"/>
-                                <w:szCs w:val="36"/>
-                              </w:rPr>
-                              <w:t xml:space="preserve"> Mahmoud </w:t>
-                            </w:r>
-                            <w:proofErr w:type="spellStart"/>
-                            <w:r>
-                              <w:rPr>
-                                <w:rFonts w:hAnsi="Calibri"/>
-                                <w:b/>
-                                <w:bCs/>
-                                <w:kern w:val="24"/>
-                                <w:sz w:val="36"/>
-                                <w:szCs w:val="36"/>
-                              </w:rPr>
-                              <w:t>Elmiligi</w:t>
-                            </w:r>
-                            <w:proofErr w:type="spellEnd"/>
-                            <w:r>
-                              <w:rPr>
-                                <w:rFonts w:hAnsi="Calibri"/>
-                                <w:b/>
-                                <w:bCs/>
-                                <w:kern w:val="24"/>
-                                <w:sz w:val="36"/>
-                                <w:szCs w:val="36"/>
-                              </w:rPr>
-                              <w:t xml:space="preserve"> </w:t>
+                              <w:t xml:space="preserve">. Haytham Azmi Mahmoud Elmiligi </w:t>
                             </w:r>
                           </w:p>
                           <w:p>
@@ -502,7 +430,6 @@
                                 <w:szCs w:val="32"/>
                               </w:rPr>
                             </w:pPr>
-                            <w:proofErr w:type="spellStart"/>
                             <w:r>
                               <w:rPr>
                                 <w:rFonts w:hAnsi="Calibri"/>
@@ -512,19 +439,7 @@
                                 <w:sz w:val="32"/>
                                 <w:szCs w:val="32"/>
                               </w:rPr>
-                              <w:t>Ain</w:t>
-                            </w:r>
-                            <w:proofErr w:type="spellEnd"/>
-                            <w:r>
-                              <w:rPr>
-                                <w:rFonts w:hAnsi="Calibri"/>
-                                <w:b/>
-                                <w:bCs/>
-                                <w:kern w:val="24"/>
-                                <w:sz w:val="32"/>
-                                <w:szCs w:val="32"/>
-                              </w:rPr>
-                              <w:t xml:space="preserve"> Shams University</w:t>
+                              <w:t>Ain Shams University</w:t>
                             </w:r>
                           </w:p>
                           <w:p>
@@ -1105,7 +1020,7 @@
             <wp:docPr id="16" name="Picture 15">
               <a:extLst xmlns:a="http://schemas.openxmlformats.org/drawingml/2006/main">
                 <a:ext uri="{FF2B5EF4-FFF2-40B4-BE49-F238E27FC236}">
-                  <a16:creationId xmlns:a16="http://schemas.microsoft.com/office/drawing/2014/main" xmlns:w16se="http://schemas.microsoft.com/office/word/2015/wordml/symex" xmlns:w16sdtdh="http://schemas.microsoft.com/office/word/2020/wordml/sdtdatahash" xmlns:w16="http://schemas.microsoft.com/office/word/2018/wordml" xmlns:w16cid="http://schemas.microsoft.com/office/word/2016/wordml/cid" xmlns:w16cex="http://schemas.microsoft.com/office/word/2018/wordml/cex" xmlns:w="http://schemas.openxmlformats.org/wordprocessingml/2006/main" xmlns:w10="urn:schemas-microsoft-com:office:word" xmlns:v="urn:schemas-microsoft-com:vml" xmlns:oel="http://schemas.microsoft.com/office/2019/extlst" xmlns:o="urn:schemas-microsoft-com:office:office" xmlns:am3d="http://schemas.microsoft.com/office/drawing/2017/model3d" xmlns:aink="http://schemas.microsoft.com/office/drawing/2016/ink" xmlns:cx8="http://schemas.microsoft.com/office/drawing/2016/5/14/chartex" xmlns:cx7="http://schemas.microsoft.com/office/drawing/2016/5/13/chartex" xmlns:cx6="http://schemas.microsoft.com/office/drawing/2016/5/12/chartex" xmlns:cx5="http://schemas.microsoft.com/office/drawing/2016/5/11/chartex" xmlns:cx4="http://schemas.microsoft.com/office/drawing/2016/5/10/chartex" xmlns:cx3="http://schemas.microsoft.com/office/drawing/2016/5/9/chartex" xmlns:cx2="http://schemas.microsoft.com/office/drawing/2015/10/21/chartex" xmlns:cx1="http://schemas.microsoft.com/office/drawing/2015/9/8/chartex" xmlns:cx="http://schemas.microsoft.com/office/drawing/2014/chartex" xmlns="" id="{7D0D41BF-048D-4C03-907A-71E73A11F25A}"/>
+                  <a16:creationId xmlns:a16="http://schemas.microsoft.com/office/drawing/2014/main" id="{7D0D41BF-048D-4C03-907A-71E73A11F25A}"/>
                 </a:ext>
               </a:extLst>
             </wp:docPr>
@@ -1117,7 +1032,7 @@
                     <pic:cNvPr id="16" name="Picture 15">
                       <a:extLst>
                         <a:ext uri="{FF2B5EF4-FFF2-40B4-BE49-F238E27FC236}">
-                          <a16:creationId xmlns:a16="http://schemas.microsoft.com/office/drawing/2014/main" xmlns:w16se="http://schemas.microsoft.com/office/word/2015/wordml/symex" xmlns:w16sdtdh="http://schemas.microsoft.com/office/word/2020/wordml/sdtdatahash" xmlns:w16="http://schemas.microsoft.com/office/word/2018/wordml" xmlns:w16cid="http://schemas.microsoft.com/office/word/2016/wordml/cid" xmlns:w16cex="http://schemas.microsoft.com/office/word/2018/wordml/cex" xmlns:w="http://schemas.openxmlformats.org/wordprocessingml/2006/main" xmlns:w10="urn:schemas-microsoft-com:office:word" xmlns:v="urn:schemas-microsoft-com:vml" xmlns:oel="http://schemas.microsoft.com/office/2019/extlst" xmlns:o="urn:schemas-microsoft-com:office:office" xmlns:am3d="http://schemas.microsoft.com/office/drawing/2017/model3d" xmlns:aink="http://schemas.microsoft.com/office/drawing/2016/ink" xmlns:cx8="http://schemas.microsoft.com/office/drawing/2016/5/14/chartex" xmlns:cx7="http://schemas.microsoft.com/office/drawing/2016/5/13/chartex" xmlns:cx6="http://schemas.microsoft.com/office/drawing/2016/5/12/chartex" xmlns:cx5="http://schemas.microsoft.com/office/drawing/2016/5/11/chartex" xmlns:cx4="http://schemas.microsoft.com/office/drawing/2016/5/10/chartex" xmlns:cx3="http://schemas.microsoft.com/office/drawing/2016/5/9/chartex" xmlns:cx2="http://schemas.microsoft.com/office/drawing/2015/10/21/chartex" xmlns:cx1="http://schemas.microsoft.com/office/drawing/2015/9/8/chartex" xmlns:cx="http://schemas.microsoft.com/office/drawing/2014/chartex" xmlns="" id="{7D0D41BF-048D-4C03-907A-71E73A11F25A}"/>
+                          <a16:creationId xmlns:a16="http://schemas.microsoft.com/office/drawing/2014/main" id="{7D0D41BF-048D-4C03-907A-71E73A11F25A}"/>
                         </a:ext>
                       </a:extLst>
                     </pic:cNvPr>
@@ -1529,30 +1444,8 @@
               <w:rPr>
                 <w:rFonts w:cstheme="majorBidi"/>
               </w:rPr>
-              <w:t xml:space="preserve">Khaled </w:t>
-            </w:r>
-            <w:proofErr w:type="spellStart"/>
-            <w:r>
-              <w:rPr>
-                <w:rFonts w:cstheme="majorBidi"/>
-              </w:rPr>
-              <w:t>Medhat</w:t>
-            </w:r>
-            <w:proofErr w:type="spellEnd"/>
-            <w:r>
-              <w:rPr>
-                <w:rFonts w:cstheme="majorBidi"/>
-              </w:rPr>
-              <w:t xml:space="preserve"> Mahmoud </w:t>
-            </w:r>
-            <w:proofErr w:type="spellStart"/>
-            <w:r>
-              <w:rPr>
-                <w:rFonts w:cstheme="majorBidi"/>
-              </w:rPr>
-              <w:t>Khalifa</w:t>
-            </w:r>
-            <w:proofErr w:type="spellEnd"/>
+              <w:t>Khaled Medhat Mahmoud Khalifa</w:t>
+            </w:r>
           </w:p>
         </w:tc>
         <w:tc>
@@ -1613,35 +1506,7 @@
               <w:rPr>
                 <w:rFonts w:cstheme="majorBidi"/>
               </w:rPr>
-              <w:t xml:space="preserve">Mohamed </w:t>
-            </w:r>
-            <w:proofErr w:type="spellStart"/>
-            <w:r>
-              <w:rPr>
-                <w:rFonts w:cstheme="majorBidi"/>
-              </w:rPr>
-              <w:t>Magdy</w:t>
-            </w:r>
-            <w:proofErr w:type="spellEnd"/>
-            <w:r>
-              <w:rPr>
-                <w:rFonts w:cstheme="majorBidi"/>
-              </w:rPr>
-              <w:t xml:space="preserve"> </w:t>
-            </w:r>
-            <w:proofErr w:type="spellStart"/>
-            <w:r>
-              <w:rPr>
-                <w:rFonts w:cstheme="majorBidi"/>
-              </w:rPr>
-              <w:t>Mostafa</w:t>
-            </w:r>
-            <w:proofErr w:type="spellEnd"/>
-            <w:r>
-              <w:rPr>
-                <w:rFonts w:cstheme="majorBidi"/>
-              </w:rPr>
-              <w:t xml:space="preserve"> Sayed</w:t>
+              <w:t>Mohamed Magdy Mostafa Sayed</w:t>
             </w:r>
           </w:p>
         </w:tc>
@@ -1703,35 +1568,7 @@
               <w:rPr>
                 <w:rFonts w:cstheme="majorBidi"/>
               </w:rPr>
-              <w:t xml:space="preserve">Yomna </w:t>
-            </w:r>
-            <w:proofErr w:type="spellStart"/>
-            <w:r>
-              <w:rPr>
-                <w:rFonts w:cstheme="majorBidi"/>
-              </w:rPr>
-              <w:t>Hussien</w:t>
-            </w:r>
-            <w:proofErr w:type="spellEnd"/>
-            <w:r>
-              <w:rPr>
-                <w:rFonts w:cstheme="majorBidi"/>
-              </w:rPr>
-              <w:t xml:space="preserve"> Mohamed </w:t>
-            </w:r>
-            <w:proofErr w:type="spellStart"/>
-            <w:r>
-              <w:rPr>
-                <w:rFonts w:cstheme="majorBidi"/>
-              </w:rPr>
-              <w:t>Abd</w:t>
-            </w:r>
-            <w:proofErr w:type="spellEnd"/>
-            <w:r>
-              <w:rPr>
-                <w:rFonts w:cstheme="majorBidi"/>
-              </w:rPr>
-              <w:t xml:space="preserve"> El Hamid</w:t>
+              <w:t>Yomna Hussien Mohamed Abd El Hamid</w:t>
             </w:r>
           </w:p>
         </w:tc>
@@ -1793,30 +1630,8 @@
               <w:rPr>
                 <w:rFonts w:cstheme="majorBidi"/>
               </w:rPr>
-              <w:t xml:space="preserve">Mohamed Sayed </w:t>
-            </w:r>
-            <w:proofErr w:type="spellStart"/>
-            <w:r>
-              <w:rPr>
-                <w:rFonts w:cstheme="majorBidi"/>
-              </w:rPr>
-              <w:t>Awwad</w:t>
-            </w:r>
-            <w:proofErr w:type="spellEnd"/>
-            <w:r>
-              <w:rPr>
-                <w:rFonts w:cstheme="majorBidi"/>
-              </w:rPr>
-              <w:t xml:space="preserve"> </w:t>
-            </w:r>
-            <w:proofErr w:type="spellStart"/>
-            <w:r>
-              <w:rPr>
-                <w:rFonts w:cstheme="majorBidi"/>
-              </w:rPr>
-              <w:t>Badawy</w:t>
-            </w:r>
-            <w:proofErr w:type="spellEnd"/>
+              <w:t>Mohamed Sayed Awwad Badawy</w:t>
+            </w:r>
           </w:p>
         </w:tc>
         <w:tc>
@@ -1877,21 +1692,7 @@
               <w:rPr>
                 <w:rFonts w:cstheme="majorBidi"/>
               </w:rPr>
-              <w:t xml:space="preserve">Mahmoud </w:t>
-            </w:r>
-            <w:proofErr w:type="spellStart"/>
-            <w:r>
-              <w:rPr>
-                <w:rFonts w:cstheme="majorBidi"/>
-              </w:rPr>
-              <w:t>Mourad</w:t>
-            </w:r>
-            <w:proofErr w:type="spellEnd"/>
-            <w:r>
-              <w:rPr>
-                <w:rFonts w:cstheme="majorBidi"/>
-              </w:rPr>
-              <w:t xml:space="preserve"> Youssef</w:t>
+              <w:t>Mahmoud Mourad Youssef</w:t>
             </w:r>
           </w:p>
         </w:tc>
@@ -2134,7 +1935,7 @@
               </wp:anchor>
             </w:drawing>
           </mc:Choice>
-          <mc:Fallback xmlns:w16se="http://schemas.microsoft.com/office/word/2015/wordml/symex" xmlns:w16sdtdh="http://schemas.microsoft.com/office/word/2020/wordml/sdtdatahash" xmlns:w16="http://schemas.microsoft.com/office/word/2018/wordml" xmlns:w16cid="http://schemas.microsoft.com/office/word/2016/wordml/cid" xmlns:w16cex="http://schemas.microsoft.com/office/word/2018/wordml/cex" xmlns:oel="http://schemas.microsoft.com/office/2019/extlst" xmlns:am3d="http://schemas.microsoft.com/office/drawing/2017/model3d" xmlns:aink="http://schemas.microsoft.com/office/drawing/2016/ink" xmlns:cx8="http://schemas.microsoft.com/office/drawing/2016/5/14/chartex" xmlns:cx7="http://schemas.microsoft.com/office/drawing/2016/5/13/chartex" xmlns:cx6="http://schemas.microsoft.com/office/drawing/2016/5/12/chartex" xmlns:cx5="http://schemas.microsoft.com/office/drawing/2016/5/11/chartex" xmlns:cx4="http://schemas.microsoft.com/office/drawing/2016/5/10/chartex" xmlns:cx3="http://schemas.microsoft.com/office/drawing/2016/5/9/chartex" xmlns:cx2="http://schemas.microsoft.com/office/drawing/2015/10/21/chartex" xmlns:cx1="http://schemas.microsoft.com/office/drawing/2015/9/8/chartex" xmlns:cx="http://schemas.microsoft.com/office/drawing/2014/chartex">
+          <mc:Fallback>
             <w:pict>
               <v:rect w14:anchorId="1B09765C" id="Rectangle 7" o:spid="_x0000_s1026" style="position:absolute;margin-left:0;margin-top:18.9pt;width:616.95pt;height:189.45pt;z-index:251692032;visibility:visible;mso-wrap-style:square;mso-height-percent:0;mso-wrap-distance-left:9pt;mso-wrap-distance-top:0;mso-wrap-distance-right:9pt;mso-wrap-distance-bottom:0;mso-position-horizontal:left;mso-position-horizontal-relative:page;mso-position-vertical:absolute;mso-position-vertical-relative:text;mso-height-percent:0;mso-height-relative:margin;v-text-anchor:middle" o:gfxdata="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" fillcolor="#1c60a1" stroked="f" strokeweight="1pt">
                 <v:fill opacity="19789f"/>
@@ -2391,51 +2192,7 @@
                                 <w:sz w:val="20"/>
                                 <w:szCs w:val="20"/>
                               </w:rPr>
-                              <w:t xml:space="preserve">Mohamed </w:t>
-                            </w:r>
-                            <w:proofErr w:type="spellStart"/>
-                            <w:r>
-                              <w:rPr>
-                                <w:rFonts w:cstheme="majorBidi"/>
-                                <w:b/>
-                                <w:bCs/>
-                                <w:sz w:val="20"/>
-                                <w:szCs w:val="20"/>
-                              </w:rPr>
-                              <w:t>Magdy</w:t>
-                            </w:r>
-                            <w:proofErr w:type="spellEnd"/>
-                            <w:r>
-                              <w:rPr>
-                                <w:rFonts w:cstheme="majorBidi"/>
-                                <w:b/>
-                                <w:bCs/>
-                                <w:sz w:val="20"/>
-                                <w:szCs w:val="20"/>
-                              </w:rPr>
-                              <w:t xml:space="preserve"> </w:t>
-                            </w:r>
-                            <w:proofErr w:type="spellStart"/>
-                            <w:r>
-                              <w:rPr>
-                                <w:rFonts w:cstheme="majorBidi"/>
-                                <w:b/>
-                                <w:bCs/>
-                                <w:sz w:val="20"/>
-                                <w:szCs w:val="20"/>
-                              </w:rPr>
-                              <w:t>Mostafa</w:t>
-                            </w:r>
-                            <w:proofErr w:type="spellEnd"/>
-                            <w:r>
-                              <w:rPr>
-                                <w:rFonts w:cstheme="majorBidi"/>
-                                <w:b/>
-                                <w:bCs/>
-                                <w:sz w:val="20"/>
-                                <w:szCs w:val="20"/>
-                              </w:rPr>
-                              <w:t xml:space="preserve"> Sayed</w:t>
+                              <w:t>Mohamed Magdy Mostafa Sayed</w:t>
                             </w:r>
                           </w:p>
                           <w:p>
@@ -2455,47 +2212,7 @@
                                 <w:sz w:val="20"/>
                                 <w:szCs w:val="20"/>
                               </w:rPr>
-                              <w:t xml:space="preserve">Yomna </w:t>
-                            </w:r>
-                            <w:proofErr w:type="spellStart"/>
-                            <w:r>
-                              <w:rPr>
-                                <w:b/>
-                                <w:bCs/>
-                                <w:sz w:val="20"/>
-                                <w:szCs w:val="20"/>
-                              </w:rPr>
-                              <w:t>Hussien</w:t>
-                            </w:r>
-                            <w:proofErr w:type="spellEnd"/>
-                            <w:r>
-                              <w:rPr>
-                                <w:b/>
-                                <w:bCs/>
-                                <w:sz w:val="20"/>
-                                <w:szCs w:val="20"/>
-                              </w:rPr>
-                              <w:t xml:space="preserve"> Mohamed </w:t>
-                            </w:r>
-                            <w:proofErr w:type="spellStart"/>
-                            <w:r>
-                              <w:rPr>
-                                <w:b/>
-                                <w:bCs/>
-                                <w:sz w:val="20"/>
-                                <w:szCs w:val="20"/>
-                              </w:rPr>
-                              <w:t>Abd</w:t>
-                            </w:r>
-                            <w:proofErr w:type="spellEnd"/>
-                            <w:r>
-                              <w:rPr>
-                                <w:b/>
-                                <w:bCs/>
-                                <w:sz w:val="20"/>
-                                <w:szCs w:val="20"/>
-                              </w:rPr>
-                              <w:t xml:space="preserve"> El Hamid</w:t>
+                              <w:t>Yomna Hussien Mohamed Abd El Hamid</w:t>
                             </w:r>
                           </w:p>
                           <w:p>
@@ -2518,73 +2235,7 @@
                                 <w:sz w:val="20"/>
                                 <w:szCs w:val="20"/>
                               </w:rPr>
-                              <w:t xml:space="preserve">Khaled </w:t>
-                            </w:r>
-                            <w:proofErr w:type="spellStart"/>
-                            <w:r>
-                              <w:rPr>
-                                <w:rFonts w:cstheme="majorBidi"/>
-                                <w:b/>
-                                <w:bCs/>
-                                <w:sz w:val="20"/>
-                                <w:szCs w:val="20"/>
-                              </w:rPr>
-                              <w:t>Medhat</w:t>
-                            </w:r>
-                            <w:proofErr w:type="spellEnd"/>
-                            <w:r>
-                              <w:rPr>
-                                <w:rFonts w:cstheme="majorBidi"/>
-                                <w:b/>
-                                <w:bCs/>
-                                <w:sz w:val="20"/>
-                                <w:szCs w:val="20"/>
-                              </w:rPr>
-                              <w:t xml:space="preserve"> Mahmoud </w:t>
-                            </w:r>
-                            <w:proofErr w:type="spellStart"/>
-                            <w:r>
-                              <w:rPr>
-                                <w:rFonts w:cstheme="majorBidi"/>
-                                <w:b/>
-                                <w:bCs/>
-                                <w:sz w:val="20"/>
-                                <w:szCs w:val="20"/>
-                              </w:rPr>
-                              <w:t>Khalifa</w:t>
-                            </w:r>
-                            <w:proofErr w:type="spellEnd"/>
-                            <w:r>
-                              <w:rPr>
-                                <w:rFonts w:cstheme="majorBidi"/>
-                                <w:b/>
-                                <w:bCs/>
-                                <w:sz w:val="20"/>
-                                <w:szCs w:val="20"/>
-                              </w:rPr>
-                              <w:t xml:space="preserve"> Mahmoud </w:t>
-                            </w:r>
-                            <w:proofErr w:type="spellStart"/>
-                            <w:r>
-                              <w:rPr>
-                                <w:rFonts w:cstheme="majorBidi"/>
-                                <w:b/>
-                                <w:bCs/>
-                                <w:sz w:val="20"/>
-                                <w:szCs w:val="20"/>
-                              </w:rPr>
-                              <w:t>Mourad</w:t>
-                            </w:r>
-                            <w:proofErr w:type="spellEnd"/>
-                            <w:r>
-                              <w:rPr>
-                                <w:rFonts w:cstheme="majorBidi"/>
-                                <w:b/>
-                                <w:bCs/>
-                                <w:sz w:val="20"/>
-                                <w:szCs w:val="20"/>
-                              </w:rPr>
-                              <w:t xml:space="preserve"> Youssef</w:t>
+                              <w:t>Khaled Medhat Mahmoud Khalifa Mahmoud Mourad Youssef</w:t>
                             </w:r>
                           </w:p>
                           <w:p>
@@ -2606,42 +2257,8 @@
                                 <w:sz w:val="20"/>
                                 <w:szCs w:val="20"/>
                               </w:rPr>
-                              <w:t xml:space="preserve">Mohamed Sayed </w:t>
+                              <w:t>Mohamed Sayed Awwad Badawy</w:t>
                             </w:r>
-                            <w:proofErr w:type="spellStart"/>
-                            <w:r>
-                              <w:rPr>
-                                <w:rFonts w:cstheme="majorBidi"/>
-                                <w:b/>
-                                <w:bCs/>
-                                <w:sz w:val="20"/>
-                                <w:szCs w:val="20"/>
-                              </w:rPr>
-                              <w:t>Awwad</w:t>
-                            </w:r>
-                            <w:proofErr w:type="spellEnd"/>
-                            <w:r>
-                              <w:rPr>
-                                <w:rFonts w:cstheme="majorBidi"/>
-                                <w:b/>
-                                <w:bCs/>
-                                <w:sz w:val="20"/>
-                                <w:szCs w:val="20"/>
-                              </w:rPr>
-                              <w:t xml:space="preserve"> </w:t>
-                            </w:r>
-                            <w:proofErr w:type="spellStart"/>
-                            <w:r>
-                              <w:rPr>
-                                <w:rFonts w:cstheme="majorBidi"/>
-                                <w:b/>
-                                <w:bCs/>
-                                <w:sz w:val="20"/>
-                                <w:szCs w:val="20"/>
-                              </w:rPr>
-                              <w:t>Badawy</w:t>
-                            </w:r>
-                            <w:proofErr w:type="spellEnd"/>
                           </w:p>
                         </w:txbxContent>
                       </wps:txbx>
@@ -6456,44 +6073,45 @@
           <w:b/>
           <w:bCs/>
         </w:rPr>
-        <w:t xml:space="preserve">s. To solve this problem, our proposed system will work as a sign language translator where it will convert real-time American </w:t>
-      </w:r>
-      <w:proofErr w:type="gramStart"/>
+        <w:t xml:space="preserve">s. To solve this problem, our proposed system will work as a sign language translator where it will convert real-time American sign language into text. The system will use techniques based on deep learning and computer vision to </w:t>
+      </w:r>
       <w:r>
         <w:rPr>
           <w:b/>
           <w:bCs/>
         </w:rPr>
-        <w:t>sign language</w:t>
-      </w:r>
-      <w:proofErr w:type="gramEnd"/>
+        <w:t xml:space="preserve">recognize the input gesture from a live camera feed and convert it into text. The dataset used will be American Sign Language based dataset. This system will help in overcoming the communication barrier that exists between people who don’t understand sign language and people with </w:t>
+      </w:r>
       <w:r>
         <w:rPr>
           <w:b/>
           <w:bCs/>
         </w:rPr>
-        <w:t xml:space="preserve"> into text. The system will use techniques based on deep learning and computer vision to </w:t>
+        <w:t>speech and hearing impairment</w:t>
       </w:r>
       <w:r>
         <w:rPr>
           <w:b/>
           <w:bCs/>
         </w:rPr>
-        <w:t xml:space="preserve">recognize the input gesture from a live camera feed and convert it into text. The dataset used will be American Sign Language based dataset. This system will help in overcoming the communication barrier that exists between people who don’t understand sign language and people with </w:t>
-      </w:r>
-      <w:r>
+        <w:t>.</w:t>
+      </w:r>
+    </w:p>
+    <w:p>
+      <w:pPr>
+        <w:pStyle w:val="BodyText"/>
+        <w:jc w:val="both"/>
         <w:rPr>
           <w:b/>
           <w:bCs/>
         </w:rPr>
-        <w:t>speech and hearing impairment</w:t>
-      </w:r>
+      </w:pPr>
       <w:r>
         <w:rPr>
           <w:b/>
           <w:bCs/>
         </w:rPr>
-        <w:t>.</w:t>
+        <w:t>Keywords— deep learning, sign language, computer vision, hand gesture recognition, convolution neural network (CNN)</w:t>
       </w:r>
     </w:p>
     <w:p>
@@ -6505,91 +6123,66 @@
           <w:bCs/>
         </w:rPr>
       </w:pPr>
-      <w:r>
+    </w:p>
+    <w:p>
+      <w:pPr>
+        <w:pStyle w:val="BodyText"/>
+        <w:jc w:val="both"/>
         <w:rPr>
           <w:b/>
           <w:bCs/>
         </w:rPr>
-        <w:t>Keywords— deep learning, sign language, computer vision, hand gesture recognition, convolution neural network (CNN)</w:t>
+      </w:pPr>
+    </w:p>
+    <w:p>
+      <w:pPr>
+        <w:pStyle w:val="Heading1"/>
+        <w:jc w:val="left"/>
+      </w:pPr>
+      <w:bookmarkStart w:id="0" w:name="_Toc125137954"/>
+      <w:r>
+        <w:t>INTRODUCTION</w:t>
+      </w:r>
+      <w:bookmarkEnd w:id="0"/>
+    </w:p>
+    <w:p>
+      <w:pPr>
+        <w:rPr>
+          <w:sz w:val="2"/>
+          <w:szCs w:val="2"/>
+        </w:rPr>
+      </w:pPr>
+    </w:p>
+    <w:p>
+      <w:pPr>
+        <w:jc w:val="both"/>
+      </w:pPr>
+      <w:r>
+        <w:t>People who have trouble speaking or hearing use sign language as a way of communication. Non-verbal movements in sign language are used by people to convey their thoughts and feelings. However, non-signers find it very challenging to comprehend these gestures, so qualified sign language interpreters are required for medical and legal appointments, as well as for educational and training sessions.</w:t>
+      </w:r>
+      <w:r>
+        <w:t xml:space="preserve"> </w:t>
+      </w:r>
+      <w:r>
+        <w:t>Our system seeks to close this communication gap and let the deaf and the mute carry out their regular activities by using</w:t>
+      </w:r>
+      <w:r>
+        <w:t xml:space="preserve"> a</w:t>
+      </w:r>
+      <w:r>
+        <w:t xml:space="preserve"> simple applicatio</w:t>
+      </w:r>
+      <w:r>
+        <w:t xml:space="preserve">n. </w:t>
       </w:r>
     </w:p>
     <w:p>
       <w:pPr>
         <w:pStyle w:val="BodyText"/>
         <w:jc w:val="both"/>
-        <w:rPr>
-          <w:b/>
-          <w:bCs/>
-        </w:rPr>
-      </w:pPr>
-    </w:p>
-    <w:p>
-      <w:pPr>
-        <w:pStyle w:val="BodyText"/>
-        <w:jc w:val="both"/>
-        <w:rPr>
-          <w:b/>
-          <w:bCs/>
-        </w:rPr>
-      </w:pPr>
-    </w:p>
-    <w:p>
-      <w:pPr>
-        <w:pStyle w:val="Heading1"/>
-        <w:jc w:val="left"/>
-      </w:pPr>
-      <w:bookmarkStart w:id="0" w:name="_Toc125137954"/>
-      <w:r>
-        <w:t>INTRODUCTION</w:t>
-      </w:r>
-      <w:bookmarkEnd w:id="0"/>
-    </w:p>
-    <w:p>
-      <w:pPr>
-        <w:rPr>
-          <w:sz w:val="2"/>
-          <w:szCs w:val="2"/>
-        </w:rPr>
-      </w:pPr>
-    </w:p>
-    <w:p>
-      <w:pPr>
-        <w:jc w:val="both"/>
-      </w:pPr>
-      <w:r>
-        <w:t>People who have trouble speaking or hearing use sign language as a way of communication. Non-verbal movements in sign language are used by people to convey their thoughts and feelings. However, non-signers find it very challenging to comprehend these gestures, so qualified sign language interpreters are required for medical and legal appointments, as well as for educational and training sessions.</w:t>
-      </w:r>
-      <w:r>
-        <w:t xml:space="preserve"> </w:t>
-      </w:r>
-      <w:r>
-        <w:t>Our system seeks to close this communication gap and let the deaf and the mute carry out their regular activities by using</w:t>
-      </w:r>
-      <w:r>
-        <w:t xml:space="preserve"> a</w:t>
-      </w:r>
-      <w:r>
-        <w:t xml:space="preserve"> simple applicatio</w:t>
-      </w:r>
-      <w:r>
-        <w:t xml:space="preserve">n. </w:t>
-      </w:r>
-    </w:p>
-    <w:p>
-      <w:pPr>
-        <w:pStyle w:val="BodyText"/>
-        <w:jc w:val="both"/>
-      </w:pPr>
-      <w:r>
-        <w:t xml:space="preserve">To implement this, we made a model to recognize different hand gestures by using American </w:t>
-      </w:r>
-      <w:proofErr w:type="gramStart"/>
-      <w:r>
-        <w:t>sign language</w:t>
-      </w:r>
-      <w:proofErr w:type="gramEnd"/>
-      <w:r>
-        <w:t xml:space="preserve"> data set to train the model. </w:t>
+      </w:pPr>
+      <w:r>
+        <w:t xml:space="preserve">To implement this, we made a model to recognize different hand gestures by using American sign language data set to train the model. </w:t>
       </w:r>
       <w:r>
         <w:t xml:space="preserve">The dataset contains a variety of </w:t>
@@ -6714,39 +6307,7 @@
           <w:rFonts w:asciiTheme="majorBidi" w:hAnsiTheme="majorBidi" w:cstheme="majorBidi"/>
           <w:color w:val="000000"/>
         </w:rPr>
-        <w:t xml:space="preserve"> [1] uses CNNs for classification, which is mostly used for static SL recognition, combined with a </w:t>
-      </w:r>
-      <w:proofErr w:type="spellStart"/>
-      <w:r>
-        <w:rPr>
-          <w:rFonts w:asciiTheme="majorBidi" w:hAnsiTheme="majorBidi" w:cstheme="majorBidi"/>
-          <w:color w:val="000000"/>
-        </w:rPr>
-        <w:t>SoftMax</w:t>
-      </w:r>
-      <w:proofErr w:type="spellEnd"/>
-      <w:r>
-        <w:rPr>
-          <w:rFonts w:asciiTheme="majorBidi" w:hAnsiTheme="majorBidi" w:cstheme="majorBidi"/>
-          <w:color w:val="000000"/>
-        </w:rPr>
-        <w:t xml:space="preserve">-based loss function which is accompanied by transfer learning by using pre-trained models with newly trained ones. It also employed </w:t>
-      </w:r>
-      <w:proofErr w:type="spellStart"/>
-      <w:r>
-        <w:rPr>
-          <w:rFonts w:asciiTheme="majorBidi" w:hAnsiTheme="majorBidi" w:cstheme="majorBidi"/>
-          <w:color w:val="000000"/>
-        </w:rPr>
-        <w:t>Caffe</w:t>
-      </w:r>
-      <w:proofErr w:type="spellEnd"/>
-      <w:r>
-        <w:rPr>
-          <w:rFonts w:asciiTheme="majorBidi" w:hAnsiTheme="majorBidi" w:cstheme="majorBidi"/>
-          <w:color w:val="000000"/>
-        </w:rPr>
-        <w:t xml:space="preserve"> which is a deep learning framework and they used Berkeley Vision and Learning Center’s Google Net pre-trained on 2012 ILSVRC dataset.</w:t>
+        <w:t xml:space="preserve"> [1] uses CNNs for classification, which is mostly used for static SL recognition, combined with a SoftMax-based loss function which is accompanied by transfer learning by using pre-trained models with newly trained ones. It also employed Caffe which is a deep learning framework and they used Berkeley Vision and Learning Center’s Google Net pre-trained on 2012 ILSVRC dataset.</w:t>
       </w:r>
     </w:p>
     <w:p>
@@ -6793,23 +6354,7 @@
           <w:rFonts w:asciiTheme="majorBidi" w:hAnsiTheme="majorBidi" w:cstheme="majorBidi"/>
           <w:color w:val="000000"/>
         </w:rPr>
-        <w:t xml:space="preserve">which uses a CNN trained model from scratch and a pre-trained VGG19. It used Image Data Generator for data augmentation which generates batches of tensor images to be looped, it uses </w:t>
-      </w:r>
-      <w:proofErr w:type="spellStart"/>
-      <w:r>
-        <w:rPr>
-          <w:rFonts w:asciiTheme="majorBidi" w:hAnsiTheme="majorBidi" w:cstheme="majorBidi"/>
-          <w:color w:val="000000"/>
-        </w:rPr>
-        <w:t>OpenCV</w:t>
-      </w:r>
-      <w:proofErr w:type="spellEnd"/>
-      <w:r>
-        <w:rPr>
-          <w:rFonts w:asciiTheme="majorBidi" w:hAnsiTheme="majorBidi" w:cstheme="majorBidi"/>
-          <w:color w:val="000000"/>
-        </w:rPr>
-        <w:t xml:space="preserve"> for human-computer interaction, uses Adam Optimizer and categorical cross-entropy loss for CNN, it uses SGD and same loss as CNN, and it has an accuracy of</w:t>
+        <w:t>which uses a CNN trained model from scratch and a pre-trained VGG19. It used Image Data Generator for data augmentation which generates batches of tensor images to be looped, it uses OpenCV for human-computer interaction, uses Adam Optimizer and categorical cross-entropy loss for CNN, it uses SGD and same loss as CNN, and it has an accuracy of</w:t>
       </w:r>
       <w:r>
         <w:rPr>
@@ -6854,23 +6399,7 @@
           <w:rFonts w:asciiTheme="majorBidi" w:hAnsiTheme="majorBidi" w:cstheme="majorBidi"/>
           <w:color w:val="000000"/>
         </w:rPr>
-        <w:t xml:space="preserve"> [3] which uses YOLO, residual LSTM network and spatial feature extraction. Its method was firstly, a hand positioning module based on framework of YOLO which is </w:t>
-      </w:r>
-      <w:proofErr w:type="spellStart"/>
-      <w:r>
-        <w:rPr>
-          <w:rFonts w:asciiTheme="majorBidi" w:hAnsiTheme="majorBidi" w:cstheme="majorBidi"/>
-          <w:color w:val="000000"/>
-        </w:rPr>
-        <w:t>pretrained</w:t>
-      </w:r>
-      <w:proofErr w:type="spellEnd"/>
-      <w:r>
-        <w:rPr>
-          <w:rFonts w:asciiTheme="majorBidi" w:hAnsiTheme="majorBidi" w:cstheme="majorBidi"/>
-          <w:color w:val="000000"/>
-        </w:rPr>
-        <w:t xml:space="preserve"> with marked Oxford hand dataset which is used to capture the position information of the hand, then the video frames are trained by convolution layer for feature extraction, then the ROI area of the hand is obtained through the target detection network, then the hand region could be segmented from the background, then the segmented video frames are inputted into spatial feature extraction, then each video feature vector will be provided to the third part for analyzing dynamic information of sign language, lastly, dynamic sign language recognition module which can analyze long-term temporal dynamics and predict the hand gesture label. LSTMs were used here to extract temporal features that CNNs cannot operate on, and it uses SGD with a </w:t>
+        <w:t xml:space="preserve"> [3] which uses YOLO, residual LSTM network and spatial feature extraction. Its method was firstly, a hand positioning module based on framework of YOLO which is pretrained with marked Oxford hand dataset which is used to capture the position information of the hand, then the video frames are trained by convolution layer for feature extraction, then the ROI area of the hand is obtained through the target detection network, then the hand region could be segmented from the background, then the segmented video frames are inputted into spatial feature extraction, then each video feature vector will be provided to the third part for analyzing dynamic information of sign language, lastly, dynamic sign language recognition module which can analyze long-term temporal dynamics and predict the hand gesture label. LSTMs were used here to extract temporal features that CNNs cannot operate on, and it uses SGD with a </w:t>
       </w:r>
       <w:r>
         <w:rPr>
@@ -6932,55 +6461,7 @@
           <w:rFonts w:asciiTheme="majorBidi" w:hAnsiTheme="majorBidi" w:cstheme="majorBidi"/>
           <w:color w:val="000000"/>
         </w:rPr>
-        <w:t xml:space="preserve">es [4] which has two different methodologies for handling static and dynamic signs, the first one, static, uses CNNs and </w:t>
-      </w:r>
-      <w:proofErr w:type="spellStart"/>
-      <w:r>
-        <w:rPr>
-          <w:rFonts w:asciiTheme="majorBidi" w:hAnsiTheme="majorBidi" w:cstheme="majorBidi"/>
-          <w:color w:val="000000"/>
-        </w:rPr>
-        <w:t>OpenCV</w:t>
-      </w:r>
-      <w:proofErr w:type="spellEnd"/>
-      <w:r>
-        <w:rPr>
-          <w:rFonts w:asciiTheme="majorBidi" w:hAnsiTheme="majorBidi" w:cstheme="majorBidi"/>
-          <w:color w:val="000000"/>
-        </w:rPr>
-        <w:t xml:space="preserve"> to capture video from the user’s webcam, after capturing the video, it takes a single frame and defines a region of interest (ROI) in that frame. Then, discussing the skin segmentation, the ROI of the frame is transformed into a hand-masked image to provide to the model for predictive purposes; </w:t>
-      </w:r>
-      <w:proofErr w:type="gramStart"/>
-      <w:r>
-        <w:rPr>
-          <w:rFonts w:asciiTheme="majorBidi" w:hAnsiTheme="majorBidi" w:cstheme="majorBidi"/>
-          <w:color w:val="000000"/>
-        </w:rPr>
-        <w:t>First</w:t>
-      </w:r>
-      <w:proofErr w:type="gramEnd"/>
-      <w:r>
-        <w:rPr>
-          <w:rFonts w:asciiTheme="majorBidi" w:hAnsiTheme="majorBidi" w:cstheme="majorBidi"/>
-          <w:color w:val="000000"/>
-        </w:rPr>
-        <w:t>, blur the image to reduce noise (</w:t>
-      </w:r>
-      <w:proofErr w:type="spellStart"/>
-      <w:r>
-        <w:rPr>
-          <w:rFonts w:asciiTheme="majorBidi" w:hAnsiTheme="majorBidi" w:cstheme="majorBidi"/>
-          <w:color w:val="000000"/>
-        </w:rPr>
-        <w:t>gaussian</w:t>
-      </w:r>
-      <w:proofErr w:type="spellEnd"/>
-      <w:r>
-        <w:rPr>
-          <w:rFonts w:asciiTheme="majorBidi" w:hAnsiTheme="majorBidi" w:cstheme="majorBidi"/>
-          <w:color w:val="000000"/>
-        </w:rPr>
-        <w:t xml:space="preserve"> blur). After blurring, ROI is converted to HSV color scale in RGB which helps detect better skin than RGB.</w:t>
+        <w:t>es [4] which has two different methodologies for handling static and dynamic signs, the first one, static, uses CNNs and OpenCV to capture video from the user’s webcam, after capturing the video, it takes a single frame and defines a region of interest (ROI) in that frame. Then, discussing the skin segmentation, the ROI of the frame is transformed into a hand-masked image to provide to the model for predictive purposes; First, blur the image to reduce noise (gaussian blur). After blurring, ROI is converted to HSV color scale in RGB which helps detect better skin than RGB.</w:t>
       </w:r>
     </w:p>
     <w:p>
@@ -7044,39 +6525,7 @@
           <w:rFonts w:asciiTheme="majorBidi" w:hAnsiTheme="majorBidi" w:cstheme="majorBidi"/>
           <w:color w:val="000000"/>
         </w:rPr>
-        <w:t xml:space="preserve">Hand extraction extracts the hand area from the input video stream which uses </w:t>
-      </w:r>
-      <w:proofErr w:type="spellStart"/>
-      <w:r>
-        <w:rPr>
-          <w:rFonts w:asciiTheme="majorBidi" w:hAnsiTheme="majorBidi" w:cstheme="majorBidi"/>
-          <w:color w:val="000000"/>
-        </w:rPr>
-        <w:t>Haar</w:t>
-      </w:r>
-      <w:proofErr w:type="spellEnd"/>
-      <w:r>
-        <w:rPr>
-          <w:rFonts w:asciiTheme="majorBidi" w:hAnsiTheme="majorBidi" w:cstheme="majorBidi"/>
-          <w:color w:val="000000"/>
-        </w:rPr>
-        <w:t xml:space="preserve"> classifier to detect the face from the captured frames, then it replaces the face with a black ellipse to eliminate the confusion between the hand and the face, lastly, the image is converted to </w:t>
-      </w:r>
-      <w:proofErr w:type="spellStart"/>
-      <w:r>
-        <w:rPr>
-          <w:rFonts w:asciiTheme="majorBidi" w:hAnsiTheme="majorBidi" w:cstheme="majorBidi"/>
-          <w:color w:val="000000"/>
-        </w:rPr>
-        <w:t>YCbCr</w:t>
-      </w:r>
-      <w:proofErr w:type="spellEnd"/>
-      <w:r>
-        <w:rPr>
-          <w:rFonts w:asciiTheme="majorBidi" w:hAnsiTheme="majorBidi" w:cstheme="majorBidi"/>
-          <w:color w:val="000000"/>
-        </w:rPr>
-        <w:t xml:space="preserve"> color space to detect skin color.</w:t>
+        <w:t>Hand extraction extracts the hand area from the input video stream which uses Haar classifier to detect the face from the captured frames, then it replaces the face with a black ellipse to eliminate the confusion between the hand and the face, lastly, the image is converted to YCbCr color space to detect skin color.</w:t>
       </w:r>
     </w:p>
     <w:p>
@@ -7093,23 +6542,7 @@
           <w:rFonts w:asciiTheme="majorBidi" w:hAnsiTheme="majorBidi" w:cstheme="majorBidi"/>
           <w:color w:val="000000"/>
         </w:rPr>
-        <w:t xml:space="preserve">Feature extraction module calculates the 14 features for the hand motion trajectory, and the output of this stage is a binary image which shows only the hand blob (calculated features are: center of gravity, area, perimeter, orientation and seven </w:t>
-      </w:r>
-      <w:proofErr w:type="spellStart"/>
-      <w:r>
-        <w:rPr>
-          <w:rFonts w:asciiTheme="majorBidi" w:hAnsiTheme="majorBidi" w:cstheme="majorBidi"/>
-          <w:color w:val="000000"/>
-        </w:rPr>
-        <w:t>hu</w:t>
-      </w:r>
-      <w:proofErr w:type="spellEnd"/>
-      <w:r>
-        <w:rPr>
-          <w:rFonts w:asciiTheme="majorBidi" w:hAnsiTheme="majorBidi" w:cstheme="majorBidi"/>
-          <w:color w:val="000000"/>
-        </w:rPr>
-        <w:t xml:space="preserve"> moments)</w:t>
+        <w:t>Feature extraction module calculates the 14 features for the hand motion trajectory, and the output of this stage is a binary image which shows only the hand blob (calculated features are: center of gravity, area, perimeter, orientation and seven hu moments)</w:t>
       </w:r>
     </w:p>
     <w:p>
@@ -7160,95 +6593,15 @@
           <w:rFonts w:asciiTheme="majorBidi" w:hAnsiTheme="majorBidi" w:cstheme="majorBidi"/>
           <w:color w:val="000000"/>
         </w:rPr>
-        <w:t xml:space="preserve">Another one was Real-time ASL Recognition using Skin Segmentation and Image Category Classification with CNN and Deep Learning [6], the methodology of which was as follows: they used CNN so that time required to extract features from images can be as fast as possible, they then used transfer learning using MATLAB 2017a which comes with a </w:t>
-      </w:r>
-      <w:proofErr w:type="spellStart"/>
+        <w:t xml:space="preserve">Another one was Real-time ASL Recognition using Skin Segmentation and Image Category Classification with CNN and Deep Learning [6], the methodology of which was as follows: they used CNN so that time required to extract features from images can be as fast as possible, they then used transfer learning using MATLAB 2017a which comes with a pretrained AlexNet. They generated a feature vector of length 4096, captured images and extracted features using CNN transfer learning which are then passed onto a deep learning classifier to ensure proper classification. Testing accuracy was 94%. In this paper, they used YbCr because it’s more accurate in detecting human skin, and they adapted the aforementioned method of first capturing the background then the human to be able to extract the human skin more easily without the added noise. They applied a denoising step in order to account for external noise and camera noise. Image feature extraction collected 150 images per class and trained CNN to extract a feature vector of </w:t>
+      </w:r>
       <w:r>
         <w:rPr>
           <w:rFonts w:asciiTheme="majorBidi" w:hAnsiTheme="majorBidi" w:cstheme="majorBidi"/>
           <w:color w:val="000000"/>
         </w:rPr>
-        <w:t>pretrained</w:t>
-      </w:r>
-      <w:proofErr w:type="spellEnd"/>
-      <w:r>
-        <w:rPr>
-          <w:rFonts w:asciiTheme="majorBidi" w:hAnsiTheme="majorBidi" w:cstheme="majorBidi"/>
-          <w:color w:val="000000"/>
-        </w:rPr>
-        <w:t xml:space="preserve"> </w:t>
-      </w:r>
-      <w:proofErr w:type="spellStart"/>
-      <w:r>
-        <w:rPr>
-          <w:rFonts w:asciiTheme="majorBidi" w:hAnsiTheme="majorBidi" w:cstheme="majorBidi"/>
-          <w:color w:val="000000"/>
-        </w:rPr>
-        <w:t>AlexNet</w:t>
-      </w:r>
-      <w:proofErr w:type="spellEnd"/>
-      <w:r>
-        <w:rPr>
-          <w:rFonts w:asciiTheme="majorBidi" w:hAnsiTheme="majorBidi" w:cstheme="majorBidi"/>
-          <w:color w:val="000000"/>
-        </w:rPr>
-        <w:t xml:space="preserve">. They generated a feature vector of length 4096, captured images and extracted features using CNN transfer learning which are then passed onto a deep learning classifier to ensure proper classification. Testing accuracy was 94%. In this paper, they used </w:t>
-      </w:r>
-      <w:proofErr w:type="spellStart"/>
-      <w:r>
-        <w:rPr>
-          <w:rFonts w:asciiTheme="majorBidi" w:hAnsiTheme="majorBidi" w:cstheme="majorBidi"/>
-          <w:color w:val="000000"/>
-        </w:rPr>
-        <w:t>YbCr</w:t>
-      </w:r>
-      <w:proofErr w:type="spellEnd"/>
-      <w:r>
-        <w:rPr>
-          <w:rFonts w:asciiTheme="majorBidi" w:hAnsiTheme="majorBidi" w:cstheme="majorBidi"/>
-          <w:color w:val="000000"/>
-        </w:rPr>
-        <w:t xml:space="preserve"> because it’s more accurate in detecting human skin, and they adapted the aforementioned method of first capturing the background then the human to be able to extract the human skin more easily without the added noise. They applied a </w:t>
-      </w:r>
-      <w:proofErr w:type="spellStart"/>
-      <w:r>
-        <w:rPr>
-          <w:rFonts w:asciiTheme="majorBidi" w:hAnsiTheme="majorBidi" w:cstheme="majorBidi"/>
-          <w:color w:val="000000"/>
-        </w:rPr>
-        <w:t>denoising</w:t>
-      </w:r>
-      <w:proofErr w:type="spellEnd"/>
-      <w:r>
-        <w:rPr>
-          <w:rFonts w:asciiTheme="majorBidi" w:hAnsiTheme="majorBidi" w:cstheme="majorBidi"/>
-          <w:color w:val="000000"/>
-        </w:rPr>
-        <w:t xml:space="preserve"> step in order to account for external noise and camera noise. Image feature extraction collected 150 images per class and trained CNN to extract a feature vector of </w:t>
-      </w:r>
-      <w:r>
-        <w:rPr>
-          <w:rFonts w:asciiTheme="majorBidi" w:hAnsiTheme="majorBidi" w:cstheme="majorBidi"/>
-          <w:color w:val="000000"/>
-        </w:rPr>
         <w:lastRenderedPageBreak/>
-        <w:t xml:space="preserve">length 4096 for four classes, then they used a highly pre-trained built-in NN </w:t>
-      </w:r>
-      <w:proofErr w:type="spellStart"/>
-      <w:r>
-        <w:rPr>
-          <w:rFonts w:asciiTheme="majorBidi" w:hAnsiTheme="majorBidi" w:cstheme="majorBidi"/>
-          <w:color w:val="000000"/>
-        </w:rPr>
-        <w:t>AlexNet</w:t>
-      </w:r>
-      <w:proofErr w:type="spellEnd"/>
-      <w:r>
-        <w:rPr>
-          <w:rFonts w:asciiTheme="majorBidi" w:hAnsiTheme="majorBidi" w:cstheme="majorBidi"/>
-          <w:color w:val="000000"/>
-        </w:rPr>
-        <w:t xml:space="preserve"> with 25 layers and replaced the last layer with a feature extraction layer.</w:t>
+        <w:t>length 4096 for four classes, then they used a highly pre-trained built-in NN AlexNet with 25 layers and replaced the last layer with a feature extraction layer.</w:t>
       </w:r>
     </w:p>
     <w:p>
@@ -7331,23 +6684,7 @@
           <w:rFonts w:asciiTheme="majorBidi" w:hAnsiTheme="majorBidi" w:cstheme="majorBidi"/>
           <w:color w:val="000000"/>
         </w:rPr>
-        <w:t xml:space="preserve">Indian Sign language (ISL) Recognition Using Machine Learning Algorithm [10], first, they convert RGB images to binary images then cropping of image is to be done so that unwanted part of images can be removed after that they use edge detection method that can detect the boundary of cropped images which is further used for feature extraction method. By using Support Vector Machine (SVM), </w:t>
-      </w:r>
-      <w:proofErr w:type="gramStart"/>
-      <w:r>
-        <w:rPr>
-          <w:rFonts w:asciiTheme="majorBidi" w:hAnsiTheme="majorBidi" w:cstheme="majorBidi"/>
-          <w:color w:val="000000"/>
-        </w:rPr>
-        <w:t>The</w:t>
-      </w:r>
-      <w:proofErr w:type="gramEnd"/>
-      <w:r>
-        <w:rPr>
-          <w:rFonts w:asciiTheme="majorBidi" w:hAnsiTheme="majorBidi" w:cstheme="majorBidi"/>
-          <w:color w:val="000000"/>
-        </w:rPr>
-        <w:t xml:space="preserve"> results on these experiments have a 100% accuracy rate.</w:t>
+        <w:t>Indian Sign language (ISL) Recognition Using Machine Learning Algorithm [10], first, they convert RGB images to binary images then cropping of image is to be done so that unwanted part of images can be removed after that they use edge detection method that can detect the boundary of cropped images which is further used for feature extraction method. By using Support Vector Machine (SVM), The results on these experiments have a 100% accuracy rate.</w:t>
       </w:r>
     </w:p>
     <w:p>
@@ -7364,39 +6701,7 @@
           <w:rFonts w:asciiTheme="majorBidi" w:hAnsiTheme="majorBidi" w:cstheme="majorBidi"/>
           <w:color w:val="000000"/>
         </w:rPr>
-        <w:t xml:space="preserve">Saudi Sign Language based on Convolutional Neural Networks [11], using a couple of convolution layers, max pooling, and dropout, they achieved 99.47% for the testing data, they have done it by using 40 Saudi signs with about 700 images for each sign. Also, they have two types of applications Mobile application which was built using Flutter with Dart language to program the interface, backend was built using </w:t>
-      </w:r>
-      <w:proofErr w:type="spellStart"/>
-      <w:r>
-        <w:rPr>
-          <w:rFonts w:asciiTheme="majorBidi" w:hAnsiTheme="majorBidi" w:cstheme="majorBidi"/>
-          <w:color w:val="000000"/>
-        </w:rPr>
-        <w:t>TensorFlow</w:t>
-      </w:r>
-      <w:proofErr w:type="spellEnd"/>
-      <w:r>
-        <w:rPr>
-          <w:rFonts w:asciiTheme="majorBidi" w:hAnsiTheme="majorBidi" w:cstheme="majorBidi"/>
-          <w:color w:val="000000"/>
-        </w:rPr>
-        <w:t xml:space="preserve"> Lite and a Desktop application was built using </w:t>
-      </w:r>
-      <w:proofErr w:type="spellStart"/>
-      <w:r>
-        <w:rPr>
-          <w:rFonts w:asciiTheme="majorBidi" w:hAnsiTheme="majorBidi" w:cstheme="majorBidi"/>
-          <w:color w:val="000000"/>
-        </w:rPr>
-        <w:t>TKinter</w:t>
-      </w:r>
-      <w:proofErr w:type="spellEnd"/>
-      <w:r>
-        <w:rPr>
-          <w:rFonts w:asciiTheme="majorBidi" w:hAnsiTheme="majorBidi" w:cstheme="majorBidi"/>
-          <w:color w:val="000000"/>
-        </w:rPr>
-        <w:t>.</w:t>
+        <w:t>Saudi Sign Language based on Convolutional Neural Networks [11], using a couple of convolution layers, max pooling, and dropout, they achieved 99.47% for the testing data, they have done it by using 40 Saudi signs with about 700 images for each sign. Also, they have two types of applications Mobile application which was built using Flutter with Dart language to program the interface, backend was built using TensorFlow Lite and a Desktop application was built using TKinter.</w:t>
       </w:r>
     </w:p>
     <w:p>
@@ -7413,39 +6718,7 @@
           <w:rFonts w:asciiTheme="majorBidi" w:hAnsiTheme="majorBidi" w:cstheme="majorBidi"/>
           <w:color w:val="000000"/>
         </w:rPr>
-        <w:t xml:space="preserve">Training CNNs for 3D Sign Language Recognition with Color Texture Coded Joint Angular Displacement Maps [12], they created a 3D </w:t>
-      </w:r>
-      <w:proofErr w:type="spellStart"/>
-      <w:r>
-        <w:rPr>
-          <w:rFonts w:asciiTheme="majorBidi" w:hAnsiTheme="majorBidi" w:cstheme="majorBidi"/>
-          <w:color w:val="000000"/>
-        </w:rPr>
-        <w:t>mocap</w:t>
-      </w:r>
-      <w:proofErr w:type="spellEnd"/>
-      <w:r>
-        <w:rPr>
-          <w:rFonts w:asciiTheme="majorBidi" w:hAnsiTheme="majorBidi" w:cstheme="majorBidi"/>
-          <w:color w:val="000000"/>
-        </w:rPr>
-        <w:t xml:space="preserve"> SL dataset consisting of 200 Indian SL signs this resulted in a total of 20,000 3D sign videos. All 3D sign skeletons were represented using 57 human upper body joints, they derived color texture JADMs for each video where they compute JADMs from the 3D data then they </w:t>
-      </w:r>
-      <w:proofErr w:type="gramStart"/>
-      <w:r>
-        <w:rPr>
-          <w:rFonts w:asciiTheme="majorBidi" w:hAnsiTheme="majorBidi" w:cstheme="majorBidi"/>
-          <w:color w:val="000000"/>
-        </w:rPr>
-        <w:t>Encode</w:t>
-      </w:r>
-      <w:proofErr w:type="gramEnd"/>
-      <w:r>
-        <w:rPr>
-          <w:rFonts w:asciiTheme="majorBidi" w:hAnsiTheme="majorBidi" w:cstheme="majorBidi"/>
-          <w:color w:val="000000"/>
-        </w:rPr>
-        <w:t xml:space="preserve"> the JADMs into RGB images and finally they pass these images to some convolution layers to be trained.</w:t>
+        <w:t>Training CNNs for 3D Sign Language Recognition with Color Texture Coded Joint Angular Displacement Maps [12], they created a 3D mocap SL dataset consisting of 200 Indian SL signs this resulted in a total of 20,000 3D sign videos. All 3D sign skeletons were represented using 57 human upper body joints, they derived color texture JADMs for each video where they compute JADMs from the 3D data then they Encode the JADMs into RGB images and finally they pass these images to some convolution layers to be trained.</w:t>
       </w:r>
     </w:p>
     <w:p>
@@ -7463,39 +6736,7 @@
           <w:rFonts w:asciiTheme="majorBidi" w:hAnsiTheme="majorBidi" w:cstheme="majorBidi"/>
           <w:color w:val="000000"/>
         </w:rPr>
-        <w:t xml:space="preserve">Sign Language Recognition Based on Computer Vision [13], by using a downloaded ASL sign language dataset from </w:t>
-      </w:r>
-      <w:proofErr w:type="spellStart"/>
-      <w:r>
-        <w:rPr>
-          <w:rFonts w:asciiTheme="majorBidi" w:hAnsiTheme="majorBidi" w:cstheme="majorBidi"/>
-          <w:color w:val="000000"/>
-        </w:rPr>
-        <w:t>Kaggle</w:t>
-      </w:r>
-      <w:proofErr w:type="spellEnd"/>
-      <w:r>
-        <w:rPr>
-          <w:rFonts w:asciiTheme="majorBidi" w:hAnsiTheme="majorBidi" w:cstheme="majorBidi"/>
-          <w:color w:val="000000"/>
-        </w:rPr>
-        <w:t xml:space="preserve"> 12,500 and a well-designed desktop application where the users can either select sign language recognition, translation capabilities and capture images via </w:t>
-      </w:r>
-      <w:proofErr w:type="spellStart"/>
-      <w:r>
-        <w:rPr>
-          <w:rFonts w:asciiTheme="majorBidi" w:hAnsiTheme="majorBidi" w:cstheme="majorBidi"/>
-          <w:color w:val="000000"/>
-        </w:rPr>
-        <w:t>OpenCV</w:t>
-      </w:r>
-      <w:proofErr w:type="spellEnd"/>
-      <w:r>
-        <w:rPr>
-          <w:rFonts w:asciiTheme="majorBidi" w:hAnsiTheme="majorBidi" w:cstheme="majorBidi"/>
-          <w:color w:val="000000"/>
-        </w:rPr>
-        <w:t xml:space="preserve"> or select sign language generation by recognizing where the user will be able to add a name of the sign and record a video of it. Feature extraction is carried out by the improved Eiffel tower, and the Inception-V3 architecture is adopted. This feature is passed to an LSTM to train this dataset.</w:t>
+        <w:t>Sign Language Recognition Based on Computer Vision [13], by using a downloaded ASL sign language dataset from Kaggle 12,500 and a well-designed desktop application where the users can either select sign language recognition, translation capabilities and capture images via OpenCV or select sign language generation by recognizing where the user will be able to add a name of the sign and record a video of it. Feature extraction is carried out by the improved Eiffel tower, and the Inception-V3 architecture is adopted. This feature is passed to an LSTM to train this dataset.</w:t>
       </w:r>
     </w:p>
     <w:p>
@@ -7513,55 +6754,7 @@
           <w:color w:val="000000"/>
         </w:rPr>
         <w:lastRenderedPageBreak/>
-        <w:t xml:space="preserve">In Recognition of Sign Language Using Image Processing [14], they focused on translating the sign alphabet by computing the histogram of the input image and checking for similarity with the histograms of pre-saved images by using the Bhattacharyya, first they captured the image by the camera where they used </w:t>
-      </w:r>
-      <w:proofErr w:type="spellStart"/>
-      <w:r>
-        <w:rPr>
-          <w:rFonts w:asciiTheme="majorBidi" w:hAnsiTheme="majorBidi" w:cstheme="majorBidi"/>
-          <w:color w:val="000000"/>
-        </w:rPr>
-        <w:t>OpenCV</w:t>
-      </w:r>
-      <w:proofErr w:type="spellEnd"/>
-      <w:r>
-        <w:rPr>
-          <w:rFonts w:asciiTheme="majorBidi" w:hAnsiTheme="majorBidi" w:cstheme="majorBidi"/>
-          <w:color w:val="000000"/>
-        </w:rPr>
-        <w:t xml:space="preserve"> for image processing, then they change it from BGR color space to HSV color space because the HSV color space represents the RGB color space in a cylindrical co-ordinate form, also HSV separates </w:t>
-      </w:r>
-      <w:proofErr w:type="spellStart"/>
-      <w:r>
-        <w:rPr>
-          <w:rFonts w:asciiTheme="majorBidi" w:hAnsiTheme="majorBidi" w:cstheme="majorBidi"/>
-          <w:color w:val="000000"/>
-        </w:rPr>
-        <w:t>luma</w:t>
-      </w:r>
-      <w:proofErr w:type="spellEnd"/>
-      <w:r>
-        <w:rPr>
-          <w:rFonts w:asciiTheme="majorBidi" w:hAnsiTheme="majorBidi" w:cstheme="majorBidi"/>
-          <w:color w:val="000000"/>
-        </w:rPr>
-        <w:t xml:space="preserve">, or the image intensity, from </w:t>
-      </w:r>
-      <w:proofErr w:type="spellStart"/>
-      <w:r>
-        <w:rPr>
-          <w:rFonts w:asciiTheme="majorBidi" w:hAnsiTheme="majorBidi" w:cstheme="majorBidi"/>
-          <w:color w:val="000000"/>
-        </w:rPr>
-        <w:t>chroma</w:t>
-      </w:r>
-      <w:proofErr w:type="spellEnd"/>
-      <w:r>
-        <w:rPr>
-          <w:rFonts w:asciiTheme="majorBidi" w:hAnsiTheme="majorBidi" w:cstheme="majorBidi"/>
-          <w:color w:val="000000"/>
-        </w:rPr>
-        <w:t xml:space="preserve"> or the color information which is not achieved in the RGB color space, secondly the histograms of all the images are computed, and by analyzing the histogram of a particular image, we can get an idea about brightness, contrast, intensity distribution and various other parameters of the image, then the Bhattacharyya Distance is used to calculate the similarity between the histograms and smallest value it gets is the right sign, finally the right alphabet sign is displayed as output, but unfortunately there were some constraints such as the input image should have a black background, accessories should not be present on the hand depicting the letter, and the finger spelling should not contain any kind of movement. Hence, the letters J and Z cannot be detected by this system.</w:t>
+        <w:t>In Recognition of Sign Language Using Image Processing [14], they focused on translating the sign alphabet by computing the histogram of the input image and checking for similarity with the histograms of pre-saved images by using the Bhattacharyya, first they captured the image by the camera where they used OpenCV for image processing, then they change it from BGR color space to HSV color space because the HSV color space represents the RGB color space in a cylindrical co-ordinate form, also HSV separates luma, or the image intensity, from chroma or the color information which is not achieved in the RGB color space, secondly the histograms of all the images are computed, and by analyzing the histogram of a particular image, we can get an idea about brightness, contrast, intensity distribution and various other parameters of the image, then the Bhattacharyya Distance is used to calculate the similarity between the histograms and smallest value it gets is the right sign, finally the right alphabet sign is displayed as output, but unfortunately there were some constraints such as the input image should have a black background, accessories should not be present on the hand depicting the letter, and the finger spelling should not contain any kind of movement. Hence, the letters J and Z cannot be detected by this system.</w:t>
       </w:r>
     </w:p>
     <w:p>
@@ -7578,71 +6771,7 @@
           <w:rFonts w:asciiTheme="majorBidi" w:hAnsiTheme="majorBidi" w:cstheme="majorBidi"/>
           <w:color w:val="000000"/>
         </w:rPr>
-        <w:t xml:space="preserve">In Recognition of American Sign Language Using Image Processing and Machine Learning [15], they used CNN architecture, consisting of multiple convolutional and dense layers, the architecture included 3 groups of 2 convolutional layers followed by a </w:t>
-      </w:r>
-      <w:proofErr w:type="spellStart"/>
-      <w:r>
-        <w:rPr>
-          <w:rFonts w:asciiTheme="majorBidi" w:hAnsiTheme="majorBidi" w:cstheme="majorBidi"/>
-          <w:color w:val="000000"/>
-        </w:rPr>
-        <w:t>maxpool</w:t>
-      </w:r>
-      <w:proofErr w:type="spellEnd"/>
-      <w:r>
-        <w:rPr>
-          <w:rFonts w:asciiTheme="majorBidi" w:hAnsiTheme="majorBidi" w:cstheme="majorBidi"/>
-          <w:color w:val="000000"/>
-        </w:rPr>
-        <w:t xml:space="preserve"> layer and a dropout layer, and two groups of fully connected layer followed by a dropout layer and one final output layer. The images were captured via the code of opening a webcam through </w:t>
-      </w:r>
-      <w:proofErr w:type="spellStart"/>
-      <w:r>
-        <w:rPr>
-          <w:rFonts w:asciiTheme="majorBidi" w:hAnsiTheme="majorBidi" w:cstheme="majorBidi"/>
-          <w:color w:val="000000"/>
-        </w:rPr>
-        <w:t>OpenCV</w:t>
-      </w:r>
-      <w:proofErr w:type="spellEnd"/>
-      <w:r>
-        <w:rPr>
-          <w:rFonts w:asciiTheme="majorBidi" w:hAnsiTheme="majorBidi" w:cstheme="majorBidi"/>
-          <w:color w:val="000000"/>
-        </w:rPr>
-        <w:t xml:space="preserve"> and frames will be captured every second which will be stored in another directory where all the input images are stored in another directory and then comparison of the captured image and the pre-stored images are made using SIFT algorithm. SIFT approach takes a picture and transforms it into a “big collection of local feature vectors”, each of the feature vectors never changes to any of scaling, rotation, or translation of the image. The gesture will be identified of the input of hand movement and on the completion of the entire process the application will be then translated into its recognized character or alphabet from the gesture, 1- dimensional array of 26 characters corresponding to alphabets has been passed where the image number stored in the database is provided in the array then the recognized text is converted to speech and an audio output is executed. For the implementation first there is the image acquisition model, then the pre-processing model where improvements are done to the image data to reduce unwanted deviation or enhances image features for further processing, then the cropping to remove the unwanted parts of an image to improve framing, accentuate subject matter or change aspect ratio, then the resizing where images are resized to suit the space allocated or available, then the feature learning which is comprised of one or more convolutional layers and followed by one or more fully connected layers as in a standard multilayer neural network. It implicitly extracts relevant features from a Feed-forward network that can extract topological properties from an image, CNNs are trained with a version of the </w:t>
-      </w:r>
-      <w:proofErr w:type="spellStart"/>
-      <w:r>
-        <w:rPr>
-          <w:rFonts w:asciiTheme="majorBidi" w:hAnsiTheme="majorBidi" w:cstheme="majorBidi"/>
-          <w:color w:val="000000"/>
-        </w:rPr>
-        <w:t>backpropagation</w:t>
-      </w:r>
-      <w:proofErr w:type="spellEnd"/>
-      <w:r>
-        <w:rPr>
-          <w:rFonts w:asciiTheme="majorBidi" w:hAnsiTheme="majorBidi" w:cstheme="majorBidi"/>
-          <w:color w:val="000000"/>
-        </w:rPr>
-        <w:t xml:space="preserve"> algorithm, then there is pooling layer to reduce the spatial size of the representation to reduce the number of parameters, with filters of size 2x2 applied with a stride of 2 down samples every depth slice in the input by 2 along with both the width and the height, discarding 75% of the activations spatially, using the MAX operation, then the </w:t>
-      </w:r>
-      <w:proofErr w:type="spellStart"/>
-      <w:r>
-        <w:rPr>
-          <w:rFonts w:asciiTheme="majorBidi" w:hAnsiTheme="majorBidi" w:cstheme="majorBidi"/>
-          <w:color w:val="000000"/>
-        </w:rPr>
-        <w:t>ReLU</w:t>
-      </w:r>
-      <w:proofErr w:type="spellEnd"/>
-      <w:r>
-        <w:rPr>
-          <w:rFonts w:asciiTheme="majorBidi" w:hAnsiTheme="majorBidi" w:cstheme="majorBidi"/>
-          <w:color w:val="000000"/>
-        </w:rPr>
-        <w:t xml:space="preserve"> layer which increases the nonlinear properties, then the fully connected layer where neurons in a fully connected layer have full connections to all activations in the previous layer. The activations are computed with matrix multiplication.</w:t>
+        <w:t>In Recognition of American Sign Language Using Image Processing and Machine Learning [15], they used CNN architecture, consisting of multiple convolutional and dense layers, the architecture included 3 groups of 2 convolutional layers followed by a maxpool layer and a dropout layer, and two groups of fully connected layer followed by a dropout layer and one final output layer. The images were captured via the code of opening a webcam through OpenCV and frames will be captured every second which will be stored in another directory where all the input images are stored in another directory and then comparison of the captured image and the pre-stored images are made using SIFT algorithm. SIFT approach takes a picture and transforms it into a “big collection of local feature vectors”, each of the feature vectors never changes to any of scaling, rotation, or translation of the image. The gesture will be identified of the input of hand movement and on the completion of the entire process the application will be then translated into its recognized character or alphabet from the gesture, 1- dimensional array of 26 characters corresponding to alphabets has been passed where the image number stored in the database is provided in the array then the recognized text is converted to speech and an audio output is executed. For the implementation first there is the image acquisition model, then the pre-processing model where improvements are done to the image data to reduce unwanted deviation or enhances image features for further processing, then the cropping to remove the unwanted parts of an image to improve framing, accentuate subject matter or change aspect ratio, then the resizing where images are resized to suit the space allocated or available, then the feature learning which is comprised of one or more convolutional layers and followed by one or more fully connected layers as in a standard multilayer neural network. It implicitly extracts relevant features from a Feed-forward network that can extract topological properties from an image, CNNs are trained with a version of the backpropagation algorithm, then there is pooling layer to reduce the spatial size of the representation to reduce the number of parameters, with filters of size 2x2 applied with a stride of 2 down samples every depth slice in the input by 2 along with both the width and the height, discarding 75% of the activations spatially, using the MAX operation, then the ReLU layer which increases the nonlinear properties, then the fully connected layer where neurons in a fully connected layer have full connections to all activations in the previous layer. The activations are computed with matrix multiplication.</w:t>
       </w:r>
     </w:p>
     <w:p>
@@ -7667,87 +6796,7 @@
           <w:color w:val="000000"/>
         </w:rPr>
         <w:lastRenderedPageBreak/>
-        <w:t xml:space="preserve">where one frame length is approximately 40 milliseconds, The average amount of examples per sign is approximately 11 videos and it wasn’t enough, additional data was generated using extracted features from the original data. For every video example of the real data, 200 more examples were synthesized by adding perturbation along both x and y axes to the extracted features. For feature extraction, a standard camera is used, and features are extracted with the help of the deep learning techniques provided by the </w:t>
-      </w:r>
-      <w:proofErr w:type="spellStart"/>
-      <w:r>
-        <w:rPr>
-          <w:rFonts w:asciiTheme="majorBidi" w:hAnsiTheme="majorBidi" w:cstheme="majorBidi"/>
-          <w:color w:val="000000"/>
-        </w:rPr>
-        <w:t>openpose</w:t>
-      </w:r>
-      <w:proofErr w:type="spellEnd"/>
-      <w:r>
-        <w:rPr>
-          <w:rFonts w:asciiTheme="majorBidi" w:hAnsiTheme="majorBidi" w:cstheme="majorBidi"/>
-          <w:color w:val="000000"/>
-        </w:rPr>
-        <w:t xml:space="preserve"> library. The main assumption for the segmentation is that the hands move slower during the signing than during the motion epenthesis. Motion epenthesis are identified by looking at the distance traveled by each hand an interval, the centroids of all the hand points are calculated and accumulated for the period of 5 frames (T1-T5) the minimum bounding box is calculated. At the end, the longest side of the minimum bounding box (either H1 or H2) is taken to decide whether the segment is motion epenthesis or a part of the sign. In Classification, and with the video segmented, isolated sign language recognition is done by training deep learning models using </w:t>
-      </w:r>
-      <w:proofErr w:type="spellStart"/>
-      <w:r>
-        <w:rPr>
-          <w:rFonts w:asciiTheme="majorBidi" w:hAnsiTheme="majorBidi" w:cstheme="majorBidi"/>
-          <w:color w:val="000000"/>
-        </w:rPr>
-        <w:t>TensorFlow</w:t>
-      </w:r>
-      <w:proofErr w:type="spellEnd"/>
-      <w:r>
-        <w:rPr>
-          <w:rFonts w:asciiTheme="majorBidi" w:hAnsiTheme="majorBidi" w:cstheme="majorBidi"/>
-          <w:color w:val="000000"/>
-        </w:rPr>
-        <w:t xml:space="preserve"> and </w:t>
-      </w:r>
-      <w:proofErr w:type="spellStart"/>
-      <w:r>
-        <w:rPr>
-          <w:rFonts w:asciiTheme="majorBidi" w:hAnsiTheme="majorBidi" w:cstheme="majorBidi"/>
-          <w:color w:val="000000"/>
-        </w:rPr>
-        <w:t>openpose</w:t>
-      </w:r>
-      <w:proofErr w:type="spellEnd"/>
-      <w:r>
-        <w:rPr>
-          <w:rFonts w:asciiTheme="majorBidi" w:hAnsiTheme="majorBidi" w:cstheme="majorBidi"/>
-          <w:color w:val="000000"/>
-        </w:rPr>
-        <w:t xml:space="preserve"> libraries, The architecture is composed of three stacked LSTM layers with the first two layers producing a sequence of vectors with 32 dimensions and the last LSTM layer producing a single vector, composed of 32 dimensions. At the output of the network, the dense layer outputs the likelihood of every sign, </w:t>
-      </w:r>
-      <w:proofErr w:type="gramStart"/>
-      <w:r>
-        <w:rPr>
-          <w:rFonts w:asciiTheme="majorBidi" w:hAnsiTheme="majorBidi" w:cstheme="majorBidi"/>
-          <w:color w:val="000000"/>
-        </w:rPr>
-        <w:t>The</w:t>
-      </w:r>
-      <w:proofErr w:type="gramEnd"/>
-      <w:r>
-        <w:rPr>
-          <w:rFonts w:asciiTheme="majorBidi" w:hAnsiTheme="majorBidi" w:cstheme="majorBidi"/>
-          <w:color w:val="000000"/>
-        </w:rPr>
-        <w:t xml:space="preserve"> first layer accepts a sequence of inputs of length equal to the number of extracted features per one frame. The maximum number of chunks is set to be the longest sequence of frames for a sign and all other sequences are padded at the end with zeros. The network is trained offline with the objective function set to categorical cross entropy and the optimizer set to resilient </w:t>
-      </w:r>
-      <w:proofErr w:type="spellStart"/>
-      <w:r>
-        <w:rPr>
-          <w:rFonts w:asciiTheme="majorBidi" w:hAnsiTheme="majorBidi" w:cstheme="majorBidi"/>
-          <w:color w:val="000000"/>
-        </w:rPr>
-        <w:t>backpropagation</w:t>
-      </w:r>
-      <w:proofErr w:type="spellEnd"/>
-      <w:r>
-        <w:rPr>
-          <w:rFonts w:asciiTheme="majorBidi" w:hAnsiTheme="majorBidi" w:cstheme="majorBidi"/>
-          <w:color w:val="000000"/>
-        </w:rPr>
-        <w:t xml:space="preserve"> with the adaptive learning rate, which is a good choice for the recurrent neural networks. The dataset is split into training 80%, validation, and testing sets 10%. The segmentation accuracy is then tested with f-measure, precision, and recall while for classification test, the training can produce an effective model for the recognition of the signs. However, the training is not stable, the accuracy fluctuates between the epochs and occasionally drops down to the random choice accuracy level. When the model is trained with facial features, the performance degrades, because the input feature vector is increased in size, while when the number of features is reduced from full facial to reduced facial information, the accuracy increases, but does not surpass the accuracy of the model without the facial features. Generally, the more classes the model is trained to distinguish, the more challenging the recognition task.</w:t>
+        <w:t>where one frame length is approximately 40 milliseconds, The average amount of examples per sign is approximately 11 videos and it wasn’t enough, additional data was generated using extracted features from the original data. For every video example of the real data, 200 more examples were synthesized by adding perturbation along both x and y axes to the extracted features. For feature extraction, a standard camera is used, and features are extracted with the help of the deep learning techniques provided by the openpose library. The main assumption for the segmentation is that the hands move slower during the signing than during the motion epenthesis. Motion epenthesis are identified by looking at the distance traveled by each hand an interval, the centroids of all the hand points are calculated and accumulated for the period of 5 frames (T1-T5) the minimum bounding box is calculated. At the end, the longest side of the minimum bounding box (either H1 or H2) is taken to decide whether the segment is motion epenthesis or a part of the sign. In Classification, and with the video segmented, isolated sign language recognition is done by training deep learning models using TensorFlow and openpose libraries, The architecture is composed of three stacked LSTM layers with the first two layers producing a sequence of vectors with 32 dimensions and the last LSTM layer producing a single vector, composed of 32 dimensions. At the output of the network, the dense layer outputs the likelihood of every sign, The first layer accepts a sequence of inputs of length equal to the number of extracted features per one frame. The maximum number of chunks is set to be the longest sequence of frames for a sign and all other sequences are padded at the end with zeros. The network is trained offline with the objective function set to categorical cross entropy and the optimizer set to resilient backpropagation with the adaptive learning rate, which is a good choice for the recurrent neural networks. The dataset is split into training 80%, validation, and testing sets 10%. The segmentation accuracy is then tested with f-measure, precision, and recall while for classification test, the training can produce an effective model for the recognition of the signs. However, the training is not stable, the accuracy fluctuates between the epochs and occasionally drops down to the random choice accuracy level. When the model is trained with facial features, the performance degrades, because the input feature vector is increased in size, while when the number of features is reduced from full facial to reduced facial information, the accuracy increases, but does not surpass the accuracy of the model without the facial features. Generally, the more classes the model is trained to distinguish, the more challenging the recognition task.</w:t>
       </w:r>
     </w:p>
     <w:p>
@@ -7764,39 +6813,7 @@
           <w:rFonts w:asciiTheme="majorBidi" w:hAnsiTheme="majorBidi" w:cstheme="majorBidi"/>
           <w:color w:val="000000"/>
         </w:rPr>
-        <w:t xml:space="preserve">In American Sign Language Recognition Using Deep Learning and Computer Vision [17], they used custom made American language videos for the dataset where each sign is performed five times by a single signer in varying lighting conditions and speed of signing, the videos were recorded on an iPhone 6 camera on 60fps and at 720p resolution, each video was broken down by frame to images and trimmed to 300 frames and then augmented to increase the data set for each sign to 2400 image the data set was then divided into training set (1800) and test set (the rest). CNN (Convolutional Neural Network) model named Inception is used to extract spatial features from the video stream for Sign Language Recognition, and they used a LSTM (Long Short-Term Memory) and, a RNN (Recurrent Neural Network) model to extract temporal features from the video sequences via two methods which are using the outputs from the </w:t>
-      </w:r>
-      <w:proofErr w:type="spellStart"/>
-      <w:r>
-        <w:rPr>
-          <w:rFonts w:asciiTheme="majorBidi" w:hAnsiTheme="majorBidi" w:cstheme="majorBidi"/>
-          <w:color w:val="000000"/>
-        </w:rPr>
-        <w:t>Softmax</w:t>
-      </w:r>
-      <w:proofErr w:type="spellEnd"/>
-      <w:r>
-        <w:rPr>
-          <w:rFonts w:asciiTheme="majorBidi" w:hAnsiTheme="majorBidi" w:cstheme="majorBidi"/>
-          <w:color w:val="000000"/>
-        </w:rPr>
-        <w:t xml:space="preserve"> and the Pool layer of the CNN respectively. For Gesture detection the used transfer learning to retrain the existing inception model to work on the dataset, inception performs all the convolutions in parallel and concatenates the resulting feature maps before going to the next layer (it repeats the operations to create a deeper network). For Gesture classification, the outputs of the </w:t>
-      </w:r>
-      <w:proofErr w:type="spellStart"/>
-      <w:r>
-        <w:rPr>
-          <w:rFonts w:asciiTheme="majorBidi" w:hAnsiTheme="majorBidi" w:cstheme="majorBidi"/>
-          <w:color w:val="000000"/>
-        </w:rPr>
-        <w:t>Softmax</w:t>
-      </w:r>
-      <w:proofErr w:type="spellEnd"/>
-      <w:r>
-        <w:rPr>
-          <w:rFonts w:asciiTheme="majorBidi" w:hAnsiTheme="majorBidi" w:cstheme="majorBidi"/>
-          <w:color w:val="000000"/>
-        </w:rPr>
-        <w:t xml:space="preserve"> Layer and the Max Pooling layer and feed it to the RNN architecture</w:t>
+        <w:t>In American Sign Language Recognition Using Deep Learning and Computer Vision [17], they used custom made American language videos for the dataset where each sign is performed five times by a single signer in varying lighting conditions and speed of signing, the videos were recorded on an iPhone 6 camera on 60fps and at 720p resolution, each video was broken down by frame to images and trimmed to 300 frames and then augmented to increase the data set for each sign to 2400 image the data set was then divided into training set (1800) and test set (the rest). CNN (Convolutional Neural Network) model named Inception is used to extract spatial features from the video stream for Sign Language Recognition, and they used a LSTM (Long Short-Term Memory) and, a RNN (Recurrent Neural Network) model to extract temporal features from the video sequences via two methods which are using the outputs from the Softmax and the Pool layer of the CNN respectively. For Gesture detection the used transfer learning to retrain the existing inception model to work on the dataset, inception performs all the convolutions in parallel and concatenates the resulting feature maps before going to the next layer (it repeats the operations to create a deeper network). For Gesture classification, the outputs of the Softmax Layer and the Max Pooling layer and feed it to the RNN architecture</w:t>
       </w:r>
       <w:r>
         <w:rPr>
@@ -7854,56 +6871,29 @@
           <w:rFonts w:asciiTheme="majorBidi" w:hAnsiTheme="majorBidi" w:cstheme="majorBidi"/>
           <w:color w:val="000000"/>
         </w:rPr>
-        <w:t>In Deep Convolutional Neural Networks for Sign Language Recognition [18], their objective was to simulate algorithms that can optimally execute on a mobile platform and the main module is to extract information frames to reduce input video data per frame. The dataset was created from Indian sign language performed by 5 native ISL users in 5 different viewing angles at a rate of 30fps. Training is initiated with three different batch sizes where in Batch-I, 200 signs performed by 1 user in 5 different viewing angles for 2 seconds at 30fps, total of 60000 sign images, and Batch-II is done using 2 sets, total of 120000 sign images. The model is constructed with an input layer, four convolutional layers, five rectified linear units (</w:t>
-      </w:r>
-      <w:proofErr w:type="spellStart"/>
+        <w:t>In Deep Convolutional Neural Networks for Sign Language Recognition [18], their objective was to simulate algorithms that can optimally execute on a mobile platform and the main module is to extract information frames to reduce input video data per frame. The dataset was created from Indian sign language performed by 5 native ISL users in 5 different viewing angles at a rate of 30fps. Training is initiated with three different batch sizes where in Batch-I, 200 signs performed by 1 user in 5 different viewing angles for 2 seconds at 30fps, total of 60000 sign images, and Batch-II is done using 2 sets, total of 120000 sign images. The model is constructed with an input layer, four convolutional layers, five rectified linear units (ReL</w:t>
+      </w:r>
       <w:r>
         <w:rPr>
           <w:rFonts w:asciiTheme="majorBidi" w:hAnsiTheme="majorBidi" w:cstheme="majorBidi"/>
           <w:color w:val="000000"/>
         </w:rPr>
-        <w:t>ReL</w:t>
+        <w:t>U</w:t>
       </w:r>
       <w:r>
         <w:rPr>
           <w:rFonts w:asciiTheme="majorBidi" w:hAnsiTheme="majorBidi" w:cstheme="majorBidi"/>
           <w:color w:val="000000"/>
         </w:rPr>
-        <w:t>U</w:t>
-      </w:r>
-      <w:proofErr w:type="spellEnd"/>
+        <w:t xml:space="preserve">), two stochastic pooling layers, one dense and one SoftMax output layer. The convolutional windows are of size 16 16, 9 9, 5 5 and 5 5 from layer 1 to 4. The feature representation is done by considering two layers of stochastic pooling. The classification stage is implemented with dense/fully connected layers followed by an activation function. </w:t>
+      </w:r>
       <w:r>
         <w:rPr>
           <w:rFonts w:asciiTheme="majorBidi" w:hAnsiTheme="majorBidi" w:cstheme="majorBidi"/>
           <w:color w:val="000000"/>
         </w:rPr>
-        <w:t xml:space="preserve">), two stochastic pooling layers, one dense and one </w:t>
-      </w:r>
-      <w:proofErr w:type="spellStart"/>
-      <w:r>
-        <w:rPr>
-          <w:rFonts w:asciiTheme="majorBidi" w:hAnsiTheme="majorBidi" w:cstheme="majorBidi"/>
-          <w:color w:val="000000"/>
-        </w:rPr>
         <w:t>SoftMax</w:t>
       </w:r>
-      <w:proofErr w:type="spellEnd"/>
-      <w:r>
-        <w:rPr>
-          <w:rFonts w:asciiTheme="majorBidi" w:hAnsiTheme="majorBidi" w:cstheme="majorBidi"/>
-          <w:color w:val="000000"/>
-        </w:rPr>
-        <w:t xml:space="preserve"> output layer. The convolutional windows are of size 16 16, 9 9, 5 5 and 5 5 from layer 1 to 4. The feature representation is done by considering two layers of stochastic pooling. The classification stage is implemented with dense/fully connected layers followed by an activation function. </w:t>
-      </w:r>
-      <w:proofErr w:type="spellStart"/>
-      <w:r>
-        <w:rPr>
-          <w:rFonts w:asciiTheme="majorBidi" w:hAnsiTheme="majorBidi" w:cstheme="majorBidi"/>
-          <w:color w:val="000000"/>
-        </w:rPr>
-        <w:t>SoftMax</w:t>
-      </w:r>
-      <w:proofErr w:type="spellEnd"/>
       <w:r>
         <w:rPr>
           <w:rFonts w:asciiTheme="majorBidi" w:hAnsiTheme="majorBidi" w:cstheme="majorBidi"/>
@@ -8044,21 +7034,12 @@
           <w:rFonts w:asciiTheme="majorBidi" w:hAnsiTheme="majorBidi" w:cstheme="majorBidi"/>
         </w:rPr>
       </w:pPr>
-      <w:proofErr w:type="gramStart"/>
       <w:r>
         <w:rPr>
           <w:rFonts w:asciiTheme="majorBidi" w:hAnsiTheme="majorBidi" w:cstheme="majorBidi"/>
           <w:color w:val="000000"/>
         </w:rPr>
-        <w:t>system-defined</w:t>
-      </w:r>
-      <w:proofErr w:type="gramEnd"/>
-      <w:r>
-        <w:rPr>
-          <w:rFonts w:asciiTheme="majorBidi" w:hAnsiTheme="majorBidi" w:cstheme="majorBidi"/>
-          <w:color w:val="000000"/>
-        </w:rPr>
-        <w:t xml:space="preserve"> values are 0.7m for the near plane and 3m for the far plane.</w:t>
+        <w:t>system-defined values are 0.7m for the near plane and 3m for the far plane.</w:t>
       </w:r>
     </w:p>
     <w:p>
@@ -8326,55 +7307,7 @@
           <w:rFonts w:asciiTheme="majorBidi" w:hAnsiTheme="majorBidi" w:cstheme="majorBidi"/>
           <w:color w:val="000000"/>
         </w:rPr>
-        <w:t xml:space="preserve">ollowing the data acquisition, a labeled map is created which is a representation of all the objects within the model, i.e., it contains the label of each sign (alphabet) along with their id. The label map contains 26 labels, each one representing an alphabet. Each label has been assigned a unique id ranging from 1 to 26. This will be used as a reference to look up the class name. TF records of the training data and the testing data are then created using </w:t>
-      </w:r>
-      <w:proofErr w:type="spellStart"/>
-      <w:r>
-        <w:rPr>
-          <w:rFonts w:asciiTheme="majorBidi" w:hAnsiTheme="majorBidi" w:cstheme="majorBidi"/>
-          <w:color w:val="000000"/>
-        </w:rPr>
-        <w:t>generate_tfrecord</w:t>
-      </w:r>
-      <w:proofErr w:type="spellEnd"/>
-      <w:r>
-        <w:rPr>
-          <w:rFonts w:asciiTheme="majorBidi" w:hAnsiTheme="majorBidi" w:cstheme="majorBidi"/>
-          <w:color w:val="000000"/>
-        </w:rPr>
-        <w:t xml:space="preserve"> which is used to train the </w:t>
-      </w:r>
-      <w:proofErr w:type="spellStart"/>
-      <w:r>
-        <w:rPr>
-          <w:rFonts w:asciiTheme="majorBidi" w:hAnsiTheme="majorBidi" w:cstheme="majorBidi"/>
-          <w:color w:val="000000"/>
-        </w:rPr>
-        <w:t>TensorFlow</w:t>
-      </w:r>
-      <w:proofErr w:type="spellEnd"/>
-      <w:r>
-        <w:rPr>
-          <w:rFonts w:asciiTheme="majorBidi" w:hAnsiTheme="majorBidi" w:cstheme="majorBidi"/>
-          <w:color w:val="000000"/>
-        </w:rPr>
-        <w:t xml:space="preserve"> object detection API. TF record is the binary storage format of </w:t>
-      </w:r>
-      <w:proofErr w:type="spellStart"/>
-      <w:r>
-        <w:rPr>
-          <w:rFonts w:asciiTheme="majorBidi" w:hAnsiTheme="majorBidi" w:cstheme="majorBidi"/>
-          <w:color w:val="000000"/>
-        </w:rPr>
-        <w:t>TensorFlow</w:t>
-      </w:r>
-      <w:proofErr w:type="spellEnd"/>
-      <w:r>
-        <w:rPr>
-          <w:rFonts w:asciiTheme="majorBidi" w:hAnsiTheme="majorBidi" w:cstheme="majorBidi"/>
-          <w:color w:val="000000"/>
-        </w:rPr>
-        <w:t>. Binary files usage for storage of the data significantly impacts the performance of the import pipeline consequently, the training time of the model. It takes less space on a disk, copies fast, and can efficiently be read from the disk.</w:t>
+        <w:t>ollowing the data acquisition, a labeled map is created which is a representation of all the objects within the model, i.e., it contains the label of each sign (alphabet) along with their id. The label map contains 26 labels, each one representing an alphabet. Each label has been assigned a unique id ranging from 1 to 26. This will be used as a reference to look up the class name. TF records of the training data and the testing data are then created using generate_tfrecord which is used to train the TensorFlow object detection API. TF record is the binary storage format of TensorFlow. Binary files usage for storage of the data significantly impacts the performance of the import pipeline consequently, the training time of the model. It takes less space on a disk, copies fast, and can efficiently be read from the disk.</w:t>
       </w:r>
     </w:p>
     <w:p>
@@ -8404,131 +7337,35 @@
           <w:rFonts w:asciiTheme="majorBidi" w:hAnsiTheme="majorBidi" w:cstheme="majorBidi"/>
           <w:color w:val="000000"/>
         </w:rPr>
-        <w:t xml:space="preserve">The open-source framework, </w:t>
-      </w:r>
-      <w:proofErr w:type="spellStart"/>
+        <w:t>The open-source framework, TensorFlow object detection API makes it easy to develop, train and deploy an object detection model. They have their framework called the TensorFlow detection model zoo which offers various models for detection that have been pre-trained on the COCO 2017 dataset. The pre-trained TensorFlow model that is being used is SSD MobileNet</w:t>
+      </w:r>
       <w:r>
         <w:rPr>
           <w:rFonts w:asciiTheme="majorBidi" w:hAnsiTheme="majorBidi" w:cstheme="majorBidi"/>
           <w:color w:val="000000"/>
         </w:rPr>
-        <w:t>TensorFlow</w:t>
-      </w:r>
-      <w:proofErr w:type="spellEnd"/>
+        <w:t>V</w:t>
+      </w:r>
       <w:r>
         <w:rPr>
           <w:rFonts w:asciiTheme="majorBidi" w:hAnsiTheme="majorBidi" w:cstheme="majorBidi"/>
           <w:color w:val="000000"/>
         </w:rPr>
-        <w:t xml:space="preserve"> object detection API makes it easy to develop, train and deploy an object detection model. They have their framework called the </w:t>
-      </w:r>
-      <w:proofErr w:type="spellStart"/>
+        <w:t>2 320 × 320. The SSD MobileNet</w:t>
+      </w:r>
       <w:r>
         <w:rPr>
           <w:rFonts w:asciiTheme="majorBidi" w:hAnsiTheme="majorBidi" w:cstheme="majorBidi"/>
           <w:color w:val="000000"/>
         </w:rPr>
-        <w:t>TensorFlow</w:t>
-      </w:r>
-      <w:proofErr w:type="spellEnd"/>
+        <w:t>V</w:t>
+      </w:r>
       <w:r>
         <w:rPr>
           <w:rFonts w:asciiTheme="majorBidi" w:hAnsiTheme="majorBidi" w:cstheme="majorBidi"/>
           <w:color w:val="000000"/>
         </w:rPr>
-        <w:t xml:space="preserve"> detection model zoo which offers various models for detection that have been pre-trained on the COCO 2017 dataset. The pre-trained </w:t>
-      </w:r>
-      <w:proofErr w:type="spellStart"/>
-      <w:r>
-        <w:rPr>
-          <w:rFonts w:asciiTheme="majorBidi" w:hAnsiTheme="majorBidi" w:cstheme="majorBidi"/>
-          <w:color w:val="000000"/>
-        </w:rPr>
-        <w:t>TensorFlow</w:t>
-      </w:r>
-      <w:proofErr w:type="spellEnd"/>
-      <w:r>
-        <w:rPr>
-          <w:rFonts w:asciiTheme="majorBidi" w:hAnsiTheme="majorBidi" w:cstheme="majorBidi"/>
-          <w:color w:val="000000"/>
-        </w:rPr>
-        <w:t xml:space="preserve"> model that is being used is SSD MobileNet</w:t>
-      </w:r>
-      <w:r>
-        <w:rPr>
-          <w:rFonts w:asciiTheme="majorBidi" w:hAnsiTheme="majorBidi" w:cstheme="majorBidi"/>
-          <w:color w:val="000000"/>
-        </w:rPr>
-        <w:t>V</w:t>
-      </w:r>
-      <w:r>
-        <w:rPr>
-          <w:rFonts w:asciiTheme="majorBidi" w:hAnsiTheme="majorBidi" w:cstheme="majorBidi"/>
-          <w:color w:val="000000"/>
-        </w:rPr>
-        <w:t>2 320 × 320. The SSD MobileNet</w:t>
-      </w:r>
-      <w:r>
-        <w:rPr>
-          <w:rFonts w:asciiTheme="majorBidi" w:hAnsiTheme="majorBidi" w:cstheme="majorBidi"/>
-          <w:color w:val="000000"/>
-        </w:rPr>
-        <w:t>V</w:t>
-      </w:r>
-      <w:r>
-        <w:rPr>
-          <w:rFonts w:asciiTheme="majorBidi" w:hAnsiTheme="majorBidi" w:cstheme="majorBidi"/>
-          <w:color w:val="000000"/>
-        </w:rPr>
-        <w:t xml:space="preserve">2 Object detection model is combined with the FPN-lite feature extractor, shared box predictor, and focal loss with training images scaled to 320 × 320. Pipeline configuration, i.e., the configuration of the pre-trained model is set up and then updated for transfer learning to train it by the created dataset. For configuration, dependencies like </w:t>
-      </w:r>
-      <w:proofErr w:type="spellStart"/>
-      <w:r>
-        <w:rPr>
-          <w:rFonts w:asciiTheme="majorBidi" w:hAnsiTheme="majorBidi" w:cstheme="majorBidi"/>
-          <w:color w:val="000000"/>
-        </w:rPr>
-        <w:t>TensorFlow</w:t>
-      </w:r>
-      <w:proofErr w:type="spellEnd"/>
-      <w:r>
-        <w:rPr>
-          <w:rFonts w:asciiTheme="majorBidi" w:hAnsiTheme="majorBidi" w:cstheme="majorBidi"/>
-          <w:color w:val="000000"/>
-        </w:rPr>
-        <w:t xml:space="preserve">, </w:t>
-      </w:r>
-      <w:proofErr w:type="spellStart"/>
-      <w:r>
-        <w:rPr>
-          <w:rFonts w:asciiTheme="majorBidi" w:hAnsiTheme="majorBidi" w:cstheme="majorBidi"/>
-          <w:color w:val="000000"/>
-        </w:rPr>
-        <w:t>config_util</w:t>
-      </w:r>
-      <w:proofErr w:type="spellEnd"/>
-      <w:r>
-        <w:rPr>
-          <w:rFonts w:asciiTheme="majorBidi" w:hAnsiTheme="majorBidi" w:cstheme="majorBidi"/>
-          <w:color w:val="000000"/>
-        </w:rPr>
-        <w:t xml:space="preserve">, pipeline_pb2, and </w:t>
-      </w:r>
-      <w:proofErr w:type="spellStart"/>
-      <w:r>
-        <w:rPr>
-          <w:rFonts w:asciiTheme="majorBidi" w:hAnsiTheme="majorBidi" w:cstheme="majorBidi"/>
-          <w:color w:val="000000"/>
-        </w:rPr>
-        <w:t>text_format</w:t>
-      </w:r>
-      <w:proofErr w:type="spellEnd"/>
-      <w:r>
-        <w:rPr>
-          <w:rFonts w:asciiTheme="majorBidi" w:hAnsiTheme="majorBidi" w:cstheme="majorBidi"/>
-          <w:color w:val="000000"/>
-        </w:rPr>
-        <w:t xml:space="preserve"> have been imported. The major update that has been done is to change the number of classes, which is initially 90 to 26, the number of signs (alphabets) that the model will be trained on. After setting up and updating the configuration, the model was trained in 10000 steps. The hyper-parameter used during the training was to set up the number of steps in which the model will be trained, which was set up to 10000 steps. During the training, the model has some losses such as classification loss, regularization loss, and localization loss. The localization loss is mismatched between the predicted bounding box correction and the true values</w:t>
+        <w:t>2 Object detection model is combined with the FPN-lite feature extractor, shared box predictor, and focal loss with training images scaled to 320 × 320. Pipeline configuration, i.e., the configuration of the pre-trained model is set up and then updated for transfer learning to train it by the created dataset. For configuration, dependencies like TensorFlow, config_util, pipeline_pb2, and text_format have been imported. The major update that has been done is to change the number of classes, which is initially 90 to 26, the number of signs (alphabets) that the model will be trained on. After setting up and updating the configuration, the model was trained in 10000 steps. The hyper-parameter used during the training was to set up the number of steps in which the model will be trained, which was set up to 10000 steps. During the training, the model has some losses such as classification loss, regularization loss, and localization loss. The localization loss is mismatched between the predicted bounding box correction and the true values</w:t>
       </w:r>
       <w:r>
         <w:rPr>
@@ -8593,23 +7430,7 @@
           <w:rFonts w:asciiTheme="majorBidi" w:hAnsiTheme="majorBidi" w:cstheme="majorBidi"/>
           <w:color w:val="000000"/>
         </w:rPr>
-        <w:t xml:space="preserve">The first is the preprocessing phase i.e., image processing phase, where the hand shape and other distinguishable features are extracted from the image using background subtraction, blob analysis, filtering and noise removal, grayscale conversion, brightness and contrast normalization, scaling and several other image processing techniques. The second stage involves the classification of an image into given many different possible gestures using </w:t>
-      </w:r>
-      <w:proofErr w:type="spellStart"/>
-      <w:r>
-        <w:rPr>
-          <w:rFonts w:asciiTheme="majorBidi" w:hAnsiTheme="majorBidi" w:cstheme="majorBidi"/>
-          <w:color w:val="000000"/>
-        </w:rPr>
-        <w:t>Haar</w:t>
-      </w:r>
-      <w:proofErr w:type="spellEnd"/>
-      <w:r>
-        <w:rPr>
-          <w:rFonts w:asciiTheme="majorBidi" w:hAnsiTheme="majorBidi" w:cstheme="majorBidi"/>
-          <w:color w:val="000000"/>
-        </w:rPr>
-        <w:t xml:space="preserve"> Cascade Classifier, where this classifier is trained on a given training set that contains samples of the different gestures. This training sample images are taken from several different angles and captured in different lighting </w:t>
+        <w:t xml:space="preserve">The first is the preprocessing phase i.e., image processing phase, where the hand shape and other distinguishable features are extracted from the image using background subtraction, blob analysis, filtering and noise removal, grayscale conversion, brightness and contrast normalization, scaling and several other image processing techniques. The second stage involves the classification of an image into given many different possible gestures using Haar Cascade Classifier, where this classifier is trained on a given training set that contains samples of the different gestures. This training sample images are taken from several different angles and captured in different lighting </w:t>
       </w:r>
       <w:r>
         <w:rPr>
@@ -8702,23 +7523,7 @@
           <w:rFonts w:asciiTheme="majorBidi" w:hAnsiTheme="majorBidi" w:cstheme="majorBidi"/>
           <w:color w:val="000000"/>
         </w:rPr>
-        <w:t xml:space="preserve">Background Subtraction: This phase involves removing unwanted background details from captured image frames from video streams. </w:t>
-      </w:r>
-      <w:proofErr w:type="gramStart"/>
-      <w:r>
-        <w:rPr>
-          <w:rFonts w:asciiTheme="majorBidi" w:hAnsiTheme="majorBidi" w:cstheme="majorBidi"/>
-          <w:color w:val="000000"/>
-        </w:rPr>
-        <w:t>and</w:t>
-      </w:r>
-      <w:proofErr w:type="gramEnd"/>
-      <w:r>
-        <w:rPr>
-          <w:rFonts w:asciiTheme="majorBidi" w:hAnsiTheme="majorBidi" w:cstheme="majorBidi"/>
-          <w:color w:val="000000"/>
-        </w:rPr>
-        <w:t xml:space="preserve"> extracting only hand signs to perform image processing steps.</w:t>
+        <w:t>Background Subtraction: This phase involves removing unwanted background details from captured image frames from video streams. and extracting only hand signs to perform image processing steps.</w:t>
       </w:r>
     </w:p>
     <w:p>
@@ -8829,39 +7634,7 @@
           <w:rFonts w:asciiTheme="majorBidi" w:hAnsiTheme="majorBidi" w:cstheme="majorBidi"/>
           <w:color w:val="000000"/>
         </w:rPr>
-        <w:t xml:space="preserve">Image Scaling: Image scaling is done to reduce the computational effort needed for image processing. Every image will be scaled to 45*45 sizes for further processing. B. Classification phase </w:t>
-      </w:r>
-      <w:proofErr w:type="gramStart"/>
-      <w:r>
-        <w:rPr>
-          <w:rFonts w:asciiTheme="majorBidi" w:hAnsiTheme="majorBidi" w:cstheme="majorBidi"/>
-          <w:color w:val="000000"/>
-        </w:rPr>
-        <w:t>This</w:t>
-      </w:r>
-      <w:proofErr w:type="gramEnd"/>
-      <w:r>
-        <w:rPr>
-          <w:rFonts w:asciiTheme="majorBidi" w:hAnsiTheme="majorBidi" w:cstheme="majorBidi"/>
-          <w:color w:val="000000"/>
-        </w:rPr>
-        <w:t xml:space="preserve"> phase involves application of </w:t>
-      </w:r>
-      <w:proofErr w:type="spellStart"/>
-      <w:r>
-        <w:rPr>
-          <w:rFonts w:asciiTheme="majorBidi" w:hAnsiTheme="majorBidi" w:cstheme="majorBidi"/>
-          <w:color w:val="000000"/>
-        </w:rPr>
-        <w:t>haar</w:t>
-      </w:r>
-      <w:proofErr w:type="spellEnd"/>
-      <w:r>
-        <w:rPr>
-          <w:rFonts w:asciiTheme="majorBidi" w:hAnsiTheme="majorBidi" w:cstheme="majorBidi"/>
-          <w:color w:val="000000"/>
-        </w:rPr>
-        <w:t xml:space="preserve"> cascade algorithm to correctly classify the extracted feature. Input to the segmentation block is processed resized images. Output of this phase is correctly classified word/sentence in textual format. </w:t>
+        <w:t>Image Scaling: Image scaling is done to reduce the computational effort needed for image processing. Every image will be scaled to 45*45 sizes for further processing. B. Classification phase This phase involves application of haar cascade algorithm to correctly classify the extracted feature. Input to the segmentation block is processed resized images. Output of this phase is correctly classified word/sentence in textual format. </w:t>
       </w:r>
     </w:p>
     <w:p>
@@ -9302,103 +8075,7 @@
           <w:rFonts w:asciiTheme="majorBidi" w:hAnsiTheme="majorBidi" w:cstheme="majorBidi"/>
           <w:color w:val="000000"/>
         </w:rPr>
-        <w:t xml:space="preserve"> Convolutional Neural Networks (CNNs) are machine learning algorithms that have seen a great success as they handle a variety of tasks related to processing videos and images. Like other machine learning algorithms, CNNs seek to optimize some objective function, specifically the loss function. CNNs have seen a rapid improvement in image classification with many proposed models like Google Net, Alex Net giving an accuracy almost near to human perception. The main cause of the recent improvement in CNNs has been due to the </w:t>
-      </w:r>
-      <w:proofErr w:type="spellStart"/>
-      <w:r>
-        <w:rPr>
-          <w:rFonts w:asciiTheme="majorBidi" w:hAnsiTheme="majorBidi" w:cstheme="majorBidi"/>
-          <w:color w:val="000000"/>
-        </w:rPr>
-        <w:t>ImageNet</w:t>
-      </w:r>
-      <w:proofErr w:type="spellEnd"/>
-      <w:r>
-        <w:rPr>
-          <w:rFonts w:asciiTheme="majorBidi" w:hAnsiTheme="majorBidi" w:cstheme="majorBidi"/>
-          <w:color w:val="000000"/>
-        </w:rPr>
-        <w:t xml:space="preserve"> Large Scale Visual Recognition Competition (ILSVRC). For image processing we propose to use </w:t>
-      </w:r>
-      <w:proofErr w:type="spellStart"/>
-      <w:r>
-        <w:rPr>
-          <w:rFonts w:asciiTheme="majorBidi" w:hAnsiTheme="majorBidi" w:cstheme="majorBidi"/>
-          <w:color w:val="000000"/>
-        </w:rPr>
-        <w:t>OpenCV</w:t>
-      </w:r>
-      <w:proofErr w:type="spellEnd"/>
-      <w:r>
-        <w:rPr>
-          <w:rFonts w:asciiTheme="majorBidi" w:hAnsiTheme="majorBidi" w:cstheme="majorBidi"/>
-          <w:color w:val="000000"/>
-        </w:rPr>
-        <w:t xml:space="preserve"> library along with </w:t>
-      </w:r>
-      <w:proofErr w:type="spellStart"/>
-      <w:r>
-        <w:rPr>
-          <w:rFonts w:asciiTheme="majorBidi" w:hAnsiTheme="majorBidi" w:cstheme="majorBidi"/>
-          <w:color w:val="000000"/>
-        </w:rPr>
-        <w:t>TensorFlow</w:t>
-      </w:r>
-      <w:proofErr w:type="spellEnd"/>
-      <w:r>
-        <w:rPr>
-          <w:rFonts w:asciiTheme="majorBidi" w:hAnsiTheme="majorBidi" w:cstheme="majorBidi"/>
-          <w:color w:val="000000"/>
-        </w:rPr>
-        <w:t xml:space="preserve"> and </w:t>
-      </w:r>
-      <w:proofErr w:type="spellStart"/>
-      <w:r>
-        <w:rPr>
-          <w:rFonts w:asciiTheme="majorBidi" w:hAnsiTheme="majorBidi" w:cstheme="majorBidi"/>
-          <w:color w:val="000000"/>
-        </w:rPr>
-        <w:t>Keras</w:t>
-      </w:r>
-      <w:proofErr w:type="spellEnd"/>
-      <w:r>
-        <w:rPr>
-          <w:rFonts w:asciiTheme="majorBidi" w:hAnsiTheme="majorBidi" w:cstheme="majorBidi"/>
-          <w:color w:val="000000"/>
-        </w:rPr>
-        <w:t xml:space="preserve"> which will be used for training the classifier. For other mathematical calculations we may use the </w:t>
-      </w:r>
-      <w:proofErr w:type="spellStart"/>
-      <w:r>
-        <w:rPr>
-          <w:rFonts w:asciiTheme="majorBidi" w:hAnsiTheme="majorBidi" w:cstheme="majorBidi"/>
-          <w:color w:val="000000"/>
-        </w:rPr>
-        <w:t>NumPy</w:t>
-      </w:r>
-      <w:proofErr w:type="spellEnd"/>
-      <w:r>
-        <w:rPr>
-          <w:rFonts w:asciiTheme="majorBidi" w:hAnsiTheme="majorBidi" w:cstheme="majorBidi"/>
-          <w:color w:val="000000"/>
-        </w:rPr>
-        <w:t xml:space="preserve"> Array in Python. The various approaches we considered are explained in the subsequent paragraphs. Neural Networks are inspired by the biological arrangement of processing elements called neurons in the brain. These neurons enable parallel processing of computational tasks. This enables </w:t>
-      </w:r>
-      <w:proofErr w:type="gramStart"/>
-      <w:r>
-        <w:rPr>
-          <w:rFonts w:asciiTheme="majorBidi" w:hAnsiTheme="majorBidi" w:cstheme="majorBidi"/>
-          <w:color w:val="000000"/>
-        </w:rPr>
-        <w:t>Neural</w:t>
-      </w:r>
-      <w:proofErr w:type="gramEnd"/>
-      <w:r>
-        <w:rPr>
-          <w:rFonts w:asciiTheme="majorBidi" w:hAnsiTheme="majorBidi" w:cstheme="majorBidi"/>
-          <w:color w:val="000000"/>
-        </w:rPr>
-        <w:t xml:space="preserve"> networks to solve complex problems of pattern recognition better than procedural algorithms. CNNs are neural networks in which the response of the neuron can be calculated by a convolution operation. The initial layer of CNN can be used for matching images with respect to a fixed </w:t>
+        <w:t xml:space="preserve"> Convolutional Neural Networks (CNNs) are machine learning algorithms that have seen a great success as they handle a variety of tasks related to processing videos and images. Like other machine learning algorithms, CNNs seek to optimize some objective function, specifically the loss function. CNNs have seen a rapid improvement in image classification with many proposed models like Google Net, Alex Net giving an accuracy almost near to human perception. The main cause of the recent improvement in CNNs has been due to the ImageNet Large Scale Visual Recognition Competition (ILSVRC). For image processing we propose to use OpenCV library along with TensorFlow and Keras which will be used for training the classifier. For other mathematical calculations we may use the NumPy Array in Python. The various approaches we considered are explained in the subsequent paragraphs. Neural Networks are inspired by the biological arrangement of processing elements called neurons in the brain. These neurons enable parallel processing of computational tasks. This enables Neural networks to solve complex problems of pattern recognition better than procedural algorithms. CNNs are neural networks in which the response of the neuron can be calculated by a convolution operation. The initial layer of CNN can be used for matching images with respect to a fixed </w:t>
       </w:r>
       <w:r>
         <w:rPr>
@@ -9451,191 +8128,127 @@
           <w:rFonts w:asciiTheme="majorBidi" w:hAnsiTheme="majorBidi" w:cstheme="majorBidi"/>
           <w:color w:val="000000"/>
         </w:rPr>
-        <w:t xml:space="preserve"> </w:t>
-      </w:r>
-      <w:proofErr w:type="gramStart"/>
+        <w:t xml:space="preserve"> In this work, our proposed architecture adopts a feature ex traction module composed of a deep CNN followed by temporal fusion layers, and a sequence learning module using RNNs with bidirectional long short-term memory (Bi-LSTM) architecture. We use the end-to-end recognition system to generate alignment </w:t>
+      </w:r>
       <w:r>
         <w:rPr>
           <w:rFonts w:asciiTheme="majorBidi" w:hAnsiTheme="majorBidi" w:cstheme="majorBidi"/>
           <w:color w:val="000000"/>
         </w:rPr>
-        <w:t>In</w:t>
-      </w:r>
-      <w:proofErr w:type="gramEnd"/>
+        <w:t>proposals</w:t>
+      </w:r>
       <w:r>
         <w:rPr>
           <w:rFonts w:asciiTheme="majorBidi" w:hAnsiTheme="majorBidi" w:cstheme="majorBidi"/>
           <w:color w:val="000000"/>
         </w:rPr>
-        <w:t xml:space="preserve"> this work, our proposed architecture adopts a feature ex traction module composed of a deep CNN followed by temporal fusion layers, and a sequence learning module using RNNs with bidirectional long short-term memory (Bi-LSTM) architecture. We use the end-to-end recognition system to generate alignment </w:t>
+        <w:t xml:space="preserve"> between video segments and gestural labels. Given the large </w:t>
       </w:r>
       <w:r>
         <w:rPr>
           <w:rFonts w:asciiTheme="majorBidi" w:hAnsiTheme="majorBidi" w:cstheme="majorBidi"/>
           <w:color w:val="000000"/>
         </w:rPr>
-        <w:t>proposals</w:t>
+        <w:t>number</w:t>
       </w:r>
       <w:r>
         <w:rPr>
           <w:rFonts w:asciiTheme="majorBidi" w:hAnsiTheme="majorBidi" w:cstheme="majorBidi"/>
           <w:color w:val="000000"/>
         </w:rPr>
-        <w:t xml:space="preserve"> between video segments and gestural labels. Given the large </w:t>
+        <w:t xml:space="preserve"> of gestural segments with supervisory labels, we train the feature extraction module and then fine-tune the whole system iteratively. In the remainder of this section, we will first present our model formulation and then introduce its iterative training strategy. Model design: The proposed deep neural architecture consists of a deep CNN followed by temporal operations for representation learning, and Bi-LSTMs for sequence learning. For experiments with modalities from dominant hands as the inputs, we build the deep convolutional network based on the VGG-S model (from layer conv1 to fc6), which is memory-efficient and shows competitive classification performance on ILSVRC-2012 dataset. The input images, which are the region of dominant hands cropped from original frames, are resized to 101 × 101 in dimension, and they are then </w:t>
       </w:r>
       <w:r>
         <w:rPr>
           <w:rFonts w:asciiTheme="majorBidi" w:hAnsiTheme="majorBidi" w:cstheme="majorBidi"/>
           <w:color w:val="000000"/>
         </w:rPr>
-        <w:t>number</w:t>
+        <w:t>transformed</w:t>
       </w:r>
       <w:r>
         <w:rPr>
           <w:rFonts w:asciiTheme="majorBidi" w:hAnsiTheme="majorBidi" w:cstheme="majorBidi"/>
           <w:color w:val="000000"/>
         </w:rPr>
-        <w:t xml:space="preserve"> of gestural segments with supervisory labels, we train the feature extraction module and then fine-tune the whole system iteratively. In the remainder of this section, we will first present our model formulation and then introduce its iterative training strategy. Model design: The proposed deep neural architecture consists of a deep CNN followed by temporal operations for representation learning, and Bi-LSTMs for sequence learning. For experiments with modalities from dominant hands as the inputs, we build the deep convolutional network based on the VGG-S model (from layer conv1 to fc6), which is memory-efficient and shows competitive classification performance on ILSVRC-2012 dataset. The input images, which are the region of dominant hands cropped from original frames, are resized to 101 × 101 in dimension, and they are then </w:t>
+        <w:t xml:space="preserve"> to 1024-dimensional feature vectors through the fully connected layer fc6. The stacked temporal convolution and pooling layers are utilized to generate spatiotemporal representation for each segment. Note that it is hard to learn the extremely long dynamic dependencies with no temporal pooling, while a coarse temporal stride will lead to loss of temporal details. We select the temporal stride δ to ensure sufficient overlapping between neigh boring segments, as well as pool the representation sequence to a moderate length. For videos in RWTH-PHOENIX-Weather database, we set L= 16 frames, δ = 4 frames, and we set L = 25 frames, δ = 9 frames in experiments on SIGNUM corpus. In the feature extraction module, rectifier and </w:t>
       </w:r>
       <w:r>
         <w:rPr>
           <w:rFonts w:asciiTheme="majorBidi" w:hAnsiTheme="majorBidi" w:cstheme="majorBidi"/>
           <w:color w:val="000000"/>
         </w:rPr>
-        <w:t>transformed</w:t>
+        <w:t>max pooling</w:t>
       </w:r>
       <w:r>
         <w:rPr>
           <w:rFonts w:asciiTheme="majorBidi" w:hAnsiTheme="majorBidi" w:cstheme="majorBidi"/>
           <w:color w:val="000000"/>
         </w:rPr>
-        <w:t xml:space="preserve"> to 1024-dimensional feature vectors through the fully connected layer fc6. The stacked temporal convolution and pooling layers are utilized to generate spatiotemporal representation for each segment. Note that it is hard to learn the extremely long dynamic dependencies with no temporal pooling, while a coarse temporal stride will lead to loss of temporal details. We select the temporal stride δ to ensure sufficient overlapping between neigh boring segments, as well as pool the representation sequence to a moderate length. For videos in RWTH-PHOENIX-Weather database, we set L= 16 frames, δ = 4 frames, and we set L = 25 frames, δ = 9 frames in experiments on SIGNUM corpus. In the feature extraction module, rectifier and </w:t>
+        <w:t xml:space="preserve"> are adopted for all the non-linearity and pooling operations. We use Bi-LSTMs with 2 × 512 dimensional hidden states and peephole connections to learn the temporal dependencies. The hidden states are then fed into the SoftMax classifier, with the dimension equal to the vocabulary size. We </w:t>
       </w:r>
       <w:r>
         <w:rPr>
           <w:rFonts w:asciiTheme="majorBidi" w:hAnsiTheme="majorBidi" w:cstheme="majorBidi"/>
           <w:color w:val="000000"/>
         </w:rPr>
-        <w:t>max pooling</w:t>
+        <w:t>are also investigating</w:t>
       </w:r>
       <w:r>
         <w:rPr>
           <w:rFonts w:asciiTheme="majorBidi" w:hAnsiTheme="majorBidi" w:cstheme="majorBidi"/>
           <w:color w:val="000000"/>
         </w:rPr>
-        <w:t xml:space="preserve"> are adopted for all the non-linearity and pooling operations. We use Bi-LSTMs with 2 × 512 dimensional hidden states and peephole connections to learn the temporal dependencies. The hidden states are then fed into the </w:t>
-      </w:r>
-      <w:proofErr w:type="spellStart"/>
+        <w:t xml:space="preserve"> the performance of our training framework with full video frames as the inputs. We use Google Net </w:t>
+      </w:r>
       <w:r>
         <w:rPr>
           <w:rFonts w:asciiTheme="majorBidi" w:hAnsiTheme="majorBidi" w:cstheme="majorBidi"/>
           <w:color w:val="000000"/>
         </w:rPr>
-        <w:t>SoftMax</w:t>
-      </w:r>
-      <w:proofErr w:type="spellEnd"/>
+        <w:t>and</w:t>
+      </w:r>
       <w:r>
         <w:rPr>
           <w:rFonts w:asciiTheme="majorBidi" w:hAnsiTheme="majorBidi" w:cstheme="majorBidi"/>
           <w:color w:val="000000"/>
         </w:rPr>
-        <w:t xml:space="preserve"> classifier, with the dimension equal to the vocabulary size. We </w:t>
+        <w:t xml:space="preserve"> VGG-S net as the deep convolutional network in our feature extractor, and we adopt two stacked Bi-LSTMs to build the sequence learning module. Due to the limitations on GPU memory to fit in the whole system, we fix the parameters of CNN at the end-</w:t>
       </w:r>
       <w:r>
         <w:rPr>
           <w:rFonts w:asciiTheme="majorBidi" w:hAnsiTheme="majorBidi" w:cstheme="majorBidi"/>
           <w:color w:val="000000"/>
         </w:rPr>
-        <w:t>are also investigating</w:t>
+        <w:t>to</w:t>
       </w:r>
       <w:r>
         <w:rPr>
           <w:rFonts w:asciiTheme="majorBidi" w:hAnsiTheme="majorBidi" w:cstheme="majorBidi"/>
           <w:color w:val="000000"/>
         </w:rPr>
-        <w:t xml:space="preserve"> the performance of our training framework with full video frames as the inputs. We use Google Net </w:t>
+        <w:t>-</w:t>
       </w:r>
       <w:r>
         <w:rPr>
           <w:rFonts w:asciiTheme="majorBidi" w:hAnsiTheme="majorBidi" w:cstheme="majorBidi"/>
           <w:color w:val="000000"/>
         </w:rPr>
-        <w:t>and</w:t>
+        <w:t>end</w:t>
       </w:r>
       <w:r>
         <w:rPr>
           <w:rFonts w:asciiTheme="majorBidi" w:hAnsiTheme="majorBidi" w:cstheme="majorBidi"/>
           <w:color w:val="000000"/>
         </w:rPr>
-        <w:t xml:space="preserve"> VGG-S net as the deep convolutional network in our feature extractor, and we adopt two stacked Bi-LSTMs to build the sequence learning module. Due to the limitations on GPU memory to fit in the whole system, we fix the parameters of CNN at the end-</w:t>
+        <w:t xml:space="preserve"> stage and only tune the sequence learning module. The video frames are resized to 224 × 224 as the inputs of CNN, transformed to feature vectors after the average pooling layer, and then fed into the temporal fusion layers. The employed Google Net is initialized with the weights pretrained on ILSVRC2014 dataset, and we initialize the feature extractor by fitting it to the alignment proposal generated by the model end-to-end trained on dominant hand images. Multimodal fusion: To incorporate the appearance and motion information, we also take color image and optical flow for dominant hand regions as the inputs of our deep neural architecture. We adopt sum fusion approach at the conv5 layer for fusing the two stream networks. It computes element-wise sum of the two feature maps at the same spatial location and channel for the fusion. Our intention here is to put appearance and motion cues at the same spatial position in correspondence, without introducing extra filters in order to join the feature maps together. The sum fusion approach also shows a decent performance on the task of action recognition in video compared to other spatial fusion methods. Our end-to-end architecture for SL recognition from dominant hands is depicted in Fig. 2. Note that parameters for different modalities are not shared before the sum fusion. In experiments on multiple modalities of full frames, we adopt fusion of color and optical flow at two layers (after inception_3b andinception_4c </w:t>
       </w:r>
       <w:r>
         <w:rPr>
           <w:rFonts w:asciiTheme="majorBidi" w:hAnsiTheme="majorBidi" w:cstheme="majorBidi"/>
           <w:color w:val="000000"/>
         </w:rPr>
-        <w:t>to</w:t>
-      </w:r>
-      <w:r>
-        <w:rPr>
-          <w:rFonts w:asciiTheme="majorBidi" w:hAnsiTheme="majorBidi" w:cstheme="majorBidi"/>
-          <w:color w:val="000000"/>
-        </w:rPr>
-        <w:t>-</w:t>
-      </w:r>
-      <w:r>
-        <w:rPr>
-          <w:rFonts w:asciiTheme="majorBidi" w:hAnsiTheme="majorBidi" w:cstheme="majorBidi"/>
-          <w:color w:val="000000"/>
-        </w:rPr>
-        <w:t>end</w:t>
-      </w:r>
-      <w:r>
-        <w:rPr>
-          <w:rFonts w:asciiTheme="majorBidi" w:hAnsiTheme="majorBidi" w:cstheme="majorBidi"/>
-          <w:color w:val="000000"/>
-        </w:rPr>
-        <w:t xml:space="preserve"> stage and only tune the sequence learning module. The video frames are resized to 224 × 224 as the inputs of CNN, transformed to feature vectors after the average pooling layer, and then fed into the temporal fusion layers. The employed Google Net is initialized with the weights </w:t>
-      </w:r>
-      <w:proofErr w:type="spellStart"/>
-      <w:r>
-        <w:rPr>
-          <w:rFonts w:asciiTheme="majorBidi" w:hAnsiTheme="majorBidi" w:cstheme="majorBidi"/>
-          <w:color w:val="000000"/>
-        </w:rPr>
-        <w:t>pretrained</w:t>
-      </w:r>
-      <w:proofErr w:type="spellEnd"/>
-      <w:r>
-        <w:rPr>
-          <w:rFonts w:asciiTheme="majorBidi" w:hAnsiTheme="majorBidi" w:cstheme="majorBidi"/>
-          <w:color w:val="000000"/>
-        </w:rPr>
-        <w:t xml:space="preserve"> on ILSVRC2014 dataset, and we initialize the feature extractor by fitting it to the alignment proposal generated by the model end-to-end trained on dominant hand images. Multimodal fusion: To incorporate the appearance and motion information, we also take color image and optical flow for dominant hand regions as the inputs of our deep neural architecture. We adopt sum fusion approach at the conv5 layer for fusing the two stream networks. It computes element-wise sum of the two feature maps at the same spatial location and channel for the fusion. Our intention here is to put appearance and motion cues at the same spatial position in correspondence, without introducing extra filters in order to join the feature maps together. The sum fusion approach also shows a decent performance on the task of action recognition in video compared to other spatial fusion methods. Our end-to-end architecture for SL recognition from dominant hands is depicted in Fig. 2. Note that parameters for different modalities are not shared before the sum fusion. In experiments on multiple modalities of full frames, we adopt fusion of color and optical flow at two layers (after inception_3b andinception_4c </w:t>
-      </w:r>
-      <w:r>
-        <w:rPr>
-          <w:rFonts w:asciiTheme="majorBidi" w:hAnsiTheme="majorBidi" w:cstheme="majorBidi"/>
-          <w:color w:val="000000"/>
-        </w:rPr>
         <w:lastRenderedPageBreak/>
-        <w:t xml:space="preserve">in Google Net. the fusion structures we build for experiments on recognition from multiple modalities of full frames. We also adopt the auxiliary classifiers as in Google Net by adding to temporal fusion layers after inception_4a and inception_4d during the phase of feature extractor </w:t>
-      </w:r>
-      <w:proofErr w:type="spellStart"/>
-      <w:r>
-        <w:rPr>
-          <w:rFonts w:asciiTheme="majorBidi" w:hAnsiTheme="majorBidi" w:cstheme="majorBidi"/>
-          <w:color w:val="000000"/>
-        </w:rPr>
-        <w:t>finetuning</w:t>
-      </w:r>
-      <w:proofErr w:type="spellEnd"/>
-      <w:r>
-        <w:rPr>
-          <w:rFonts w:asciiTheme="majorBidi" w:hAnsiTheme="majorBidi" w:cstheme="majorBidi"/>
-          <w:color w:val="000000"/>
-        </w:rPr>
-        <w:t>.</w:t>
+        <w:t>in Google Net. the fusion structures we build for experiments on recognition from multiple modalities of full frames. We also adopt the auxiliary classifiers as in Google Net by adding to temporal fusion layers after inception_4a and inception_4d during the phase of feature extractor finetuning.</w:t>
       </w:r>
     </w:p>
     <w:p>
@@ -9853,15 +8466,7 @@
         <w:t xml:space="preserve"> </w:t>
       </w:r>
       <w:r>
-        <w:t xml:space="preserve">dataset which is uploaded on </w:t>
-      </w:r>
-      <w:proofErr w:type="spellStart"/>
-      <w:r>
-        <w:t>Kaggle</w:t>
-      </w:r>
-      <w:proofErr w:type="spellEnd"/>
-      <w:r>
-        <w:t>. It is widely used in many research papers cited below, but it has a couple of problems, some of which are:</w:t>
+        <w:t>dataset which is uploaded on Kaggle. It is widely used in many research papers cited below, but it has a couple of problems, some of which are:</w:t>
       </w:r>
     </w:p>
     <w:p>
@@ -10010,27 +8615,14 @@
       <w:r>
         <w:t xml:space="preserve">Figure </w:t>
       </w:r>
-      <w:r>
-        <w:fldChar w:fldCharType="begin"/>
-      </w:r>
-      <w:r>
-        <w:instrText xml:space="preserve"> SEQ Figure \* ARABIC </w:instrText>
-      </w:r>
-      <w:r>
-        <w:fldChar w:fldCharType="separate"/>
-      </w:r>
-      <w:r>
-        <w:rPr>
-          <w:noProof/>
-        </w:rPr>
-        <w:t>1</w:t>
-      </w:r>
-      <w:r>
-        <w:rPr>
-          <w:noProof/>
-        </w:rPr>
-        <w:fldChar w:fldCharType="end"/>
-      </w:r>
+      <w:fldSimple w:instr=" SEQ Figure \* ARABIC ">
+        <w:r>
+          <w:rPr>
+            <w:noProof/>
+          </w:rPr>
+          <w:t>1</w:t>
+        </w:r>
+      </w:fldSimple>
       <w:r>
         <w:t xml:space="preserve"> </w:t>
       </w:r>
@@ -10140,27 +8732,14 @@
       <w:r>
         <w:t xml:space="preserve">Figure </w:t>
       </w:r>
-      <w:r>
-        <w:fldChar w:fldCharType="begin"/>
-      </w:r>
-      <w:r>
-        <w:instrText xml:space="preserve"> SEQ Figure \* ARABIC </w:instrText>
-      </w:r>
-      <w:r>
-        <w:fldChar w:fldCharType="separate"/>
-      </w:r>
-      <w:r>
-        <w:rPr>
-          <w:noProof/>
-        </w:rPr>
-        <w:t>2</w:t>
-      </w:r>
-      <w:r>
-        <w:rPr>
-          <w:noProof/>
-        </w:rPr>
-        <w:fldChar w:fldCharType="end"/>
-      </w:r>
+      <w:fldSimple w:instr=" SEQ Figure \* ARABIC ">
+        <w:r>
+          <w:rPr>
+            <w:noProof/>
+          </w:rPr>
+          <w:t>2</w:t>
+        </w:r>
+      </w:fldSimple>
       <w:r>
         <w:t xml:space="preserve"> </w:t>
       </w:r>
@@ -10214,19 +8793,14 @@
         <w:jc w:val="both"/>
       </w:pPr>
       <w:r>
+        <w:t>For the third iteration, we wanted to train on the hands only, so we</w:t>
+      </w:r>
+      <w:r>
+        <w:t xml:space="preserve"> looked up ways of cropping the hands, the first method we found was LabelImg which was very easy, but not very optimal as </w:t>
+      </w:r>
+      <w:r>
         <w:lastRenderedPageBreak/>
-        <w:t>For the third iteration, we wanted to train on the hands only, so we</w:t>
-      </w:r>
-      <w:r>
-        <w:t xml:space="preserve"> looked up ways of cropping the hands, the first method we found was </w:t>
-      </w:r>
-      <w:proofErr w:type="spellStart"/>
-      <w:r>
-        <w:t>LabelImg</w:t>
-      </w:r>
-      <w:proofErr w:type="spellEnd"/>
-      <w:r>
-        <w:t xml:space="preserve"> which was very easy, but not very optimal as we had to manually draw boxes around the entire dataset, and it wasn’t very optimal on the long run as well, because if we added data we’d have to manually update the boxes.</w:t>
+        <w:t>we had to manually draw boxes around the entire dataset, and it wasn’t very optimal on the long run as well, because if we added data we’d have to manually update the boxes.</w:t>
       </w:r>
     </w:p>
     <w:p>
@@ -10236,23 +8810,7 @@
         <w:jc w:val="both"/>
       </w:pPr>
       <w:r>
-        <w:t xml:space="preserve">The second method we found was </w:t>
-      </w:r>
-      <w:proofErr w:type="spellStart"/>
-      <w:r>
-        <w:t>MediaPipe</w:t>
-      </w:r>
-      <w:proofErr w:type="spellEnd"/>
-      <w:r>
-        <w:t xml:space="preserve"> Hand-Detection module. </w:t>
-      </w:r>
-      <w:proofErr w:type="spellStart"/>
-      <w:r>
-        <w:t>MediaPipe</w:t>
-      </w:r>
-      <w:proofErr w:type="spellEnd"/>
-      <w:r>
-        <w:t xml:space="preserve"> is a Python library that contains a lot of automatic detection modules such as a Face Detector, or a Body Pose Detector, but we’ll only be using the Hand Detector in our project.</w:t>
+        <w:t>The second method we found was MediaPipe Hand-Detection module. MediaPipe is a Python library that contains a lot of automatic detection modules such as a Face Detector, or a Body Pose Detector, but we’ll only be using the Hand Detector in our project.</w:t>
       </w:r>
     </w:p>
     <w:p>
@@ -10265,15 +8823,7 @@
         <w:t xml:space="preserve">The final dataset contained </w:t>
       </w:r>
       <w:r>
-        <w:t xml:space="preserve">15 words, each word consists of 60 training images and 20 validation images, </w:t>
-      </w:r>
-      <w:proofErr w:type="gramStart"/>
-      <w:r>
-        <w:t>half</w:t>
-      </w:r>
-      <w:proofErr w:type="gramEnd"/>
-      <w:r>
-        <w:t xml:space="preserve"> of each is flipped to allow for both left and </w:t>
+        <w:t xml:space="preserve">15 words, each word consists of 60 training images and 20 validation images, half of each is flipped to allow for both left and </w:t>
       </w:r>
       <w:r>
         <w:t>right-handed</w:t>
@@ -10310,7 +8860,19 @@
         <w:t xml:space="preserve"> static</w:t>
       </w:r>
       <w:r>
-        <w:t xml:space="preserve"> signs which are (bed, shirt, wrong, cow, full, water, show, sick, police, sandwich, father, have). Since the signs had an unequal number of videos, we had to collect videos from other sources so that each sign would have total of </w:t>
+        <w:t xml:space="preserve"> signs</w:t>
+      </w:r>
+      <w:r>
+        <w:t xml:space="preserve"> that we initially gathered, and we chose those 12 at first because of the high amount of available data. Those words were</w:t>
+      </w:r>
+      <w:r>
+        <w:t xml:space="preserve"> bed, shirt, wrong, cow, full, water, show, sick, police, sandwich, father, </w:t>
+      </w:r>
+      <w:r>
+        <w:t xml:space="preserve">and </w:t>
+      </w:r>
+      <w:r>
+        <w:t xml:space="preserve">have. Since the signs had an unequal number of videos, we had to collect videos from other sources so that each sign would have total of </w:t>
       </w:r>
       <w:r>
         <w:t>4</w:t>
@@ -10351,11 +8913,9 @@
       <w:r>
         <w:t xml:space="preserve"> ASL </w:t>
       </w:r>
-      <w:proofErr w:type="spellStart"/>
       <w:r>
         <w:t>Signbank</w:t>
       </w:r>
-      <w:proofErr w:type="spellEnd"/>
       <w:r>
         <w:t xml:space="preserve"> [</w:t>
       </w:r>
@@ -10496,27 +9056,14 @@
       <w:r>
         <w:t xml:space="preserve">Figure </w:t>
       </w:r>
-      <w:r>
-        <w:fldChar w:fldCharType="begin"/>
-      </w:r>
-      <w:r>
-        <w:instrText xml:space="preserve"> SEQ Figure \* ARABIC </w:instrText>
-      </w:r>
-      <w:r>
-        <w:fldChar w:fldCharType="separate"/>
-      </w:r>
-      <w:r>
-        <w:rPr>
-          <w:noProof/>
-        </w:rPr>
-        <w:t>3</w:t>
-      </w:r>
-      <w:r>
-        <w:rPr>
-          <w:noProof/>
-        </w:rPr>
-        <w:fldChar w:fldCharType="end"/>
-      </w:r>
+      <w:fldSimple w:instr=" SEQ Figure \* ARABIC ">
+        <w:r>
+          <w:rPr>
+            <w:noProof/>
+          </w:rPr>
+          <w:t>3</w:t>
+        </w:r>
+      </w:fldSimple>
       <w:r>
         <w:t xml:space="preserve"> Full </w:t>
       </w:r>
@@ -10660,27 +9207,14 @@
       <w:r>
         <w:t xml:space="preserve">Figure </w:t>
       </w:r>
-      <w:r>
-        <w:fldChar w:fldCharType="begin"/>
-      </w:r>
-      <w:r>
-        <w:instrText xml:space="preserve"> SEQ Figure \* ARABIC </w:instrText>
-      </w:r>
-      <w:r>
-        <w:fldChar w:fldCharType="separate"/>
-      </w:r>
-      <w:r>
-        <w:rPr>
-          <w:noProof/>
-        </w:rPr>
-        <w:t>4</w:t>
-      </w:r>
-      <w:r>
-        <w:rPr>
-          <w:noProof/>
-        </w:rPr>
-        <w:fldChar w:fldCharType="end"/>
-      </w:r>
+      <w:fldSimple w:instr=" SEQ Figure \* ARABIC ">
+        <w:r>
+          <w:rPr>
+            <w:noProof/>
+          </w:rPr>
+          <w:t>4</w:t>
+        </w:r>
+      </w:fldSimple>
       <w:r>
         <w:t xml:space="preserve"> </w:t>
       </w:r>
@@ -10995,27 +9529,14 @@
       <w:r>
         <w:t xml:space="preserve">Figure </w:t>
       </w:r>
-      <w:r>
-        <w:fldChar w:fldCharType="begin"/>
-      </w:r>
-      <w:r>
-        <w:instrText xml:space="preserve"> SEQ Figure \* ARABIC </w:instrText>
-      </w:r>
-      <w:r>
-        <w:fldChar w:fldCharType="separate"/>
-      </w:r>
-      <w:r>
-        <w:rPr>
-          <w:noProof/>
-        </w:rPr>
-        <w:t>5</w:t>
-      </w:r>
-      <w:r>
-        <w:rPr>
-          <w:noProof/>
-        </w:rPr>
-        <w:fldChar w:fldCharType="end"/>
-      </w:r>
+      <w:fldSimple w:instr=" SEQ Figure \* ARABIC ">
+        <w:r>
+          <w:rPr>
+            <w:noProof/>
+          </w:rPr>
+          <w:t>5</w:t>
+        </w:r>
+      </w:fldSimple>
       <w:r>
         <w:t xml:space="preserve"> Flipped Image</w:t>
       </w:r>
@@ -11055,15 +9576,7 @@
       </w:pPr>
       <w:r>
         <w:lastRenderedPageBreak/>
-        <w:t xml:space="preserve">We first thought about the data collection process, then we thought about what color format </w:t>
-      </w:r>
-      <w:proofErr w:type="gramStart"/>
-      <w:r>
-        <w:t>will we</w:t>
-      </w:r>
-      <w:proofErr w:type="gramEnd"/>
-      <w:r>
-        <w:t xml:space="preserve"> use, then how to automatically detect the hands, and lastly, which model to use. </w:t>
+        <w:t xml:space="preserve">We first thought about the data collection process, then we thought about what color format will we use, then how to automatically detect the hands, and lastly, which model to use. </w:t>
       </w:r>
     </w:p>
     <w:p>
@@ -11126,36 +9639,18 @@
                             <w:r>
                               <w:t xml:space="preserve">Figure </w:t>
                             </w:r>
+                            <w:fldSimple w:instr=" SEQ Figure \* ARABIC ">
+                              <w:r>
+                                <w:rPr>
+                                  <w:noProof/>
+                                </w:rPr>
+                                <w:t>6</w:t>
+                              </w:r>
+                            </w:fldSimple>
                             <w:r>
-                              <w:fldChar w:fldCharType="begin"/>
-                            </w:r>
-                            <w:r>
-                              <w:instrText xml:space="preserve"> SEQ Figure \* ARABIC </w:instrText>
-                            </w:r>
-                            <w:r>
-                              <w:fldChar w:fldCharType="separate"/>
-                            </w:r>
-                            <w:r>
-                              <w:rPr>
-                                <w:noProof/>
-                              </w:rPr>
-                              <w:t>6</w:t>
-                            </w:r>
-                            <w:r>
-                              <w:rPr>
-                                <w:noProof/>
-                              </w:rPr>
-                              <w:fldChar w:fldCharType="end"/>
-                            </w:r>
-                            <w:r>
-                              <w:t xml:space="preserve"> Data </w:t>
-                            </w:r>
-                            <w:proofErr w:type="spellStart"/>
-                            <w:r>
-                              <w:t>acquisiton</w:t>
+                              <w:t xml:space="preserve"> Data acquisiton</w:t>
                             </w:r>
                             <w:bookmarkEnd w:id="11"/>
-                            <w:proofErr w:type="spellEnd"/>
                           </w:p>
                         </w:txbxContent>
                       </wps:txbx>
@@ -11318,21 +9813,12 @@
       <w:r>
         <w:t xml:space="preserve"> we thought about normalizing the data by only detecting the hands, which is why we imported </w:t>
       </w:r>
-      <w:proofErr w:type="spellStart"/>
       <w:r>
         <w:rPr>
           <w:b/>
           <w:bCs/>
         </w:rPr>
-        <w:t>MediaPipe’s</w:t>
-      </w:r>
-      <w:proofErr w:type="spellEnd"/>
-      <w:r>
-        <w:rPr>
-          <w:b/>
-          <w:bCs/>
-        </w:rPr>
-        <w:t xml:space="preserve"> Hand Detection Module </w:t>
+        <w:t xml:space="preserve">MediaPipe’s Hand Detection Module </w:t>
       </w:r>
       <w:r>
         <w:t xml:space="preserve">which detects hands in a rendered frame and draws a bounding box around it. </w:t>
@@ -11512,35 +9998,22 @@
                                 <w:sz w:val="24"/>
                               </w:rPr>
                             </w:pPr>
-                            <w:bookmarkStart w:id="13" w:name="_Toc125137982"/>
+                            <w:bookmarkStart w:id="12" w:name="_Toc125137982"/>
                             <w:r>
                               <w:t xml:space="preserve">Figure </w:t>
                             </w:r>
-                            <w:r>
-                              <w:fldChar w:fldCharType="begin"/>
-                            </w:r>
-                            <w:r>
-                              <w:instrText xml:space="preserve"> SEQ Figure \* ARABIC </w:instrText>
-                            </w:r>
-                            <w:r>
-                              <w:fldChar w:fldCharType="separate"/>
-                            </w:r>
-                            <w:r>
-                              <w:rPr>
-                                <w:noProof/>
-                              </w:rPr>
-                              <w:t>7</w:t>
-                            </w:r>
-                            <w:r>
-                              <w:rPr>
-                                <w:noProof/>
-                              </w:rPr>
-                              <w:fldChar w:fldCharType="end"/>
-                            </w:r>
+                            <w:fldSimple w:instr=" SEQ Figure \* ARABIC ">
+                              <w:r>
+                                <w:rPr>
+                                  <w:noProof/>
+                                </w:rPr>
+                                <w:t>7</w:t>
+                              </w:r>
+                            </w:fldSimple>
                             <w:r>
                               <w:t xml:space="preserve"> Prediction flowchart</w:t>
                             </w:r>
-                            <w:bookmarkEnd w:id="13"/>
+                            <w:bookmarkEnd w:id="12"/>
                           </w:p>
                         </w:txbxContent>
                       </wps:txbx>
@@ -11753,35 +10226,22 @@
         <w:pStyle w:val="Caption"/>
         <w:jc w:val="center"/>
       </w:pPr>
-      <w:bookmarkStart w:id="15" w:name="_Toc125137983"/>
+      <w:bookmarkStart w:id="13" w:name="_Toc125137983"/>
       <w:r>
         <w:t xml:space="preserve">Figure </w:t>
       </w:r>
-      <w:r>
-        <w:fldChar w:fldCharType="begin"/>
-      </w:r>
-      <w:r>
-        <w:instrText xml:space="preserve"> SEQ Figure \* ARABIC </w:instrText>
-      </w:r>
-      <w:r>
-        <w:fldChar w:fldCharType="separate"/>
-      </w:r>
-      <w:r>
-        <w:rPr>
-          <w:noProof/>
-        </w:rPr>
-        <w:t>8</w:t>
-      </w:r>
-      <w:r>
-        <w:rPr>
-          <w:noProof/>
-        </w:rPr>
-        <w:fldChar w:fldCharType="end"/>
-      </w:r>
+      <w:fldSimple w:instr=" SEQ Figure \* ARABIC ">
+        <w:r>
+          <w:rPr>
+            <w:noProof/>
+          </w:rPr>
+          <w:t>8</w:t>
+        </w:r>
+      </w:fldSimple>
       <w:r>
         <w:t xml:space="preserve"> Entire frame with detection</w:t>
       </w:r>
-      <w:bookmarkEnd w:id="15"/>
+      <w:bookmarkEnd w:id="13"/>
     </w:p>
     <w:p>
       <w:pPr>
@@ -11853,38 +10313,25 @@
                                 <w:sz w:val="24"/>
                               </w:rPr>
                             </w:pPr>
-                            <w:bookmarkStart w:id="16" w:name="_Toc125137984"/>
+                            <w:bookmarkStart w:id="14" w:name="_Toc125137984"/>
                             <w:r>
                               <w:t xml:space="preserve">Figure </w:t>
                             </w:r>
-                            <w:r>
-                              <w:fldChar w:fldCharType="begin"/>
-                            </w:r>
-                            <w:r>
-                              <w:instrText xml:space="preserve"> SEQ Figure \* ARABIC </w:instrText>
-                            </w:r>
-                            <w:r>
-                              <w:fldChar w:fldCharType="separate"/>
-                            </w:r>
-                            <w:r>
-                              <w:rPr>
-                                <w:noProof/>
-                              </w:rPr>
-                              <w:t>9</w:t>
-                            </w:r>
-                            <w:r>
-                              <w:rPr>
-                                <w:noProof/>
-                              </w:rPr>
-                              <w:fldChar w:fldCharType="end"/>
-                            </w:r>
+                            <w:fldSimple w:instr=" SEQ Figure \* ARABIC ">
+                              <w:r>
+                                <w:rPr>
+                                  <w:noProof/>
+                                </w:rPr>
+                                <w:t>9</w:t>
+                              </w:r>
+                            </w:fldSimple>
                             <w:r>
                               <w:t xml:space="preserve"> Cropped </w:t>
                             </w:r>
                             <w:r>
                               <w:t>hand</w:t>
                             </w:r>
-                            <w:bookmarkEnd w:id="16"/>
+                            <w:bookmarkEnd w:id="14"/>
                           </w:p>
                         </w:txbxContent>
                       </wps:txbx>
@@ -12098,31 +10545,18 @@
                                 <w:sz w:val="24"/>
                               </w:rPr>
                             </w:pPr>
-                            <w:bookmarkStart w:id="18" w:name="_Toc125137985"/>
+                            <w:bookmarkStart w:id="15" w:name="_Toc125137985"/>
                             <w:r>
                               <w:t xml:space="preserve">Figure </w:t>
                             </w:r>
-                            <w:r>
-                              <w:fldChar w:fldCharType="begin"/>
-                            </w:r>
-                            <w:r>
-                              <w:instrText xml:space="preserve"> SEQ Figure \* ARABIC </w:instrText>
-                            </w:r>
-                            <w:r>
-                              <w:fldChar w:fldCharType="separate"/>
-                            </w:r>
-                            <w:r>
-                              <w:rPr>
-                                <w:noProof/>
-                              </w:rPr>
-                              <w:t>10</w:t>
-                            </w:r>
-                            <w:r>
-                              <w:rPr>
-                                <w:noProof/>
-                              </w:rPr>
-                              <w:fldChar w:fldCharType="end"/>
-                            </w:r>
+                            <w:fldSimple w:instr=" SEQ Figure \* ARABIC ">
+                              <w:r>
+                                <w:rPr>
+                                  <w:noProof/>
+                                </w:rPr>
+                                <w:t>10</w:t>
+                              </w:r>
+                            </w:fldSimple>
                             <w:r>
                               <w:t xml:space="preserve"> Filled 350x350 </w:t>
                             </w:r>
@@ -12132,7 +10566,7 @@
                             <w:r>
                               <w:t>ox</w:t>
                             </w:r>
-                            <w:bookmarkEnd w:id="18"/>
+                            <w:bookmarkEnd w:id="15"/>
                           </w:p>
                         </w:txbxContent>
                       </wps:txbx>
@@ -12326,23 +10760,7 @@
         <w:jc w:val="both"/>
       </w:pPr>
       <w:r>
-        <w:t xml:space="preserve">The final used model was VGG-16, it was better than the VGG-19 maybe because of </w:t>
-      </w:r>
-      <w:proofErr w:type="spellStart"/>
-      <w:r>
-        <w:t>overfitting</w:t>
-      </w:r>
-      <w:proofErr w:type="spellEnd"/>
-      <w:r>
-        <w:t xml:space="preserve"> </w:t>
-      </w:r>
-      <w:proofErr w:type="gramStart"/>
-      <w:r>
-        <w:t>or</w:t>
-      </w:r>
-      <w:proofErr w:type="gramEnd"/>
-      <w:r>
-        <w:t xml:space="preserve"> vanishing gradient problems due to the increased </w:t>
+        <w:t xml:space="preserve">The final used model was VGG-16, it was better than the VGG-19 maybe because of overfitting or vanishing gradient problems due to the increased </w:t>
       </w:r>
       <w:r>
         <w:t>number</w:t>
@@ -12357,15 +10775,7 @@
         <w:jc w:val="both"/>
       </w:pPr>
       <w:r>
-        <w:t xml:space="preserve">Then the next problem that arose was the transitional periods between each word, where the model would predict a sign with high confidence (99% at times) so we had to find a workaround. First, we thought about giving the user a </w:t>
-      </w:r>
-      <w:proofErr w:type="spellStart"/>
-      <w:r>
-        <w:t>cooldown</w:t>
-      </w:r>
-      <w:proofErr w:type="spellEnd"/>
-      <w:r>
-        <w:t xml:space="preserve"> period between each sign and the next one, but that would sort of ruin the experience. </w:t>
+        <w:t xml:space="preserve">Then the next problem that arose was the transitional periods between each word, where the model would predict a sign with high confidence (99% at times) so we had to find a workaround. First, we thought about giving the user a cooldown period between each sign and the next one, but that would sort of ruin the experience. </w:t>
       </w:r>
     </w:p>
     <w:p>
@@ -12402,46 +10812,17 @@
         <w:t>fourth</w:t>
       </w:r>
       <w:r>
-        <w:t xml:space="preserve"> idea, which was lowering the </w:t>
-      </w:r>
-      <w:proofErr w:type="spellStart"/>
-      <w:r>
-        <w:t>framerate</w:t>
-      </w:r>
-      <w:proofErr w:type="spellEnd"/>
-      <w:r>
-        <w:t xml:space="preserve">. At first, we lowered the capture </w:t>
-      </w:r>
-      <w:proofErr w:type="spellStart"/>
-      <w:r>
-        <w:t>framerate</w:t>
-      </w:r>
-      <w:proofErr w:type="spellEnd"/>
-      <w:r>
-        <w:t xml:space="preserve"> which was not ideal, but it solved the prediction issue. Then we decided to keep the capture </w:t>
-      </w:r>
-      <w:proofErr w:type="spellStart"/>
-      <w:r>
-        <w:t>framerate</w:t>
-      </w:r>
-      <w:proofErr w:type="spellEnd"/>
-      <w:r>
-        <w:t xml:space="preserve"> the </w:t>
+        <w:t xml:space="preserve"> idea, which was lowering the framerate. At first, we lowered the capture framerate which was not ideal, but it solved the prediction issue. Then we decided to keep the capture framerate the </w:t>
       </w:r>
       <w:r>
         <w:t>same but</w:t>
       </w:r>
       <w:r>
-        <w:t xml:space="preserve"> lower the </w:t>
-      </w:r>
-      <w:proofErr w:type="gramStart"/>
-      <w:r>
-        <w:t>prediction</w:t>
+        <w:t xml:space="preserve"> lower the prediction</w:t>
       </w:r>
       <w:r>
         <w:t>’s</w:t>
       </w:r>
-      <w:proofErr w:type="gramEnd"/>
       <w:r>
         <w:t xml:space="preserve"> so that the model skips most frames between one sign and the next, which made it basically transition frames.</w:t>
       </w:r>
@@ -12465,12 +10846,12 @@
         <w:pStyle w:val="Heading1"/>
         <w:jc w:val="left"/>
       </w:pPr>
-      <w:bookmarkStart w:id="20" w:name="_Toc125137960"/>
+      <w:bookmarkStart w:id="16" w:name="_Toc125137960"/>
       <w:r>
         <w:lastRenderedPageBreak/>
         <w:t>EXPERIMENTAL EVALUATION AND RESULTS</w:t>
       </w:r>
-      <w:bookmarkEnd w:id="20"/>
+      <w:bookmarkEnd w:id="16"/>
     </w:p>
     <w:p>
       <w:pPr>
@@ -12480,7 +10861,7 @@
           <w:numId w:val="2"/>
         </w:numPr>
       </w:pPr>
-      <w:bookmarkStart w:id="21" w:name="_Toc125137961"/>
+      <w:bookmarkStart w:id="17" w:name="_Toc125137961"/>
       <w:r>
         <w:t>Initial</w:t>
       </w:r>
@@ -12490,7 +10871,7 @@
       <w:r>
         <w:t xml:space="preserve"> Models</w:t>
       </w:r>
-      <w:bookmarkEnd w:id="21"/>
+      <w:bookmarkEnd w:id="17"/>
     </w:p>
     <w:p>
       <w:pPr>
@@ -12516,23 +10897,7 @@
         <w:t xml:space="preserve">As we previously stated in the dataset section, the initial results were very poor because of the unfiltered nature of the dataset, </w:t>
       </w:r>
       <w:r>
-        <w:t xml:space="preserve">the </w:t>
-      </w:r>
-      <w:proofErr w:type="spellStart"/>
-      <w:r>
-        <w:t>unoptimized</w:t>
-      </w:r>
-      <w:proofErr w:type="spellEnd"/>
-      <w:r>
-        <w:t xml:space="preserve"> </w:t>
-      </w:r>
-      <w:proofErr w:type="spellStart"/>
-      <w:r>
-        <w:t>hyperparameters</w:t>
-      </w:r>
-      <w:proofErr w:type="spellEnd"/>
-      <w:r>
-        <w:t>, and the layers of the models themselves.</w:t>
+        <w:t>the unoptimized hyperparameters, and the layers of the models themselves.</w:t>
       </w:r>
     </w:p>
     <w:p>
@@ -12544,13 +10909,8 @@
         <w:t>The dataset that we trained on at that time consisted of seven words: “Bed”, “Father”, “Full”, “Police”, “Shirt”, “Water”, and “Wrong”</w:t>
       </w:r>
       <w:r>
-        <w:t xml:space="preserve"> using the Hand Detection from </w:t>
-      </w:r>
-      <w:proofErr w:type="spellStart"/>
-      <w:r>
-        <w:t>MediaPipe</w:t>
-      </w:r>
-      <w:proofErr w:type="spellEnd"/>
+        <w:t xml:space="preserve"> using the Hand Detection from MediaPipe</w:t>
+      </w:r>
       <w:r>
         <w:t>.</w:t>
       </w:r>
@@ -12643,35 +11003,22 @@
               <w:pStyle w:val="Caption"/>
               <w:jc w:val="center"/>
             </w:pPr>
-            <w:bookmarkStart w:id="22" w:name="_Toc125137986"/>
+            <w:bookmarkStart w:id="18" w:name="_Toc125137986"/>
             <w:r>
               <w:t xml:space="preserve">Figure </w:t>
             </w:r>
-            <w:r>
-              <w:fldChar w:fldCharType="begin"/>
-            </w:r>
-            <w:r>
-              <w:instrText xml:space="preserve"> SEQ Figure \* ARABIC </w:instrText>
-            </w:r>
-            <w:r>
-              <w:fldChar w:fldCharType="separate"/>
-            </w:r>
-            <w:r>
-              <w:rPr>
-                <w:noProof/>
-              </w:rPr>
-              <w:t>11</w:t>
-            </w:r>
-            <w:r>
-              <w:rPr>
-                <w:noProof/>
-              </w:rPr>
-              <w:fldChar w:fldCharType="end"/>
-            </w:r>
+            <w:fldSimple w:instr=" SEQ Figure \* ARABIC ">
+              <w:r>
+                <w:rPr>
+                  <w:noProof/>
+                </w:rPr>
+                <w:t>11</w:t>
+              </w:r>
+            </w:fldSimple>
             <w:r>
               <w:t xml:space="preserve"> Initial Models Validation Accuracy</w:t>
             </w:r>
-            <w:bookmarkEnd w:id="22"/>
+            <w:bookmarkEnd w:id="18"/>
           </w:p>
         </w:tc>
       </w:tr>
@@ -12745,43 +11092,22 @@
               <w:pStyle w:val="Caption"/>
               <w:jc w:val="center"/>
             </w:pPr>
-            <w:bookmarkStart w:id="23" w:name="_Toc125137987"/>
+            <w:bookmarkStart w:id="19" w:name="_Toc125137987"/>
             <w:r>
               <w:t xml:space="preserve">Figure </w:t>
             </w:r>
-            <w:r>
-              <w:fldChar w:fldCharType="begin"/>
-            </w:r>
-            <w:r>
-              <w:instrText xml:space="preserve"> SEQ Figure \* ARABIC </w:instrText>
-            </w:r>
-            <w:r>
-              <w:fldChar w:fldCharType="separate"/>
-            </w:r>
-            <w:r>
-              <w:rPr>
-                <w:noProof/>
-              </w:rPr>
-              <w:t>12</w:t>
-            </w:r>
-            <w:r>
-              <w:rPr>
-                <w:noProof/>
-              </w:rPr>
-              <w:fldChar w:fldCharType="end"/>
-            </w:r>
-            <w:r>
-              <w:t xml:space="preserve"> Initial </w:t>
-            </w:r>
-            <w:proofErr w:type="spellStart"/>
-            <w:r>
-              <w:t>Mdoels</w:t>
-            </w:r>
-            <w:proofErr w:type="spellEnd"/>
-            <w:r>
-              <w:t xml:space="preserve"> Validation Loss</w:t>
-            </w:r>
-            <w:bookmarkEnd w:id="23"/>
+            <w:fldSimple w:instr=" SEQ Figure \* ARABIC ">
+              <w:r>
+                <w:rPr>
+                  <w:noProof/>
+                </w:rPr>
+                <w:t>12</w:t>
+              </w:r>
+            </w:fldSimple>
+            <w:r>
+              <w:t xml:space="preserve"> Initial Mdoels Validation Loss</w:t>
+            </w:r>
+            <w:bookmarkEnd w:id="19"/>
           </w:p>
         </w:tc>
       </w:tr>
@@ -12881,40 +11207,22 @@
               <w:pStyle w:val="Caption"/>
               <w:jc w:val="center"/>
             </w:pPr>
-            <w:bookmarkStart w:id="24" w:name="_Toc125137988"/>
+            <w:bookmarkStart w:id="20" w:name="_Toc125137988"/>
             <w:r>
               <w:t xml:space="preserve">Figure </w:t>
             </w:r>
-            <w:r>
-              <w:fldChar w:fldCharType="begin"/>
-            </w:r>
-            <w:r>
-              <w:instrText xml:space="preserve"> SEQ Figure \* ARABIC </w:instrText>
-            </w:r>
-            <w:r>
-              <w:fldChar w:fldCharType="separate"/>
-            </w:r>
-            <w:r>
-              <w:rPr>
-                <w:noProof/>
-              </w:rPr>
-              <w:t>13</w:t>
-            </w:r>
-            <w:r>
-              <w:rPr>
-                <w:noProof/>
-              </w:rPr>
-              <w:fldChar w:fldCharType="end"/>
-            </w:r>
-            <w:r>
-              <w:t xml:space="preserve"> Inception-V3 </w:t>
-            </w:r>
-            <w:proofErr w:type="spellStart"/>
-            <w:r>
-              <w:t>Heatmap</w:t>
-            </w:r>
-            <w:bookmarkEnd w:id="24"/>
-            <w:proofErr w:type="spellEnd"/>
+            <w:fldSimple w:instr=" SEQ Figure \* ARABIC ">
+              <w:r>
+                <w:rPr>
+                  <w:noProof/>
+                </w:rPr>
+                <w:t>13</w:t>
+              </w:r>
+            </w:fldSimple>
+            <w:r>
+              <w:t xml:space="preserve"> Inception-V3 Heatmap</w:t>
+            </w:r>
+            <w:bookmarkEnd w:id="20"/>
           </w:p>
           <w:p>
             <w:pPr>
@@ -12991,40 +11299,22 @@
               <w:pStyle w:val="Caption"/>
               <w:jc w:val="center"/>
             </w:pPr>
-            <w:bookmarkStart w:id="25" w:name="_Toc125137989"/>
+            <w:bookmarkStart w:id="21" w:name="_Toc125137989"/>
             <w:r>
               <w:t xml:space="preserve">Figure </w:t>
             </w:r>
-            <w:r>
-              <w:fldChar w:fldCharType="begin"/>
-            </w:r>
-            <w:r>
-              <w:instrText xml:space="preserve"> SEQ Figure \* ARABIC </w:instrText>
-            </w:r>
-            <w:r>
-              <w:fldChar w:fldCharType="separate"/>
-            </w:r>
-            <w:r>
-              <w:rPr>
-                <w:noProof/>
-              </w:rPr>
-              <w:t>14</w:t>
-            </w:r>
-            <w:r>
-              <w:rPr>
-                <w:noProof/>
-              </w:rPr>
-              <w:fldChar w:fldCharType="end"/>
-            </w:r>
-            <w:r>
-              <w:t xml:space="preserve"> Initial VGG-16 </w:t>
-            </w:r>
-            <w:proofErr w:type="spellStart"/>
-            <w:r>
-              <w:t>Heatmap</w:t>
-            </w:r>
-            <w:bookmarkEnd w:id="25"/>
-            <w:proofErr w:type="spellEnd"/>
+            <w:fldSimple w:instr=" SEQ Figure \* ARABIC ">
+              <w:r>
+                <w:rPr>
+                  <w:noProof/>
+                </w:rPr>
+                <w:t>14</w:t>
+              </w:r>
+            </w:fldSimple>
+            <w:r>
+              <w:t xml:space="preserve"> Initial VGG-16 Heatmap</w:t>
+            </w:r>
+            <w:bookmarkEnd w:id="21"/>
           </w:p>
           <w:p>
             <w:pPr>
@@ -13103,40 +11393,22 @@
               <w:pStyle w:val="Caption"/>
               <w:jc w:val="center"/>
             </w:pPr>
-            <w:bookmarkStart w:id="26" w:name="_Toc125137990"/>
+            <w:bookmarkStart w:id="22" w:name="_Toc125137990"/>
             <w:r>
               <w:t xml:space="preserve">Figure </w:t>
             </w:r>
-            <w:r>
-              <w:fldChar w:fldCharType="begin"/>
-            </w:r>
-            <w:r>
-              <w:instrText xml:space="preserve"> SEQ Figure \* ARABIC </w:instrText>
-            </w:r>
-            <w:r>
-              <w:fldChar w:fldCharType="separate"/>
-            </w:r>
-            <w:r>
-              <w:rPr>
-                <w:noProof/>
-              </w:rPr>
-              <w:t>15</w:t>
-            </w:r>
-            <w:r>
-              <w:rPr>
-                <w:noProof/>
-              </w:rPr>
-              <w:fldChar w:fldCharType="end"/>
-            </w:r>
-            <w:r>
-              <w:t xml:space="preserve"> Initial MobileNet-V2 </w:t>
-            </w:r>
-            <w:proofErr w:type="spellStart"/>
-            <w:r>
-              <w:t>Heatmap</w:t>
-            </w:r>
-            <w:bookmarkEnd w:id="26"/>
-            <w:proofErr w:type="spellEnd"/>
+            <w:fldSimple w:instr=" SEQ Figure \* ARABIC ">
+              <w:r>
+                <w:rPr>
+                  <w:noProof/>
+                </w:rPr>
+                <w:t>15</w:t>
+              </w:r>
+            </w:fldSimple>
+            <w:r>
+              <w:t xml:space="preserve"> Initial MobileNet-V2 Heatmap</w:t>
+            </w:r>
+            <w:bookmarkEnd w:id="22"/>
           </w:p>
         </w:tc>
         <w:tc>
@@ -13208,40 +11480,22 @@
               <w:pStyle w:val="Caption"/>
               <w:jc w:val="center"/>
             </w:pPr>
-            <w:bookmarkStart w:id="27" w:name="_Toc125137991"/>
+            <w:bookmarkStart w:id="23" w:name="_Toc125137991"/>
             <w:r>
               <w:t xml:space="preserve">Figure </w:t>
             </w:r>
-            <w:r>
-              <w:fldChar w:fldCharType="begin"/>
-            </w:r>
-            <w:r>
-              <w:instrText xml:space="preserve"> SEQ Figure \* ARABIC </w:instrText>
-            </w:r>
-            <w:r>
-              <w:fldChar w:fldCharType="separate"/>
-            </w:r>
-            <w:r>
-              <w:rPr>
-                <w:noProof/>
-              </w:rPr>
-              <w:t>16</w:t>
-            </w:r>
-            <w:r>
-              <w:rPr>
-                <w:noProof/>
-              </w:rPr>
-              <w:fldChar w:fldCharType="end"/>
-            </w:r>
-            <w:r>
-              <w:t xml:space="preserve"> Initial ResNet50-V2 </w:t>
-            </w:r>
-            <w:proofErr w:type="spellStart"/>
-            <w:r>
-              <w:t>Heatmap</w:t>
-            </w:r>
-            <w:bookmarkEnd w:id="27"/>
-            <w:proofErr w:type="spellEnd"/>
+            <w:fldSimple w:instr=" SEQ Figure \* ARABIC ">
+              <w:r>
+                <w:rPr>
+                  <w:noProof/>
+                </w:rPr>
+                <w:t>16</w:t>
+              </w:r>
+            </w:fldSimple>
+            <w:r>
+              <w:t xml:space="preserve"> Initial ResNet50-V2 Heatmap</w:t>
+            </w:r>
+            <w:bookmarkEnd w:id="23"/>
           </w:p>
           <w:p>
             <w:pPr>
@@ -13263,15 +11517,7 @@
         <w:jc w:val="both"/>
       </w:pPr>
       <w:r>
-        <w:t xml:space="preserve">The </w:t>
-      </w:r>
-      <w:proofErr w:type="spellStart"/>
-      <w:r>
-        <w:t>heatmaps</w:t>
-      </w:r>
-      <w:proofErr w:type="spellEnd"/>
-      <w:r>
-        <w:t xml:space="preserve"> show that the </w:t>
+        <w:t xml:space="preserve">The heatmaps show that the </w:t>
       </w:r>
       <w:r>
         <w:t xml:space="preserve">accuracies on the </w:t>
@@ -13298,18 +11544,10 @@
         <w:t xml:space="preserve"> </w:t>
       </w:r>
       <w:r>
-        <w:t>ResNet50-</w:t>
-      </w:r>
-      <w:proofErr w:type="gramStart"/>
-      <w:r>
-        <w:t xml:space="preserve">V2 </w:t>
-      </w:r>
-      <w:r>
-        <w:t>.</w:t>
-      </w:r>
-      <w:proofErr w:type="gramEnd"/>
-      <w:r>
-        <w:t xml:space="preserve"> The other model didn’t have good accurac</w:t>
+        <w:t xml:space="preserve">ResNet50-V2 </w:t>
+      </w:r>
+      <w:r>
+        <w:t>. The other model didn’t have good accurac</w:t>
       </w:r>
       <w:r>
         <w:t>y</w:t>
@@ -13438,35 +11676,22 @@
               <w:pStyle w:val="Caption"/>
               <w:jc w:val="center"/>
             </w:pPr>
-            <w:bookmarkStart w:id="28" w:name="_Toc125137992"/>
+            <w:bookmarkStart w:id="24" w:name="_Toc125137992"/>
             <w:r>
               <w:t xml:space="preserve">Figure </w:t>
             </w:r>
-            <w:r>
-              <w:fldChar w:fldCharType="begin"/>
-            </w:r>
-            <w:r>
-              <w:instrText xml:space="preserve"> SEQ Figure \* ARABIC </w:instrText>
-            </w:r>
-            <w:r>
-              <w:fldChar w:fldCharType="separate"/>
-            </w:r>
-            <w:r>
-              <w:rPr>
-                <w:noProof/>
-              </w:rPr>
-              <w:t>17</w:t>
-            </w:r>
-            <w:r>
-              <w:rPr>
-                <w:noProof/>
-              </w:rPr>
-              <w:fldChar w:fldCharType="end"/>
-            </w:r>
+            <w:fldSimple w:instr=" SEQ Figure \* ARABIC ">
+              <w:r>
+                <w:rPr>
+                  <w:noProof/>
+                </w:rPr>
+                <w:t>17</w:t>
+              </w:r>
+            </w:fldSimple>
             <w:r>
               <w:t xml:space="preserve"> Initial Models Accuracies</w:t>
             </w:r>
-            <w:bookmarkEnd w:id="28"/>
+            <w:bookmarkEnd w:id="24"/>
           </w:p>
         </w:tc>
         <w:tc>
@@ -13538,35 +11763,22 @@
               <w:pStyle w:val="Caption"/>
               <w:jc w:val="center"/>
             </w:pPr>
-            <w:bookmarkStart w:id="29" w:name="_Toc125137993"/>
+            <w:bookmarkStart w:id="25" w:name="_Toc125137993"/>
             <w:r>
               <w:t xml:space="preserve">Figure </w:t>
             </w:r>
-            <w:r>
-              <w:fldChar w:fldCharType="begin"/>
-            </w:r>
-            <w:r>
-              <w:instrText xml:space="preserve"> SEQ Figure \* ARABIC </w:instrText>
-            </w:r>
-            <w:r>
-              <w:fldChar w:fldCharType="separate"/>
-            </w:r>
-            <w:r>
-              <w:rPr>
-                <w:noProof/>
-              </w:rPr>
-              <w:t>18</w:t>
-            </w:r>
-            <w:r>
-              <w:rPr>
-                <w:noProof/>
-              </w:rPr>
-              <w:fldChar w:fldCharType="end"/>
-            </w:r>
+            <w:fldSimple w:instr=" SEQ Figure \* ARABIC ">
+              <w:r>
+                <w:rPr>
+                  <w:noProof/>
+                </w:rPr>
+                <w:t>18</w:t>
+              </w:r>
+            </w:fldSimple>
             <w:r>
               <w:t xml:space="preserve"> Initial Models F1-Scores</w:t>
             </w:r>
-            <w:bookmarkEnd w:id="29"/>
+            <w:bookmarkEnd w:id="25"/>
           </w:p>
         </w:tc>
       </w:tr>
@@ -13610,7 +11822,7 @@
           <w:numId w:val="2"/>
         </w:numPr>
       </w:pPr>
-      <w:bookmarkStart w:id="30" w:name="_Toc125137962"/>
+      <w:bookmarkStart w:id="26" w:name="_Toc125137962"/>
       <w:r>
         <w:lastRenderedPageBreak/>
         <w:t>Final</w:t>
@@ -13618,7 +11830,7 @@
       <w:r>
         <w:t xml:space="preserve"> Version of Models</w:t>
       </w:r>
-      <w:bookmarkEnd w:id="30"/>
+      <w:bookmarkEnd w:id="26"/>
     </w:p>
     <w:p>
       <w:pPr>
@@ -13705,7 +11917,6 @@
               <w:rPr>
                 <w:noProof/>
               </w:rPr>
-              <w:lastRenderedPageBreak/>
               <w:drawing>
                 <wp:inline distT="0" distB="0" distL="0" distR="0" wp14:anchorId="37A59DF5" wp14:editId="386B4C26">
                   <wp:extent cx="5262102" cy="2800859"/>
@@ -13761,35 +11972,22 @@
               <w:pStyle w:val="Caption"/>
               <w:jc w:val="center"/>
             </w:pPr>
-            <w:bookmarkStart w:id="31" w:name="_Toc125137994"/>
+            <w:bookmarkStart w:id="27" w:name="_Toc125137994"/>
             <w:r>
               <w:t xml:space="preserve">Figure </w:t>
             </w:r>
-            <w:r>
-              <w:fldChar w:fldCharType="begin"/>
-            </w:r>
-            <w:r>
-              <w:instrText xml:space="preserve"> SEQ Figure \* ARABIC </w:instrText>
-            </w:r>
-            <w:r>
-              <w:fldChar w:fldCharType="separate"/>
-            </w:r>
-            <w:r>
-              <w:rPr>
-                <w:noProof/>
-              </w:rPr>
-              <w:t>19</w:t>
-            </w:r>
-            <w:r>
-              <w:rPr>
-                <w:noProof/>
-              </w:rPr>
-              <w:fldChar w:fldCharType="end"/>
-            </w:r>
+            <w:fldSimple w:instr=" SEQ Figure \* ARABIC ">
+              <w:r>
+                <w:rPr>
+                  <w:noProof/>
+                </w:rPr>
+                <w:t>19</w:t>
+              </w:r>
+            </w:fldSimple>
             <w:r>
               <w:t xml:space="preserve"> Models Validation Accuracy</w:t>
             </w:r>
-            <w:bookmarkEnd w:id="31"/>
+            <w:bookmarkEnd w:id="27"/>
           </w:p>
           <w:p>
             <w:pPr>
@@ -13872,35 +12070,22 @@
               <w:pStyle w:val="Caption"/>
               <w:jc w:val="center"/>
             </w:pPr>
-            <w:bookmarkStart w:id="32" w:name="_Toc125137995"/>
+            <w:bookmarkStart w:id="28" w:name="_Toc125137995"/>
             <w:r>
               <w:t xml:space="preserve">Figure </w:t>
             </w:r>
-            <w:r>
-              <w:fldChar w:fldCharType="begin"/>
-            </w:r>
-            <w:r>
-              <w:instrText xml:space="preserve"> SEQ Figure \* ARABIC </w:instrText>
-            </w:r>
-            <w:r>
-              <w:fldChar w:fldCharType="separate"/>
-            </w:r>
-            <w:r>
-              <w:rPr>
-                <w:noProof/>
-              </w:rPr>
-              <w:t>20</w:t>
-            </w:r>
-            <w:r>
-              <w:rPr>
-                <w:noProof/>
-              </w:rPr>
-              <w:fldChar w:fldCharType="end"/>
-            </w:r>
+            <w:fldSimple w:instr=" SEQ Figure \* ARABIC ">
+              <w:r>
+                <w:rPr>
+                  <w:noProof/>
+                </w:rPr>
+                <w:t>20</w:t>
+              </w:r>
+            </w:fldSimple>
             <w:r>
               <w:t xml:space="preserve"> Models Validation Loss</w:t>
             </w:r>
-            <w:bookmarkEnd w:id="32"/>
+            <w:bookmarkEnd w:id="28"/>
           </w:p>
         </w:tc>
       </w:tr>
@@ -13910,6 +12095,7 @@
         <w:jc w:val="both"/>
       </w:pPr>
       <w:r>
+        <w:lastRenderedPageBreak/>
         <w:t>Since EfficientNet-B7, EfficientNet-V2M, and EfficientNet-V2L produced very poor results, we decided to increase the training epochs to 25 and observed the following:</w:t>
       </w:r>
     </w:p>
@@ -13946,7 +12132,6 @@
               <w:rPr>
                 <w:noProof/>
               </w:rPr>
-              <w:lastRenderedPageBreak/>
               <w:drawing>
                 <wp:inline distT="0" distB="0" distL="0" distR="0" wp14:anchorId="6061E868" wp14:editId="462F48A4">
                   <wp:extent cx="5934710" cy="3148330"/>
@@ -14002,43 +12187,22 @@
               <w:pStyle w:val="Caption"/>
               <w:jc w:val="center"/>
             </w:pPr>
-            <w:bookmarkStart w:id="33" w:name="_Toc125137996"/>
+            <w:bookmarkStart w:id="29" w:name="_Toc125137996"/>
             <w:r>
               <w:t xml:space="preserve">Figure </w:t>
             </w:r>
-            <w:r>
-              <w:fldChar w:fldCharType="begin"/>
-            </w:r>
-            <w:r>
-              <w:instrText xml:space="preserve"> SEQ Figure \* ARABIC </w:instrText>
-            </w:r>
-            <w:r>
-              <w:fldChar w:fldCharType="separate"/>
-            </w:r>
-            <w:r>
-              <w:rPr>
-                <w:noProof/>
-              </w:rPr>
-              <w:t>21</w:t>
-            </w:r>
-            <w:r>
-              <w:rPr>
-                <w:noProof/>
-              </w:rPr>
-              <w:fldChar w:fldCharType="end"/>
-            </w:r>
-            <w:r>
-              <w:t xml:space="preserve"> </w:t>
-            </w:r>
-            <w:proofErr w:type="spellStart"/>
-            <w:r>
-              <w:t>EfficientNet</w:t>
-            </w:r>
-            <w:proofErr w:type="spellEnd"/>
-            <w:r>
-              <w:t xml:space="preserve"> Validation Accuracy</w:t>
-            </w:r>
-            <w:bookmarkEnd w:id="33"/>
+            <w:fldSimple w:instr=" SEQ Figure \* ARABIC ">
+              <w:r>
+                <w:rPr>
+                  <w:noProof/>
+                </w:rPr>
+                <w:t>21</w:t>
+              </w:r>
+            </w:fldSimple>
+            <w:r>
+              <w:t xml:space="preserve"> EfficientNet Validation Accuracy</w:t>
+            </w:r>
+            <w:bookmarkEnd w:id="29"/>
           </w:p>
         </w:tc>
       </w:tr>
@@ -14074,10 +12238,10 @@
                   <v:path o:extrusionok="f" gradientshapeok="t" o:connecttype="rect"/>
                   <o:lock v:ext="edit" aspectratio="t"/>
                 </v:shapetype>
-                <v:shape id="_x0000_i1025" type="#_x0000_t75" style="width:468.25pt;height:246.75pt" o:ole="">
+                <v:shape id="_x0000_i1025" type="#_x0000_t75" style="width:468pt;height:246.75pt" o:ole="">
                   <v:imagedata r:id="rId40" o:title=""/>
                 </v:shape>
-                <o:OLEObject Type="Embed" ProgID="PBrush" ShapeID="_x0000_i1025" DrawAspect="Content" ObjectID="_1736325913" r:id="rId41"/>
+                <o:OLEObject Type="Embed" ProgID="PBrush" ShapeID="_x0000_i1025" DrawAspect="Content" ObjectID="_1736342672" r:id="rId41"/>
               </w:object>
             </w:r>
           </w:p>
@@ -14086,35 +12250,22 @@
               <w:pStyle w:val="Caption"/>
               <w:jc w:val="center"/>
             </w:pPr>
-            <w:bookmarkStart w:id="34" w:name="_Toc125137997"/>
+            <w:bookmarkStart w:id="30" w:name="_Toc125137997"/>
             <w:r>
               <w:t xml:space="preserve">Figure </w:t>
             </w:r>
-            <w:r>
-              <w:fldChar w:fldCharType="begin"/>
-            </w:r>
-            <w:r>
-              <w:instrText xml:space="preserve"> SEQ Figure \* ARABIC </w:instrText>
-            </w:r>
-            <w:r>
-              <w:fldChar w:fldCharType="separate"/>
-            </w:r>
-            <w:r>
-              <w:rPr>
-                <w:noProof/>
-              </w:rPr>
-              <w:t>22</w:t>
-            </w:r>
-            <w:r>
-              <w:rPr>
-                <w:noProof/>
-              </w:rPr>
-              <w:fldChar w:fldCharType="end"/>
-            </w:r>
+            <w:fldSimple w:instr=" SEQ Figure \* ARABIC ">
+              <w:r>
+                <w:rPr>
+                  <w:noProof/>
+                </w:rPr>
+                <w:t>22</w:t>
+              </w:r>
+            </w:fldSimple>
             <w:r>
               <w:t xml:space="preserve"> EfficientNet Validation Loss</w:t>
             </w:r>
-            <w:bookmarkEnd w:id="34"/>
+            <w:bookmarkEnd w:id="30"/>
           </w:p>
         </w:tc>
       </w:tr>
@@ -14129,6 +12280,7 @@
         <w:jc w:val="both"/>
       </w:pPr>
       <w:r>
+        <w:lastRenderedPageBreak/>
         <w:t xml:space="preserve">When inspecting these </w:t>
       </w:r>
       <w:r>
@@ -14147,7 +12299,6 @@
         <w:jc w:val="both"/>
       </w:pPr>
       <w:r>
-        <w:lastRenderedPageBreak/>
         <w:t>The one downside of the ResNet101-V2 is that its’s a lot heavier than the other two models, both when training and when predicting, so it was not suitable in a real-time environment.</w:t>
       </w:r>
     </w:p>
@@ -14261,35 +12412,22 @@
               <w:pStyle w:val="Caption"/>
               <w:jc w:val="center"/>
             </w:pPr>
-            <w:bookmarkStart w:id="35" w:name="_Toc125137998"/>
+            <w:bookmarkStart w:id="31" w:name="_Toc125137998"/>
             <w:r>
               <w:t xml:space="preserve">Figure </w:t>
             </w:r>
-            <w:r>
-              <w:fldChar w:fldCharType="begin"/>
-            </w:r>
-            <w:r>
-              <w:instrText xml:space="preserve"> SEQ Figure \* ARABIC </w:instrText>
-            </w:r>
-            <w:r>
-              <w:fldChar w:fldCharType="separate"/>
-            </w:r>
-            <w:r>
-              <w:rPr>
-                <w:noProof/>
-              </w:rPr>
-              <w:t>23</w:t>
-            </w:r>
-            <w:r>
-              <w:rPr>
-                <w:noProof/>
-              </w:rPr>
-              <w:fldChar w:fldCharType="end"/>
-            </w:r>
+            <w:fldSimple w:instr=" SEQ Figure \* ARABIC ">
+              <w:r>
+                <w:rPr>
+                  <w:noProof/>
+                </w:rPr>
+                <w:t>23</w:t>
+              </w:r>
+            </w:fldSimple>
             <w:r>
               <w:t xml:space="preserve"> VGG-16 Heatmap</w:t>
             </w:r>
-            <w:bookmarkEnd w:id="35"/>
+            <w:bookmarkEnd w:id="31"/>
           </w:p>
         </w:tc>
         <w:tc>
@@ -14361,35 +12499,22 @@
               <w:pStyle w:val="Caption"/>
               <w:jc w:val="center"/>
             </w:pPr>
-            <w:bookmarkStart w:id="36" w:name="_Toc125137999"/>
+            <w:bookmarkStart w:id="32" w:name="_Toc125137999"/>
             <w:r>
               <w:t xml:space="preserve">Figure </w:t>
             </w:r>
-            <w:r>
-              <w:fldChar w:fldCharType="begin"/>
-            </w:r>
-            <w:r>
-              <w:instrText xml:space="preserve"> SEQ Figure \* ARABIC </w:instrText>
-            </w:r>
-            <w:r>
-              <w:fldChar w:fldCharType="separate"/>
-            </w:r>
-            <w:r>
-              <w:rPr>
-                <w:noProof/>
-              </w:rPr>
-              <w:t>24</w:t>
-            </w:r>
-            <w:r>
-              <w:rPr>
-                <w:noProof/>
-              </w:rPr>
-              <w:fldChar w:fldCharType="end"/>
-            </w:r>
+            <w:fldSimple w:instr=" SEQ Figure \* ARABIC ">
+              <w:r>
+                <w:rPr>
+                  <w:noProof/>
+                </w:rPr>
+                <w:t>24</w:t>
+              </w:r>
+            </w:fldSimple>
             <w:r>
               <w:t xml:space="preserve"> VGG-19 Heatmap</w:t>
             </w:r>
-            <w:bookmarkEnd w:id="36"/>
+            <w:bookmarkEnd w:id="32"/>
           </w:p>
         </w:tc>
       </w:tr>
@@ -14454,40 +12579,22 @@
                                       <w:sz w:val="24"/>
                                     </w:rPr>
                                   </w:pPr>
-                                  <w:bookmarkStart w:id="37" w:name="_Toc125138000"/>
+                                  <w:bookmarkStart w:id="33" w:name="_Toc125138000"/>
                                   <w:r>
                                     <w:t xml:space="preserve">Figure </w:t>
                                   </w:r>
+                                  <w:fldSimple w:instr=" SEQ Figure \* ARABIC ">
+                                    <w:r>
+                                      <w:rPr>
+                                        <w:noProof/>
+                                      </w:rPr>
+                                      <w:t>25</w:t>
+                                    </w:r>
+                                  </w:fldSimple>
                                   <w:r>
-                                    <w:fldChar w:fldCharType="begin"/>
+                                    <w:t xml:space="preserve"> ResNet50-V2 Heatmap</w:t>
                                   </w:r>
-                                  <w:r>
-                                    <w:instrText xml:space="preserve"> SEQ Figure \* ARABIC </w:instrText>
-                                  </w:r>
-                                  <w:r>
-                                    <w:fldChar w:fldCharType="separate"/>
-                                  </w:r>
-                                  <w:r>
-                                    <w:rPr>
-                                      <w:noProof/>
-                                    </w:rPr>
-                                    <w:t>25</w:t>
-                                  </w:r>
-                                  <w:r>
-                                    <w:rPr>
-                                      <w:noProof/>
-                                    </w:rPr>
-                                    <w:fldChar w:fldCharType="end"/>
-                                  </w:r>
-                                  <w:r>
-                                    <w:t xml:space="preserve"> ResNet50-V2 </w:t>
-                                  </w:r>
-                                  <w:proofErr w:type="spellStart"/>
-                                  <w:r>
-                                    <w:t>Heatmap</w:t>
-                                  </w:r>
-                                  <w:bookmarkEnd w:id="37"/>
-                                  <w:proofErr w:type="spellEnd"/>
+                                  <w:bookmarkEnd w:id="33"/>
                                 </w:p>
                               </w:txbxContent>
                             </wps:txbx>
@@ -14685,35 +12792,22 @@
               <w:pStyle w:val="Caption"/>
               <w:jc w:val="center"/>
             </w:pPr>
-            <w:bookmarkStart w:id="39" w:name="_Toc125138001"/>
+            <w:bookmarkStart w:id="34" w:name="_Toc125138001"/>
             <w:r>
               <w:t xml:space="preserve">Figure </w:t>
             </w:r>
-            <w:r>
-              <w:fldChar w:fldCharType="begin"/>
-            </w:r>
-            <w:r>
-              <w:instrText xml:space="preserve"> SEQ Figure \* ARABIC </w:instrText>
-            </w:r>
-            <w:r>
-              <w:fldChar w:fldCharType="separate"/>
-            </w:r>
-            <w:r>
-              <w:rPr>
-                <w:noProof/>
-              </w:rPr>
-              <w:t>26</w:t>
-            </w:r>
-            <w:r>
-              <w:rPr>
-                <w:noProof/>
-              </w:rPr>
-              <w:fldChar w:fldCharType="end"/>
-            </w:r>
+            <w:fldSimple w:instr=" SEQ Figure \* ARABIC ">
+              <w:r>
+                <w:rPr>
+                  <w:noProof/>
+                </w:rPr>
+                <w:t>26</w:t>
+              </w:r>
+            </w:fldSimple>
             <w:r>
               <w:t xml:space="preserve"> MobileNet-V2 Heatmap</w:t>
             </w:r>
-            <w:bookmarkEnd w:id="39"/>
+            <w:bookmarkEnd w:id="34"/>
           </w:p>
           <w:p>
             <w:pPr>
@@ -14794,38 +12888,25 @@
               <w:pStyle w:val="Caption"/>
               <w:jc w:val="center"/>
             </w:pPr>
-            <w:bookmarkStart w:id="40" w:name="_Toc125138002"/>
+            <w:bookmarkStart w:id="35" w:name="_Toc125138002"/>
             <w:r>
               <w:t xml:space="preserve">Figure </w:t>
             </w:r>
-            <w:r>
-              <w:fldChar w:fldCharType="begin"/>
-            </w:r>
-            <w:r>
-              <w:instrText xml:space="preserve"> SEQ Figure \* ARABIC </w:instrText>
-            </w:r>
-            <w:r>
-              <w:fldChar w:fldCharType="separate"/>
-            </w:r>
-            <w:r>
-              <w:rPr>
-                <w:noProof/>
-              </w:rPr>
-              <w:t>27</w:t>
-            </w:r>
-            <w:r>
-              <w:rPr>
-                <w:noProof/>
-              </w:rPr>
-              <w:fldChar w:fldCharType="end"/>
-            </w:r>
+            <w:fldSimple w:instr=" SEQ Figure \* ARABIC ">
+              <w:r>
+                <w:rPr>
+                  <w:noProof/>
+                </w:rPr>
+                <w:t>27</w:t>
+              </w:r>
+            </w:fldSimple>
             <w:r>
               <w:t xml:space="preserve"> ResNet101-V2</w:t>
             </w:r>
             <w:r>
               <w:t xml:space="preserve"> Heatmap</w:t>
             </w:r>
-            <w:bookmarkEnd w:id="40"/>
+            <w:bookmarkEnd w:id="35"/>
           </w:p>
         </w:tc>
         <w:tc>
@@ -14897,38 +12978,25 @@
               <w:pStyle w:val="Caption"/>
               <w:jc w:val="center"/>
             </w:pPr>
-            <w:bookmarkStart w:id="41" w:name="_Toc125138003"/>
+            <w:bookmarkStart w:id="36" w:name="_Toc125138003"/>
             <w:r>
               <w:t xml:space="preserve">Figure </w:t>
             </w:r>
-            <w:r>
-              <w:fldChar w:fldCharType="begin"/>
-            </w:r>
-            <w:r>
-              <w:instrText xml:space="preserve"> SEQ Figure \* ARABIC </w:instrText>
-            </w:r>
-            <w:r>
-              <w:fldChar w:fldCharType="separate"/>
-            </w:r>
-            <w:r>
-              <w:rPr>
-                <w:noProof/>
-              </w:rPr>
-              <w:t>28</w:t>
-            </w:r>
-            <w:r>
-              <w:rPr>
-                <w:noProof/>
-              </w:rPr>
-              <w:fldChar w:fldCharType="end"/>
-            </w:r>
+            <w:fldSimple w:instr=" SEQ Figure \* ARABIC ">
+              <w:r>
+                <w:rPr>
+                  <w:noProof/>
+                </w:rPr>
+                <w:t>28</w:t>
+              </w:r>
+            </w:fldSimple>
             <w:r>
               <w:t xml:space="preserve"> EfficientNet-B7</w:t>
             </w:r>
             <w:r>
               <w:t xml:space="preserve"> Heatmap</w:t>
             </w:r>
-            <w:bookmarkEnd w:id="41"/>
+            <w:bookmarkEnd w:id="36"/>
           </w:p>
         </w:tc>
       </w:tr>
@@ -15001,35 +13069,22 @@
               <w:pStyle w:val="Caption"/>
               <w:jc w:val="center"/>
             </w:pPr>
-            <w:bookmarkStart w:id="42" w:name="_Toc125138004"/>
+            <w:bookmarkStart w:id="37" w:name="_Toc125138004"/>
             <w:r>
               <w:t xml:space="preserve">Figure </w:t>
             </w:r>
-            <w:r>
-              <w:fldChar w:fldCharType="begin"/>
-            </w:r>
-            <w:r>
-              <w:instrText xml:space="preserve"> SEQ Figure \* ARABIC </w:instrText>
-            </w:r>
-            <w:r>
-              <w:fldChar w:fldCharType="separate"/>
-            </w:r>
-            <w:r>
-              <w:rPr>
-                <w:noProof/>
-              </w:rPr>
-              <w:t>29</w:t>
-            </w:r>
-            <w:r>
-              <w:rPr>
-                <w:noProof/>
-              </w:rPr>
-              <w:fldChar w:fldCharType="end"/>
-            </w:r>
+            <w:fldSimple w:instr=" SEQ Figure \* ARABIC ">
+              <w:r>
+                <w:rPr>
+                  <w:noProof/>
+                </w:rPr>
+                <w:t>29</w:t>
+              </w:r>
+            </w:fldSimple>
             <w:r>
               <w:t xml:space="preserve"> EfficientNet-V2L Heatmap</w:t>
             </w:r>
-            <w:bookmarkEnd w:id="42"/>
+            <w:bookmarkEnd w:id="37"/>
           </w:p>
         </w:tc>
         <w:tc>
@@ -15101,35 +13156,22 @@
               <w:pStyle w:val="Caption"/>
               <w:jc w:val="center"/>
             </w:pPr>
-            <w:bookmarkStart w:id="43" w:name="_Toc125138005"/>
+            <w:bookmarkStart w:id="38" w:name="_Toc125138005"/>
             <w:r>
               <w:t xml:space="preserve">Figure </w:t>
             </w:r>
-            <w:r>
-              <w:fldChar w:fldCharType="begin"/>
-            </w:r>
-            <w:r>
-              <w:instrText xml:space="preserve"> SEQ Figure \* ARABIC </w:instrText>
-            </w:r>
-            <w:r>
-              <w:fldChar w:fldCharType="separate"/>
-            </w:r>
-            <w:r>
-              <w:rPr>
-                <w:noProof/>
-              </w:rPr>
-              <w:t>30</w:t>
-            </w:r>
-            <w:r>
-              <w:rPr>
-                <w:noProof/>
-              </w:rPr>
-              <w:fldChar w:fldCharType="end"/>
-            </w:r>
+            <w:fldSimple w:instr=" SEQ Figure \* ARABIC ">
+              <w:r>
+                <w:rPr>
+                  <w:noProof/>
+                </w:rPr>
+                <w:t>30</w:t>
+              </w:r>
+            </w:fldSimple>
             <w:r>
               <w:t xml:space="preserve"> EfficientNet-V2M</w:t>
             </w:r>
-            <w:bookmarkEnd w:id="43"/>
+            <w:bookmarkEnd w:id="38"/>
           </w:p>
         </w:tc>
       </w:tr>
@@ -15262,35 +13304,22 @@
               <w:pStyle w:val="Caption"/>
               <w:jc w:val="center"/>
             </w:pPr>
-            <w:bookmarkStart w:id="44" w:name="_Toc125138006"/>
+            <w:bookmarkStart w:id="39" w:name="_Toc125138006"/>
             <w:r>
               <w:t xml:space="preserve">Figure </w:t>
             </w:r>
-            <w:r>
-              <w:fldChar w:fldCharType="begin"/>
-            </w:r>
-            <w:r>
-              <w:instrText xml:space="preserve"> SEQ Figure \* ARABIC </w:instrText>
-            </w:r>
-            <w:r>
-              <w:fldChar w:fldCharType="separate"/>
-            </w:r>
-            <w:r>
-              <w:rPr>
-                <w:noProof/>
-              </w:rPr>
-              <w:t>31</w:t>
-            </w:r>
-            <w:r>
-              <w:rPr>
-                <w:noProof/>
-              </w:rPr>
-              <w:fldChar w:fldCharType="end"/>
-            </w:r>
+            <w:fldSimple w:instr=" SEQ Figure \* ARABIC ">
+              <w:r>
+                <w:rPr>
+                  <w:noProof/>
+                </w:rPr>
+                <w:t>31</w:t>
+              </w:r>
+            </w:fldSimple>
             <w:r>
               <w:t xml:space="preserve"> Models Accuracy Comparison</w:t>
             </w:r>
-            <w:bookmarkEnd w:id="44"/>
+            <w:bookmarkEnd w:id="39"/>
           </w:p>
         </w:tc>
       </w:tr>
@@ -15364,35 +13393,22 @@
               <w:pStyle w:val="Caption"/>
               <w:jc w:val="center"/>
             </w:pPr>
-            <w:bookmarkStart w:id="45" w:name="_Toc125138007"/>
+            <w:bookmarkStart w:id="40" w:name="_Toc125138007"/>
             <w:r>
               <w:t xml:space="preserve">Figure </w:t>
             </w:r>
-            <w:r>
-              <w:fldChar w:fldCharType="begin"/>
-            </w:r>
-            <w:r>
-              <w:instrText xml:space="preserve"> SEQ Figure \* ARABIC </w:instrText>
-            </w:r>
-            <w:r>
-              <w:fldChar w:fldCharType="separate"/>
-            </w:r>
-            <w:r>
-              <w:rPr>
-                <w:noProof/>
-              </w:rPr>
-              <w:t>32</w:t>
-            </w:r>
-            <w:r>
-              <w:rPr>
-                <w:noProof/>
-              </w:rPr>
-              <w:fldChar w:fldCharType="end"/>
-            </w:r>
+            <w:fldSimple w:instr=" SEQ Figure \* ARABIC ">
+              <w:r>
+                <w:rPr>
+                  <w:noProof/>
+                </w:rPr>
+                <w:t>32</w:t>
+              </w:r>
+            </w:fldSimple>
             <w:r>
               <w:t xml:space="preserve"> Models F1-Score Comparison</w:t>
             </w:r>
-            <w:bookmarkEnd w:id="45"/>
+            <w:bookmarkEnd w:id="40"/>
           </w:p>
         </w:tc>
       </w:tr>
@@ -15489,35 +13505,22 @@
         <w:pStyle w:val="Caption"/>
         <w:jc w:val="center"/>
       </w:pPr>
-      <w:bookmarkStart w:id="46" w:name="_Toc125138008"/>
+      <w:bookmarkStart w:id="41" w:name="_Toc125138008"/>
       <w:r>
         <w:t xml:space="preserve">Figure </w:t>
       </w:r>
-      <w:r>
-        <w:fldChar w:fldCharType="begin"/>
-      </w:r>
-      <w:r>
-        <w:instrText xml:space="preserve"> SEQ Figure \* ARABIC </w:instrText>
-      </w:r>
-      <w:r>
-        <w:fldChar w:fldCharType="separate"/>
-      </w:r>
-      <w:r>
-        <w:rPr>
-          <w:noProof/>
-        </w:rPr>
-        <w:t>33</w:t>
-      </w:r>
-      <w:r>
-        <w:rPr>
-          <w:noProof/>
-        </w:rPr>
-        <w:fldChar w:fldCharType="end"/>
-      </w:r>
+      <w:fldSimple w:instr=" SEQ Figure \* ARABIC ">
+        <w:r>
+          <w:rPr>
+            <w:noProof/>
+          </w:rPr>
+          <w:t>33</w:t>
+        </w:r>
+      </w:fldSimple>
       <w:r>
         <w:t xml:space="preserve"> VGG-16 Results</w:t>
       </w:r>
-      <w:bookmarkEnd w:id="46"/>
+      <w:bookmarkEnd w:id="41"/>
     </w:p>
     <w:p>
       <w:pPr>
@@ -15541,27 +13544,14 @@
       <w:r>
         <w:t xml:space="preserve">Table </w:t>
       </w:r>
-      <w:r>
-        <w:fldChar w:fldCharType="begin"/>
-      </w:r>
-      <w:r>
-        <w:instrText xml:space="preserve"> SEQ Table \* ARABIC </w:instrText>
-      </w:r>
-      <w:r>
-        <w:fldChar w:fldCharType="separate"/>
-      </w:r>
-      <w:r>
-        <w:rPr>
-          <w:noProof/>
-        </w:rPr>
-        <w:t>1</w:t>
-      </w:r>
-      <w:r>
-        <w:rPr>
-          <w:noProof/>
-        </w:rPr>
-        <w:fldChar w:fldCharType="end"/>
-      </w:r>
+      <w:fldSimple w:instr=" SEQ Table \* ARABIC ">
+        <w:r>
+          <w:rPr>
+            <w:noProof/>
+          </w:rPr>
+          <w:t>1</w:t>
+        </w:r>
+      </w:fldSimple>
       <w:r>
         <w:t xml:space="preserve"> Results Comparison</w:t>
       </w:r>
@@ -16502,7 +14492,7 @@
         <w:pStyle w:val="Heading1"/>
         <w:jc w:val="left"/>
       </w:pPr>
-      <w:bookmarkStart w:id="47" w:name="_Toc125137963"/>
+      <w:bookmarkStart w:id="42" w:name="_Toc125137963"/>
       <w:r>
         <w:lastRenderedPageBreak/>
         <w:t>C</w:t>
@@ -16510,7 +14500,7 @@
       <w:r>
         <w:t>ONCULSION</w:t>
       </w:r>
-      <w:bookmarkEnd w:id="47"/>
+      <w:bookmarkEnd w:id="42"/>
       <w:r>
         <w:t xml:space="preserve"> </w:t>
       </w:r>
@@ -16666,12 +14656,12 @@
         <w:pStyle w:val="Heading1"/>
         <w:jc w:val="left"/>
       </w:pPr>
-      <w:bookmarkStart w:id="48" w:name="_Toc125137964"/>
+      <w:bookmarkStart w:id="43" w:name="_Toc125137964"/>
       <w:r>
         <w:lastRenderedPageBreak/>
         <w:t>REFERENCES</w:t>
       </w:r>
-      <w:bookmarkEnd w:id="48"/>
+      <w:bookmarkEnd w:id="43"/>
     </w:p>
     <w:p>
       <w:pPr>
@@ -17081,43 +15071,8 @@
           <w:sz w:val="22"/>
         </w:rPr>
       </w:pPr>
-      <w:proofErr w:type="spellStart"/>
-      <w:r>
-        <w:t>Ching</w:t>
-      </w:r>
-      <w:proofErr w:type="spellEnd"/>
-      <w:r>
-        <w:t xml:space="preserve">-Hua </w:t>
-      </w:r>
-      <w:proofErr w:type="spellStart"/>
-      <w:r>
-        <w:t>Chuan</w:t>
-      </w:r>
-      <w:proofErr w:type="spellEnd"/>
-      <w:r>
-        <w:t>, E</w:t>
-      </w:r>
-      <w:r>
-        <w:t>ric Regina</w:t>
-      </w:r>
-      <w:r>
-        <w:t xml:space="preserve">, Caroline </w:t>
-      </w:r>
-      <w:proofErr w:type="spellStart"/>
-      <w:r>
-        <w:t>Guardino</w:t>
-      </w:r>
-      <w:proofErr w:type="spellEnd"/>
-      <w:r>
-        <w:t>,</w:t>
-      </w:r>
-      <w:bookmarkStart w:id="49" w:name="_GoBack"/>
-      <w:bookmarkEnd w:id="49"/>
-      <w:r>
-        <w:t xml:space="preserve"> </w:t>
-      </w:r>
-      <w:r>
-        <w:t xml:space="preserve">American Sign Language Recognition Using Leap Motion Sensor </w:t>
+      <w:r>
+        <w:t xml:space="preserve">Ching-Hua Chuan, Eric Regina, Caroline Guardino, American Sign Language Recognition Using Leap Motion Sensor </w:t>
       </w:r>
     </w:p>
     <w:p>
@@ -17373,15 +15328,7 @@
         </w:rPr>
       </w:pPr>
       <w:r>
-        <w:t xml:space="preserve">M. Quinn, J.I. </w:t>
-      </w:r>
-      <w:proofErr w:type="spellStart"/>
-      <w:r>
-        <w:t>Olszewska</w:t>
-      </w:r>
-      <w:proofErr w:type="spellEnd"/>
-      <w:r>
-        <w:t xml:space="preserve">, British Sign Language Recognition In The Wild Based On Multi-Class SVM </w:t>
+        <w:t xml:space="preserve">M. Quinn, J.I. Olszewska, British Sign Language Recognition In The Wild Based On Multi-Class SVM </w:t>
       </w:r>
     </w:p>
     <w:p>
@@ -17400,40 +15347,14 @@
           <w:u w:val="none"/>
         </w:rPr>
       </w:pPr>
-      <w:proofErr w:type="spellStart"/>
-      <w:r>
-        <w:t>Kanchan</w:t>
-      </w:r>
-      <w:proofErr w:type="spellEnd"/>
+      <w:r>
+        <w:t>Kanchan Dabre,</w:t>
+      </w:r>
       <w:r>
         <w:t xml:space="preserve"> </w:t>
       </w:r>
-      <w:proofErr w:type="spellStart"/>
-      <w:r>
-        <w:t>Dabre</w:t>
-      </w:r>
-      <w:proofErr w:type="spellEnd"/>
-      <w:r>
-        <w:t>,</w:t>
-      </w:r>
-      <w:r>
-        <w:t xml:space="preserve"> </w:t>
-      </w:r>
-      <w:proofErr w:type="spellStart"/>
-      <w:r>
-        <w:t>Surekha</w:t>
-      </w:r>
-      <w:proofErr w:type="spellEnd"/>
-      <w:r>
-        <w:t xml:space="preserve"> </w:t>
-      </w:r>
-      <w:proofErr w:type="spellStart"/>
-      <w:r>
-        <w:t>Dholay</w:t>
-      </w:r>
-      <w:proofErr w:type="spellEnd"/>
-      <w:r>
-        <w:t>, Machine Learning Model for Sign Language Interpretation using Webcam Images</w:t>
+      <w:r>
+        <w:t>Surekha Dholay, Machine Learning Model for Sign Language Interpretation using Webcam Images</w:t>
       </w:r>
     </w:p>
     <w:p>
@@ -17488,7 +15409,7 @@
 </file>
 
 <file path=word/endnotes.xml><?xml version="1.0" encoding="utf-8"?>
-<w:endnotes xmlns:wpc="http://schemas.microsoft.com/office/word/2010/wordprocessingCanvas" xmlns:mc="http://schemas.openxmlformats.org/markup-compatibility/2006" xmlns:o="urn:schemas-microsoft-com:office:office" xmlns:r="http://schemas.openxmlformats.org/officeDocument/2006/relationships" xmlns:m="http://schemas.openxmlformats.org/officeDocument/2006/math" xmlns:v="urn:schemas-microsoft-com:vml" xmlns:wp14="http://schemas.microsoft.com/office/word/2010/wordprocessingDrawing" xmlns:wp="http://schemas.openxmlformats.org/drawingml/2006/wordprocessingDrawing" xmlns:w10="urn:schemas-microsoft-com:office:word" xmlns:w="http://schemas.openxmlformats.org/wordprocessingml/2006/main" xmlns:w14="http://schemas.microsoft.com/office/word/2010/wordml" xmlns:w15="http://schemas.microsoft.com/office/word/2012/wordml" xmlns:wpg="http://schemas.microsoft.com/office/word/2010/wordprocessingGroup" xmlns:wpi="http://schemas.microsoft.com/office/word/2010/wordprocessingInk" xmlns:wne="http://schemas.microsoft.com/office/word/2006/wordml" xmlns:wps="http://schemas.microsoft.com/office/word/2010/wordprocessingShape" mc:Ignorable="w14 w15 wp14">
+<w:endnotes xmlns:wpc="http://schemas.microsoft.com/office/word/2010/wordprocessingCanvas" xmlns:cx="http://schemas.microsoft.com/office/drawing/2014/chartex" xmlns:cx1="http://schemas.microsoft.com/office/drawing/2015/9/8/chartex" xmlns:cx2="http://schemas.microsoft.com/office/drawing/2015/10/21/chartex" xmlns:cx3="http://schemas.microsoft.com/office/drawing/2016/5/9/chartex" xmlns:cx4="http://schemas.microsoft.com/office/drawing/2016/5/10/chartex" xmlns:cx5="http://schemas.microsoft.com/office/drawing/2016/5/11/chartex" xmlns:cx6="http://schemas.microsoft.com/office/drawing/2016/5/12/chartex" xmlns:cx7="http://schemas.microsoft.com/office/drawing/2016/5/13/chartex" xmlns:cx8="http://schemas.microsoft.com/office/drawing/2016/5/14/chartex" xmlns:mc="http://schemas.openxmlformats.org/markup-compatibility/2006" xmlns:aink="http://schemas.microsoft.com/office/drawing/2016/ink" xmlns:am3d="http://schemas.microsoft.com/office/drawing/2017/model3d" xmlns:o="urn:schemas-microsoft-com:office:office" xmlns:oel="http://schemas.microsoft.com/office/2019/extlst" xmlns:r="http://schemas.openxmlformats.org/officeDocument/2006/relationships" xmlns:m="http://schemas.openxmlformats.org/officeDocument/2006/math" xmlns:v="urn:schemas-microsoft-com:vml" xmlns:wp14="http://schemas.microsoft.com/office/word/2010/wordprocessingDrawing" xmlns:wp="http://schemas.openxmlformats.org/drawingml/2006/wordprocessingDrawing" xmlns:w10="urn:schemas-microsoft-com:office:word" xmlns:w="http://schemas.openxmlformats.org/wordprocessingml/2006/main" xmlns:w14="http://schemas.microsoft.com/office/word/2010/wordml" xmlns:w15="http://schemas.microsoft.com/office/word/2012/wordml" xmlns:w16cex="http://schemas.microsoft.com/office/word/2018/wordml/cex" xmlns:w16cid="http://schemas.microsoft.com/office/word/2016/wordml/cid" xmlns:w16="http://schemas.microsoft.com/office/word/2018/wordml" xmlns:w16sdtdh="http://schemas.microsoft.com/office/word/2020/wordml/sdtdatahash" xmlns:w16se="http://schemas.microsoft.com/office/word/2015/wordml/symex" xmlns:wpg="http://schemas.microsoft.com/office/word/2010/wordprocessingGroup" xmlns:wpi="http://schemas.microsoft.com/office/word/2010/wordprocessingInk" xmlns:wne="http://schemas.microsoft.com/office/word/2006/wordml" xmlns:wps="http://schemas.microsoft.com/office/word/2010/wordprocessingShape" mc:Ignorable="w14 w15 w16se w16cid w16 w16cex w16sdtdh wp14">
   <w:endnote w:type="separator" w:id="-1">
     <w:p>
       <w:pPr>
@@ -17515,7 +15436,7 @@
 </file>
 
 <file path=word/footer1.xml><?xml version="1.0" encoding="utf-8"?>
-<w:ftr xmlns:wpc="http://schemas.microsoft.com/office/word/2010/wordprocessingCanvas" xmlns:mc="http://schemas.openxmlformats.org/markup-compatibility/2006" xmlns:o="urn:schemas-microsoft-com:office:office" xmlns:r="http://schemas.openxmlformats.org/officeDocument/2006/relationships" xmlns:m="http://schemas.openxmlformats.org/officeDocument/2006/math" xmlns:v="urn:schemas-microsoft-com:vml" xmlns:wp14="http://schemas.microsoft.com/office/word/2010/wordprocessingDrawing" xmlns:wp="http://schemas.openxmlformats.org/drawingml/2006/wordprocessingDrawing" xmlns:w10="urn:schemas-microsoft-com:office:word" xmlns:w="http://schemas.openxmlformats.org/wordprocessingml/2006/main" xmlns:w14="http://schemas.microsoft.com/office/word/2010/wordml" xmlns:w15="http://schemas.microsoft.com/office/word/2012/wordml" xmlns:wpg="http://schemas.microsoft.com/office/word/2010/wordprocessingGroup" xmlns:wpi="http://schemas.microsoft.com/office/word/2010/wordprocessingInk" xmlns:wne="http://schemas.microsoft.com/office/word/2006/wordml" xmlns:wps="http://schemas.microsoft.com/office/word/2010/wordprocessingShape" mc:Ignorable="w14 w15 wp14">
+<w:ftr xmlns:wpc="http://schemas.microsoft.com/office/word/2010/wordprocessingCanvas" xmlns:cx="http://schemas.microsoft.com/office/drawing/2014/chartex" xmlns:cx1="http://schemas.microsoft.com/office/drawing/2015/9/8/chartex" xmlns:cx2="http://schemas.microsoft.com/office/drawing/2015/10/21/chartex" xmlns:cx3="http://schemas.microsoft.com/office/drawing/2016/5/9/chartex" xmlns:cx4="http://schemas.microsoft.com/office/drawing/2016/5/10/chartex" xmlns:cx5="http://schemas.microsoft.com/office/drawing/2016/5/11/chartex" xmlns:cx6="http://schemas.microsoft.com/office/drawing/2016/5/12/chartex" xmlns:cx7="http://schemas.microsoft.com/office/drawing/2016/5/13/chartex" xmlns:cx8="http://schemas.microsoft.com/office/drawing/2016/5/14/chartex" xmlns:mc="http://schemas.openxmlformats.org/markup-compatibility/2006" xmlns:aink="http://schemas.microsoft.com/office/drawing/2016/ink" xmlns:am3d="http://schemas.microsoft.com/office/drawing/2017/model3d" xmlns:o="urn:schemas-microsoft-com:office:office" xmlns:oel="http://schemas.microsoft.com/office/2019/extlst" xmlns:r="http://schemas.openxmlformats.org/officeDocument/2006/relationships" xmlns:m="http://schemas.openxmlformats.org/officeDocument/2006/math" xmlns:v="urn:schemas-microsoft-com:vml" xmlns:wp14="http://schemas.microsoft.com/office/word/2010/wordprocessingDrawing" xmlns:wp="http://schemas.openxmlformats.org/drawingml/2006/wordprocessingDrawing" xmlns:w10="urn:schemas-microsoft-com:office:word" xmlns:w="http://schemas.openxmlformats.org/wordprocessingml/2006/main" xmlns:w14="http://schemas.microsoft.com/office/word/2010/wordml" xmlns:w15="http://schemas.microsoft.com/office/word/2012/wordml" xmlns:w16cex="http://schemas.microsoft.com/office/word/2018/wordml/cex" xmlns:w16cid="http://schemas.microsoft.com/office/word/2016/wordml/cid" xmlns:w16="http://schemas.microsoft.com/office/word/2018/wordml" xmlns:w16sdtdh="http://schemas.microsoft.com/office/word/2020/wordml/sdtdatahash" xmlns:w16se="http://schemas.microsoft.com/office/word/2015/wordml/symex" xmlns:wpg="http://schemas.microsoft.com/office/word/2010/wordprocessingGroup" xmlns:wpi="http://schemas.microsoft.com/office/word/2010/wordprocessingInk" xmlns:wne="http://schemas.microsoft.com/office/word/2006/wordml" xmlns:wps="http://schemas.microsoft.com/office/word/2010/wordprocessingShape" mc:Ignorable="w14 w15 w16se w16cid w16 w16cex w16sdtdh wp14">
   <w:p>
     <w:pPr>
       <w:pStyle w:val="Footer"/>
@@ -17577,7 +15498,7 @@
 </file>
 
 <file path=word/footer2.xml><?xml version="1.0" encoding="utf-8"?>
-<w:ftr xmlns:wpc="http://schemas.microsoft.com/office/word/2010/wordprocessingCanvas" xmlns:mc="http://schemas.openxmlformats.org/markup-compatibility/2006" xmlns:o="urn:schemas-microsoft-com:office:office" xmlns:r="http://schemas.openxmlformats.org/officeDocument/2006/relationships" xmlns:m="http://schemas.openxmlformats.org/officeDocument/2006/math" xmlns:v="urn:schemas-microsoft-com:vml" xmlns:wp14="http://schemas.microsoft.com/office/word/2010/wordprocessingDrawing" xmlns:wp="http://schemas.openxmlformats.org/drawingml/2006/wordprocessingDrawing" xmlns:w10="urn:schemas-microsoft-com:office:word" xmlns:w="http://schemas.openxmlformats.org/wordprocessingml/2006/main" xmlns:w14="http://schemas.microsoft.com/office/word/2010/wordml" xmlns:w15="http://schemas.microsoft.com/office/word/2012/wordml" xmlns:wpg="http://schemas.microsoft.com/office/word/2010/wordprocessingGroup" xmlns:wpi="http://schemas.microsoft.com/office/word/2010/wordprocessingInk" xmlns:wne="http://schemas.microsoft.com/office/word/2006/wordml" xmlns:wps="http://schemas.microsoft.com/office/word/2010/wordprocessingShape" mc:Ignorable="w14 w15 wp14">
+<w:ftr xmlns:wpc="http://schemas.microsoft.com/office/word/2010/wordprocessingCanvas" xmlns:cx="http://schemas.microsoft.com/office/drawing/2014/chartex" xmlns:cx1="http://schemas.microsoft.com/office/drawing/2015/9/8/chartex" xmlns:cx2="http://schemas.microsoft.com/office/drawing/2015/10/21/chartex" xmlns:cx3="http://schemas.microsoft.com/office/drawing/2016/5/9/chartex" xmlns:cx4="http://schemas.microsoft.com/office/drawing/2016/5/10/chartex" xmlns:cx5="http://schemas.microsoft.com/office/drawing/2016/5/11/chartex" xmlns:cx6="http://schemas.microsoft.com/office/drawing/2016/5/12/chartex" xmlns:cx7="http://schemas.microsoft.com/office/drawing/2016/5/13/chartex" xmlns:cx8="http://schemas.microsoft.com/office/drawing/2016/5/14/chartex" xmlns:mc="http://schemas.openxmlformats.org/markup-compatibility/2006" xmlns:aink="http://schemas.microsoft.com/office/drawing/2016/ink" xmlns:am3d="http://schemas.microsoft.com/office/drawing/2017/model3d" xmlns:o="urn:schemas-microsoft-com:office:office" xmlns:oel="http://schemas.microsoft.com/office/2019/extlst" xmlns:r="http://schemas.openxmlformats.org/officeDocument/2006/relationships" xmlns:m="http://schemas.openxmlformats.org/officeDocument/2006/math" xmlns:v="urn:schemas-microsoft-com:vml" xmlns:wp14="http://schemas.microsoft.com/office/word/2010/wordprocessingDrawing" xmlns:wp="http://schemas.openxmlformats.org/drawingml/2006/wordprocessingDrawing" xmlns:w10="urn:schemas-microsoft-com:office:word" xmlns:w="http://schemas.openxmlformats.org/wordprocessingml/2006/main" xmlns:w14="http://schemas.microsoft.com/office/word/2010/wordml" xmlns:w15="http://schemas.microsoft.com/office/word/2012/wordml" xmlns:w16cex="http://schemas.microsoft.com/office/word/2018/wordml/cex" xmlns:w16cid="http://schemas.microsoft.com/office/word/2016/wordml/cid" xmlns:w16="http://schemas.microsoft.com/office/word/2018/wordml" xmlns:w16sdtdh="http://schemas.microsoft.com/office/word/2020/wordml/sdtdatahash" xmlns:w16se="http://schemas.microsoft.com/office/word/2015/wordml/symex" xmlns:wpg="http://schemas.microsoft.com/office/word/2010/wordprocessingGroup" xmlns:wpi="http://schemas.microsoft.com/office/word/2010/wordprocessingInk" xmlns:wne="http://schemas.microsoft.com/office/word/2006/wordml" xmlns:wps="http://schemas.microsoft.com/office/word/2010/wordprocessingShape" mc:Ignorable="w14 w15 w16se w16cid w16 w16cex w16sdtdh wp14">
   <w:p>
     <w:pPr>
       <w:pStyle w:val="Footer"/>
@@ -17804,7 +15725,7 @@
             </wp:anchor>
           </w:drawing>
         </mc:Choice>
-        <mc:Fallback xmlns:w16se="http://schemas.microsoft.com/office/word/2015/wordml/symex" xmlns:w16sdtdh="http://schemas.microsoft.com/office/word/2020/wordml/sdtdatahash" xmlns:w16="http://schemas.microsoft.com/office/word/2018/wordml" xmlns:w16cid="http://schemas.microsoft.com/office/word/2016/wordml/cid" xmlns:w16cex="http://schemas.microsoft.com/office/word/2018/wordml/cex" xmlns:oel="http://schemas.microsoft.com/office/2019/extlst" xmlns:am3d="http://schemas.microsoft.com/office/drawing/2017/model3d" xmlns:aink="http://schemas.microsoft.com/office/drawing/2016/ink" xmlns:cx8="http://schemas.microsoft.com/office/drawing/2016/5/14/chartex" xmlns:cx7="http://schemas.microsoft.com/office/drawing/2016/5/13/chartex" xmlns:cx6="http://schemas.microsoft.com/office/drawing/2016/5/12/chartex" xmlns:cx5="http://schemas.microsoft.com/office/drawing/2016/5/11/chartex" xmlns:cx4="http://schemas.microsoft.com/office/drawing/2016/5/10/chartex" xmlns:cx3="http://schemas.microsoft.com/office/drawing/2016/5/9/chartex" xmlns:cx2="http://schemas.microsoft.com/office/drawing/2015/10/21/chartex" xmlns:cx1="http://schemas.microsoft.com/office/drawing/2015/9/8/chartex" xmlns:cx="http://schemas.microsoft.com/office/drawing/2014/chartex">
+        <mc:Fallback>
           <w:pict>
             <v:line w14:anchorId="22974485" id="Straight Connector 29" o:spid="_x0000_s1026" style="position:absolute;z-index:251664384;visibility:visible;mso-wrap-style:square;mso-width-percent:0;mso-wrap-distance-left:9pt;mso-wrap-distance-top:0;mso-wrap-distance-right:9pt;mso-wrap-distance-bottom:0;mso-position-horizontal:absolute;mso-position-horizontal-relative:text;mso-position-vertical:absolute;mso-position-vertical-relative:text;mso-width-percent:0;mso-width-relative:margin" from="-46.95pt,9.9pt" to="514.45pt,9.9pt" o:gfxdata="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" strokecolor="#4472c4 [3204]" strokeweight="1.5pt">
               <v:stroke joinstyle="miter"/>
@@ -17819,7 +15740,7 @@
 </file>
 
 <file path=word/footnotes.xml><?xml version="1.0" encoding="utf-8"?>
-<w:footnotes xmlns:wpc="http://schemas.microsoft.com/office/word/2010/wordprocessingCanvas" xmlns:mc="http://schemas.openxmlformats.org/markup-compatibility/2006" xmlns:o="urn:schemas-microsoft-com:office:office" xmlns:r="http://schemas.openxmlformats.org/officeDocument/2006/relationships" xmlns:m="http://schemas.openxmlformats.org/officeDocument/2006/math" xmlns:v="urn:schemas-microsoft-com:vml" xmlns:wp14="http://schemas.microsoft.com/office/word/2010/wordprocessingDrawing" xmlns:wp="http://schemas.openxmlformats.org/drawingml/2006/wordprocessingDrawing" xmlns:w10="urn:schemas-microsoft-com:office:word" xmlns:w="http://schemas.openxmlformats.org/wordprocessingml/2006/main" xmlns:w14="http://schemas.microsoft.com/office/word/2010/wordml" xmlns:w15="http://schemas.microsoft.com/office/word/2012/wordml" xmlns:wpg="http://schemas.microsoft.com/office/word/2010/wordprocessingGroup" xmlns:wpi="http://schemas.microsoft.com/office/word/2010/wordprocessingInk" xmlns:wne="http://schemas.microsoft.com/office/word/2006/wordml" xmlns:wps="http://schemas.microsoft.com/office/word/2010/wordprocessingShape" mc:Ignorable="w14 w15 wp14">
+<w:footnotes xmlns:wpc="http://schemas.microsoft.com/office/word/2010/wordprocessingCanvas" xmlns:cx="http://schemas.microsoft.com/office/drawing/2014/chartex" xmlns:cx1="http://schemas.microsoft.com/office/drawing/2015/9/8/chartex" xmlns:cx2="http://schemas.microsoft.com/office/drawing/2015/10/21/chartex" xmlns:cx3="http://schemas.microsoft.com/office/drawing/2016/5/9/chartex" xmlns:cx4="http://schemas.microsoft.com/office/drawing/2016/5/10/chartex" xmlns:cx5="http://schemas.microsoft.com/office/drawing/2016/5/11/chartex" xmlns:cx6="http://schemas.microsoft.com/office/drawing/2016/5/12/chartex" xmlns:cx7="http://schemas.microsoft.com/office/drawing/2016/5/13/chartex" xmlns:cx8="http://schemas.microsoft.com/office/drawing/2016/5/14/chartex" xmlns:mc="http://schemas.openxmlformats.org/markup-compatibility/2006" xmlns:aink="http://schemas.microsoft.com/office/drawing/2016/ink" xmlns:am3d="http://schemas.microsoft.com/office/drawing/2017/model3d" xmlns:o="urn:schemas-microsoft-com:office:office" xmlns:oel="http://schemas.microsoft.com/office/2019/extlst" xmlns:r="http://schemas.openxmlformats.org/officeDocument/2006/relationships" xmlns:m="http://schemas.openxmlformats.org/officeDocument/2006/math" xmlns:v="urn:schemas-microsoft-com:vml" xmlns:wp14="http://schemas.microsoft.com/office/word/2010/wordprocessingDrawing" xmlns:wp="http://schemas.openxmlformats.org/drawingml/2006/wordprocessingDrawing" xmlns:w10="urn:schemas-microsoft-com:office:word" xmlns:w="http://schemas.openxmlformats.org/wordprocessingml/2006/main" xmlns:w14="http://schemas.microsoft.com/office/word/2010/wordml" xmlns:w15="http://schemas.microsoft.com/office/word/2012/wordml" xmlns:w16cex="http://schemas.microsoft.com/office/word/2018/wordml/cex" xmlns:w16cid="http://schemas.microsoft.com/office/word/2016/wordml/cid" xmlns:w16="http://schemas.microsoft.com/office/word/2018/wordml" xmlns:w16sdtdh="http://schemas.microsoft.com/office/word/2020/wordml/sdtdatahash" xmlns:w16se="http://schemas.microsoft.com/office/word/2015/wordml/symex" xmlns:wpg="http://schemas.microsoft.com/office/word/2010/wordprocessingGroup" xmlns:wpi="http://schemas.microsoft.com/office/word/2010/wordprocessingInk" xmlns:wne="http://schemas.microsoft.com/office/word/2006/wordml" xmlns:wps="http://schemas.microsoft.com/office/word/2010/wordprocessingShape" mc:Ignorable="w14 w15 w16se w16cid w16 w16cex w16sdtdh wp14">
   <w:footnote w:type="separator" w:id="-1">
     <w:p>
       <w:pPr>
@@ -17846,7 +15767,7 @@
 </file>
 
 <file path=word/header1.xml><?xml version="1.0" encoding="utf-8"?>
-<w:hdr xmlns:wpc="http://schemas.microsoft.com/office/word/2010/wordprocessingCanvas" xmlns:mc="http://schemas.openxmlformats.org/markup-compatibility/2006" xmlns:o="urn:schemas-microsoft-com:office:office" xmlns:r="http://schemas.openxmlformats.org/officeDocument/2006/relationships" xmlns:m="http://schemas.openxmlformats.org/officeDocument/2006/math" xmlns:v="urn:schemas-microsoft-com:vml" xmlns:wp14="http://schemas.microsoft.com/office/word/2010/wordprocessingDrawing" xmlns:wp="http://schemas.openxmlformats.org/drawingml/2006/wordprocessingDrawing" xmlns:w10="urn:schemas-microsoft-com:office:word" xmlns:w="http://schemas.openxmlformats.org/wordprocessingml/2006/main" xmlns:w14="http://schemas.microsoft.com/office/word/2010/wordml" xmlns:w15="http://schemas.microsoft.com/office/word/2012/wordml" xmlns:wpg="http://schemas.microsoft.com/office/word/2010/wordprocessingGroup" xmlns:wpi="http://schemas.microsoft.com/office/word/2010/wordprocessingInk" xmlns:wne="http://schemas.microsoft.com/office/word/2006/wordml" xmlns:wps="http://schemas.microsoft.com/office/word/2010/wordprocessingShape" mc:Ignorable="w14 w15 wp14">
+<w:hdr xmlns:wpc="http://schemas.microsoft.com/office/word/2010/wordprocessingCanvas" xmlns:cx="http://schemas.microsoft.com/office/drawing/2014/chartex" xmlns:cx1="http://schemas.microsoft.com/office/drawing/2015/9/8/chartex" xmlns:cx2="http://schemas.microsoft.com/office/drawing/2015/10/21/chartex" xmlns:cx3="http://schemas.microsoft.com/office/drawing/2016/5/9/chartex" xmlns:cx4="http://schemas.microsoft.com/office/drawing/2016/5/10/chartex" xmlns:cx5="http://schemas.microsoft.com/office/drawing/2016/5/11/chartex" xmlns:cx6="http://schemas.microsoft.com/office/drawing/2016/5/12/chartex" xmlns:cx7="http://schemas.microsoft.com/office/drawing/2016/5/13/chartex" xmlns:cx8="http://schemas.microsoft.com/office/drawing/2016/5/14/chartex" xmlns:mc="http://schemas.openxmlformats.org/markup-compatibility/2006" xmlns:aink="http://schemas.microsoft.com/office/drawing/2016/ink" xmlns:am3d="http://schemas.microsoft.com/office/drawing/2017/model3d" xmlns:o="urn:schemas-microsoft-com:office:office" xmlns:oel="http://schemas.microsoft.com/office/2019/extlst" xmlns:r="http://schemas.openxmlformats.org/officeDocument/2006/relationships" xmlns:m="http://schemas.openxmlformats.org/officeDocument/2006/math" xmlns:v="urn:schemas-microsoft-com:vml" xmlns:wp14="http://schemas.microsoft.com/office/word/2010/wordprocessingDrawing" xmlns:wp="http://schemas.openxmlformats.org/drawingml/2006/wordprocessingDrawing" xmlns:w10="urn:schemas-microsoft-com:office:word" xmlns:w="http://schemas.openxmlformats.org/wordprocessingml/2006/main" xmlns:w14="http://schemas.microsoft.com/office/word/2010/wordml" xmlns:w15="http://schemas.microsoft.com/office/word/2012/wordml" xmlns:w16cex="http://schemas.microsoft.com/office/word/2018/wordml/cex" xmlns:w16cid="http://schemas.microsoft.com/office/word/2016/wordml/cid" xmlns:w16="http://schemas.microsoft.com/office/word/2018/wordml" xmlns:w16sdtdh="http://schemas.microsoft.com/office/word/2020/wordml/sdtdatahash" xmlns:w16se="http://schemas.microsoft.com/office/word/2015/wordml/symex" xmlns:wpg="http://schemas.microsoft.com/office/word/2010/wordprocessingGroup" xmlns:wpi="http://schemas.microsoft.com/office/word/2010/wordprocessingInk" xmlns:wne="http://schemas.microsoft.com/office/word/2006/wordml" xmlns:wps="http://schemas.microsoft.com/office/word/2010/wordprocessingShape" mc:Ignorable="w14 w15 w16se w16cid w16 w16cex w16sdtdh wp14">
   <w:p>
     <w:pPr>
       <w:pStyle w:val="Header"/>
@@ -18098,7 +16019,7 @@
           <wp:docPr id="53" name="Picture 60">
             <a:extLst xmlns:a="http://schemas.openxmlformats.org/drawingml/2006/main">
               <a:ext uri="{FF2B5EF4-FFF2-40B4-BE49-F238E27FC236}">
-                <a16:creationId xmlns:a16="http://schemas.microsoft.com/office/drawing/2014/main" xmlns:w16se="http://schemas.microsoft.com/office/word/2015/wordml/symex" xmlns:w16sdtdh="http://schemas.microsoft.com/office/word/2020/wordml/sdtdatahash" xmlns:w16="http://schemas.microsoft.com/office/word/2018/wordml" xmlns:w16cid="http://schemas.microsoft.com/office/word/2016/wordml/cid" xmlns:w16cex="http://schemas.microsoft.com/office/word/2018/wordml/cex" xmlns:w="http://schemas.openxmlformats.org/wordprocessingml/2006/main" xmlns:w10="urn:schemas-microsoft-com:office:word" xmlns:v="urn:schemas-microsoft-com:vml" xmlns:oel="http://schemas.microsoft.com/office/2019/extlst" xmlns:o="urn:schemas-microsoft-com:office:office" xmlns:am3d="http://schemas.microsoft.com/office/drawing/2017/model3d" xmlns:aink="http://schemas.microsoft.com/office/drawing/2016/ink" xmlns:cx8="http://schemas.microsoft.com/office/drawing/2016/5/14/chartex" xmlns:cx7="http://schemas.microsoft.com/office/drawing/2016/5/13/chartex" xmlns:cx6="http://schemas.microsoft.com/office/drawing/2016/5/12/chartex" xmlns:cx5="http://schemas.microsoft.com/office/drawing/2016/5/11/chartex" xmlns:cx4="http://schemas.microsoft.com/office/drawing/2016/5/10/chartex" xmlns:cx3="http://schemas.microsoft.com/office/drawing/2016/5/9/chartex" xmlns:cx2="http://schemas.microsoft.com/office/drawing/2015/10/21/chartex" xmlns:cx1="http://schemas.microsoft.com/office/drawing/2015/9/8/chartex" xmlns:cx="http://schemas.microsoft.com/office/drawing/2014/chartex" xmlns="" id="{F8A55A3C-1DEC-444D-9489-456F382E491A}"/>
+                <a16:creationId xmlns:a16="http://schemas.microsoft.com/office/drawing/2014/main" id="{F8A55A3C-1DEC-444D-9489-456F382E491A}"/>
               </a:ext>
             </a:extLst>
           </wp:docPr>
@@ -18110,7 +16031,7 @@
                   <pic:cNvPr id="61" name="Picture 60">
                     <a:extLst>
                       <a:ext uri="{FF2B5EF4-FFF2-40B4-BE49-F238E27FC236}">
-                        <a16:creationId xmlns:a16="http://schemas.microsoft.com/office/drawing/2014/main" xmlns:w16se="http://schemas.microsoft.com/office/word/2015/wordml/symex" xmlns:w16sdtdh="http://schemas.microsoft.com/office/word/2020/wordml/sdtdatahash" xmlns:w16="http://schemas.microsoft.com/office/word/2018/wordml" xmlns:w16cid="http://schemas.microsoft.com/office/word/2016/wordml/cid" xmlns:w16cex="http://schemas.microsoft.com/office/word/2018/wordml/cex" xmlns:w="http://schemas.openxmlformats.org/wordprocessingml/2006/main" xmlns:w10="urn:schemas-microsoft-com:office:word" xmlns:v="urn:schemas-microsoft-com:vml" xmlns:oel="http://schemas.microsoft.com/office/2019/extlst" xmlns:o="urn:schemas-microsoft-com:office:office" xmlns:am3d="http://schemas.microsoft.com/office/drawing/2017/model3d" xmlns:aink="http://schemas.microsoft.com/office/drawing/2016/ink" xmlns:cx8="http://schemas.microsoft.com/office/drawing/2016/5/14/chartex" xmlns:cx7="http://schemas.microsoft.com/office/drawing/2016/5/13/chartex" xmlns:cx6="http://schemas.microsoft.com/office/drawing/2016/5/12/chartex" xmlns:cx5="http://schemas.microsoft.com/office/drawing/2016/5/11/chartex" xmlns:cx4="http://schemas.microsoft.com/office/drawing/2016/5/10/chartex" xmlns:cx3="http://schemas.microsoft.com/office/drawing/2016/5/9/chartex" xmlns:cx2="http://schemas.microsoft.com/office/drawing/2015/10/21/chartex" xmlns:cx1="http://schemas.microsoft.com/office/drawing/2015/9/8/chartex" xmlns:cx="http://schemas.microsoft.com/office/drawing/2014/chartex" xmlns="" id="{F8A55A3C-1DEC-444D-9489-456F382E491A}"/>
+                        <a16:creationId xmlns:a16="http://schemas.microsoft.com/office/drawing/2014/main" id="{F8A55A3C-1DEC-444D-9489-456F382E491A}"/>
                       </a:ext>
                     </a:extLst>
                   </pic:cNvPr>
@@ -18159,7 +16080,7 @@
 </file>
 
 <file path=word/header2.xml><?xml version="1.0" encoding="utf-8"?>
-<w:hdr xmlns:wpc="http://schemas.microsoft.com/office/word/2010/wordprocessingCanvas" xmlns:mc="http://schemas.openxmlformats.org/markup-compatibility/2006" xmlns:o="urn:schemas-microsoft-com:office:office" xmlns:r="http://schemas.openxmlformats.org/officeDocument/2006/relationships" xmlns:m="http://schemas.openxmlformats.org/officeDocument/2006/math" xmlns:v="urn:schemas-microsoft-com:vml" xmlns:wp14="http://schemas.microsoft.com/office/word/2010/wordprocessingDrawing" xmlns:wp="http://schemas.openxmlformats.org/drawingml/2006/wordprocessingDrawing" xmlns:w10="urn:schemas-microsoft-com:office:word" xmlns:w="http://schemas.openxmlformats.org/wordprocessingml/2006/main" xmlns:w14="http://schemas.microsoft.com/office/word/2010/wordml" xmlns:w15="http://schemas.microsoft.com/office/word/2012/wordml" xmlns:wpg="http://schemas.microsoft.com/office/word/2010/wordprocessingGroup" xmlns:wpi="http://schemas.microsoft.com/office/word/2010/wordprocessingInk" xmlns:wne="http://schemas.microsoft.com/office/word/2006/wordml" xmlns:wps="http://schemas.microsoft.com/office/word/2010/wordprocessingShape" mc:Ignorable="w14 w15 wp14">
+<w:hdr xmlns:wpc="http://schemas.microsoft.com/office/word/2010/wordprocessingCanvas" xmlns:cx="http://schemas.microsoft.com/office/drawing/2014/chartex" xmlns:cx1="http://schemas.microsoft.com/office/drawing/2015/9/8/chartex" xmlns:cx2="http://schemas.microsoft.com/office/drawing/2015/10/21/chartex" xmlns:cx3="http://schemas.microsoft.com/office/drawing/2016/5/9/chartex" xmlns:cx4="http://schemas.microsoft.com/office/drawing/2016/5/10/chartex" xmlns:cx5="http://schemas.microsoft.com/office/drawing/2016/5/11/chartex" xmlns:cx6="http://schemas.microsoft.com/office/drawing/2016/5/12/chartex" xmlns:cx7="http://schemas.microsoft.com/office/drawing/2016/5/13/chartex" xmlns:cx8="http://schemas.microsoft.com/office/drawing/2016/5/14/chartex" xmlns:mc="http://schemas.openxmlformats.org/markup-compatibility/2006" xmlns:aink="http://schemas.microsoft.com/office/drawing/2016/ink" xmlns:am3d="http://schemas.microsoft.com/office/drawing/2017/model3d" xmlns:o="urn:schemas-microsoft-com:office:office" xmlns:oel="http://schemas.microsoft.com/office/2019/extlst" xmlns:r="http://schemas.openxmlformats.org/officeDocument/2006/relationships" xmlns:m="http://schemas.openxmlformats.org/officeDocument/2006/math" xmlns:v="urn:schemas-microsoft-com:vml" xmlns:wp14="http://schemas.microsoft.com/office/word/2010/wordprocessingDrawing" xmlns:wp="http://schemas.openxmlformats.org/drawingml/2006/wordprocessingDrawing" xmlns:w10="urn:schemas-microsoft-com:office:word" xmlns:w="http://schemas.openxmlformats.org/wordprocessingml/2006/main" xmlns:w14="http://schemas.microsoft.com/office/word/2010/wordml" xmlns:w15="http://schemas.microsoft.com/office/word/2012/wordml" xmlns:w16cex="http://schemas.microsoft.com/office/word/2018/wordml/cex" xmlns:w16cid="http://schemas.microsoft.com/office/word/2016/wordml/cid" xmlns:w16="http://schemas.microsoft.com/office/word/2018/wordml" xmlns:w16sdtdh="http://schemas.microsoft.com/office/word/2020/wordml/sdtdatahash" xmlns:w16se="http://schemas.microsoft.com/office/word/2015/wordml/symex" xmlns:wpg="http://schemas.microsoft.com/office/word/2010/wordprocessingGroup" xmlns:wpi="http://schemas.microsoft.com/office/word/2010/wordprocessingInk" xmlns:wne="http://schemas.microsoft.com/office/word/2006/wordml" xmlns:wps="http://schemas.microsoft.com/office/word/2010/wordprocessingShape" mc:Ignorable="w14 w15 w16se w16cid w16 w16cex w16sdtdh wp14">
   <w:p>
     <w:pPr>
       <w:pStyle w:val="Header"/>
@@ -18169,8 +16090,8 @@
 </file>
 
 <file path=word/numbering.xml><?xml version="1.0" encoding="utf-8"?>
-<w:numbering xmlns:wpc="http://schemas.microsoft.com/office/word/2010/wordprocessingCanvas" xmlns:mc="http://schemas.openxmlformats.org/markup-compatibility/2006" xmlns:o="urn:schemas-microsoft-com:office:office" xmlns:r="http://schemas.openxmlformats.org/officeDocument/2006/relationships" xmlns:m="http://schemas.openxmlformats.org/officeDocument/2006/math" xmlns:v="urn:schemas-microsoft-com:vml" xmlns:wp14="http://schemas.microsoft.com/office/word/2010/wordprocessingDrawing" xmlns:wp="http://schemas.openxmlformats.org/drawingml/2006/wordprocessingDrawing" xmlns:w10="urn:schemas-microsoft-com:office:word" xmlns:w="http://schemas.openxmlformats.org/wordprocessingml/2006/main" xmlns:w14="http://schemas.microsoft.com/office/word/2010/wordml" xmlns:w15="http://schemas.microsoft.com/office/word/2012/wordml" xmlns:wpg="http://schemas.microsoft.com/office/word/2010/wordprocessingGroup" xmlns:wpi="http://schemas.microsoft.com/office/word/2010/wordprocessingInk" xmlns:wne="http://schemas.microsoft.com/office/word/2006/wordml" xmlns:wps="http://schemas.microsoft.com/office/word/2010/wordprocessingShape" mc:Ignorable="w14 w15 wp14">
-  <w:abstractNum w:abstractNumId="0">
+<w:numbering xmlns:wpc="http://schemas.microsoft.com/office/word/2010/wordprocessingCanvas" xmlns:cx="http://schemas.microsoft.com/office/drawing/2014/chartex" xmlns:cx1="http://schemas.microsoft.com/office/drawing/2015/9/8/chartex" xmlns:cx2="http://schemas.microsoft.com/office/drawing/2015/10/21/chartex" xmlns:cx3="http://schemas.microsoft.com/office/drawing/2016/5/9/chartex" xmlns:cx4="http://schemas.microsoft.com/office/drawing/2016/5/10/chartex" xmlns:cx5="http://schemas.microsoft.com/office/drawing/2016/5/11/chartex" xmlns:cx6="http://schemas.microsoft.com/office/drawing/2016/5/12/chartex" xmlns:cx7="http://schemas.microsoft.com/office/drawing/2016/5/13/chartex" xmlns:cx8="http://schemas.microsoft.com/office/drawing/2016/5/14/chartex" xmlns:mc="http://schemas.openxmlformats.org/markup-compatibility/2006" xmlns:aink="http://schemas.microsoft.com/office/drawing/2016/ink" xmlns:am3d="http://schemas.microsoft.com/office/drawing/2017/model3d" xmlns:o="urn:schemas-microsoft-com:office:office" xmlns:oel="http://schemas.microsoft.com/office/2019/extlst" xmlns:r="http://schemas.openxmlformats.org/officeDocument/2006/relationships" xmlns:m="http://schemas.openxmlformats.org/officeDocument/2006/math" xmlns:v="urn:schemas-microsoft-com:vml" xmlns:wp14="http://schemas.microsoft.com/office/word/2010/wordprocessingDrawing" xmlns:wp="http://schemas.openxmlformats.org/drawingml/2006/wordprocessingDrawing" xmlns:w10="urn:schemas-microsoft-com:office:word" xmlns:w="http://schemas.openxmlformats.org/wordprocessingml/2006/main" xmlns:w14="http://schemas.microsoft.com/office/word/2010/wordml" xmlns:w15="http://schemas.microsoft.com/office/word/2012/wordml" xmlns:w16cex="http://schemas.microsoft.com/office/word/2018/wordml/cex" xmlns:w16cid="http://schemas.microsoft.com/office/word/2016/wordml/cid" xmlns:w16="http://schemas.microsoft.com/office/word/2018/wordml" xmlns:w16sdtdh="http://schemas.microsoft.com/office/word/2020/wordml/sdtdatahash" xmlns:w16se="http://schemas.microsoft.com/office/word/2015/wordml/symex" xmlns:wpg="http://schemas.microsoft.com/office/word/2010/wordprocessingGroup" xmlns:wpi="http://schemas.microsoft.com/office/word/2010/wordprocessingInk" xmlns:wne="http://schemas.microsoft.com/office/word/2006/wordml" xmlns:wps="http://schemas.microsoft.com/office/word/2010/wordprocessingShape" mc:Ignorable="w14 w15 w16se w16cid w16 w16cex w16sdtdh wp14">
+  <w:abstractNum w:abstractNumId="0" w15:restartNumberingAfterBreak="0">
     <w:nsid w:val="053D22E3"/>
     <w:multiLevelType w:val="hybridMultilevel"/>
     <w:tmpl w:val="363AB48C"/>
@@ -18256,7 +16177,7 @@
       </w:pPr>
     </w:lvl>
   </w:abstractNum>
-  <w:abstractNum w:abstractNumId="1">
+  <w:abstractNum w:abstractNumId="1" w15:restartNumberingAfterBreak="0">
     <w:nsid w:val="07685B82"/>
     <w:multiLevelType w:val="hybridMultilevel"/>
     <w:tmpl w:val="EFB6D9D2"/>
@@ -18342,7 +16263,7 @@
       </w:pPr>
     </w:lvl>
   </w:abstractNum>
-  <w:abstractNum w:abstractNumId="2">
+  <w:abstractNum w:abstractNumId="2" w15:restartNumberingAfterBreak="0">
     <w:nsid w:val="104A2348"/>
     <w:multiLevelType w:val="hybridMultilevel"/>
     <w:tmpl w:val="97F2CCD0"/>
@@ -18455,7 +16376,7 @@
       </w:rPr>
     </w:lvl>
   </w:abstractNum>
-  <w:abstractNum w:abstractNumId="3">
+  <w:abstractNum w:abstractNumId="3" w15:restartNumberingAfterBreak="0">
     <w:nsid w:val="104E220A"/>
     <w:multiLevelType w:val="hybridMultilevel"/>
     <w:tmpl w:val="7D161F04"/>
@@ -18547,7 +16468,7 @@
       </w:pPr>
     </w:lvl>
   </w:abstractNum>
-  <w:abstractNum w:abstractNumId="4">
+  <w:abstractNum w:abstractNumId="4" w15:restartNumberingAfterBreak="0">
     <w:nsid w:val="13A25679"/>
     <w:multiLevelType w:val="hybridMultilevel"/>
     <w:tmpl w:val="31B425B8"/>
@@ -18660,7 +16581,7 @@
       </w:rPr>
     </w:lvl>
   </w:abstractNum>
-  <w:abstractNum w:abstractNumId="5">
+  <w:abstractNum w:abstractNumId="5" w15:restartNumberingAfterBreak="0">
     <w:nsid w:val="15B32C18"/>
     <w:multiLevelType w:val="hybridMultilevel"/>
     <w:tmpl w:val="80084432"/>
@@ -18773,7 +16694,7 @@
       </w:rPr>
     </w:lvl>
   </w:abstractNum>
-  <w:abstractNum w:abstractNumId="6">
+  <w:abstractNum w:abstractNumId="6" w15:restartNumberingAfterBreak="0">
     <w:nsid w:val="16405228"/>
     <w:multiLevelType w:val="hybridMultilevel"/>
     <w:tmpl w:val="25F0D07E"/>
@@ -18886,7 +16807,7 @@
       </w:rPr>
     </w:lvl>
   </w:abstractNum>
-  <w:abstractNum w:abstractNumId="7">
+  <w:abstractNum w:abstractNumId="7" w15:restartNumberingAfterBreak="0">
     <w:nsid w:val="187B5701"/>
     <w:multiLevelType w:val="hybridMultilevel"/>
     <w:tmpl w:val="03926AC8"/>
@@ -18973,7 +16894,7 @@
       </w:pPr>
     </w:lvl>
   </w:abstractNum>
-  <w:abstractNum w:abstractNumId="8">
+  <w:abstractNum w:abstractNumId="8" w15:restartNumberingAfterBreak="0">
     <w:nsid w:val="1CBA4726"/>
     <w:multiLevelType w:val="hybridMultilevel"/>
     <w:tmpl w:val="23F86A1C"/>
@@ -19062,7 +16983,7 @@
       </w:pPr>
     </w:lvl>
   </w:abstractNum>
-  <w:abstractNum w:abstractNumId="9">
+  <w:abstractNum w:abstractNumId="9" w15:restartNumberingAfterBreak="0">
     <w:nsid w:val="21DC23D6"/>
     <w:multiLevelType w:val="hybridMultilevel"/>
     <w:tmpl w:val="DC509A8A"/>
@@ -19152,7 +17073,7 @@
       </w:pPr>
     </w:lvl>
   </w:abstractNum>
-  <w:abstractNum w:abstractNumId="10">
+  <w:abstractNum w:abstractNumId="10" w15:restartNumberingAfterBreak="0">
     <w:nsid w:val="23A351AB"/>
     <w:multiLevelType w:val="hybridMultilevel"/>
     <w:tmpl w:val="893A0F76"/>
@@ -19265,7 +17186,7 @@
       </w:rPr>
     </w:lvl>
   </w:abstractNum>
-  <w:abstractNum w:abstractNumId="11">
+  <w:abstractNum w:abstractNumId="11" w15:restartNumberingAfterBreak="0">
     <w:nsid w:val="23BB023D"/>
     <w:multiLevelType w:val="hybridMultilevel"/>
     <w:tmpl w:val="1D882E10"/>
@@ -19351,7 +17272,7 @@
       </w:pPr>
     </w:lvl>
   </w:abstractNum>
-  <w:abstractNum w:abstractNumId="12">
+  <w:abstractNum w:abstractNumId="12" w15:restartNumberingAfterBreak="0">
     <w:nsid w:val="26210121"/>
     <w:multiLevelType w:val="hybridMultilevel"/>
     <w:tmpl w:val="E71A838E"/>
@@ -19440,7 +17361,7 @@
       </w:pPr>
     </w:lvl>
   </w:abstractNum>
-  <w:abstractNum w:abstractNumId="13">
+  <w:abstractNum w:abstractNumId="13" w15:restartNumberingAfterBreak="0">
     <w:nsid w:val="2B6E5FA0"/>
     <w:multiLevelType w:val="hybridMultilevel"/>
     <w:tmpl w:val="AAA04564"/>
@@ -19526,7 +17447,7 @@
       </w:pPr>
     </w:lvl>
   </w:abstractNum>
-  <w:abstractNum w:abstractNumId="14">
+  <w:abstractNum w:abstractNumId="14" w15:restartNumberingAfterBreak="0">
     <w:nsid w:val="2CDF168C"/>
     <w:multiLevelType w:val="hybridMultilevel"/>
     <w:tmpl w:val="0A5E2610"/>
@@ -19612,7 +17533,7 @@
       </w:pPr>
     </w:lvl>
   </w:abstractNum>
-  <w:abstractNum w:abstractNumId="15">
+  <w:abstractNum w:abstractNumId="15" w15:restartNumberingAfterBreak="0">
     <w:nsid w:val="334F150A"/>
     <w:multiLevelType w:val="hybridMultilevel"/>
     <w:tmpl w:val="C154563E"/>
@@ -19699,7 +17620,7 @@
       </w:pPr>
     </w:lvl>
   </w:abstractNum>
-  <w:abstractNum w:abstractNumId="16">
+  <w:abstractNum w:abstractNumId="16" w15:restartNumberingAfterBreak="0">
     <w:nsid w:val="33D81E8E"/>
     <w:multiLevelType w:val="hybridMultilevel"/>
     <w:tmpl w:val="7D6AF07E"/>
@@ -19809,7 +17730,7 @@
       </w:rPr>
     </w:lvl>
   </w:abstractNum>
-  <w:abstractNum w:abstractNumId="17">
+  <w:abstractNum w:abstractNumId="17" w15:restartNumberingAfterBreak="0">
     <w:nsid w:val="38485895"/>
     <w:multiLevelType w:val="hybridMultilevel"/>
     <w:tmpl w:val="0E368280"/>
@@ -19922,7 +17843,7 @@
       </w:rPr>
     </w:lvl>
   </w:abstractNum>
-  <w:abstractNum w:abstractNumId="18">
+  <w:abstractNum w:abstractNumId="18" w15:restartNumberingAfterBreak="0">
     <w:nsid w:val="3C12320A"/>
     <w:multiLevelType w:val="hybridMultilevel"/>
     <w:tmpl w:val="E5688604"/>
@@ -20035,7 +17956,7 @@
       </w:rPr>
     </w:lvl>
   </w:abstractNum>
-  <w:abstractNum w:abstractNumId="19">
+  <w:abstractNum w:abstractNumId="19" w15:restartNumberingAfterBreak="0">
     <w:nsid w:val="3EF3287E"/>
     <w:multiLevelType w:val="hybridMultilevel"/>
     <w:tmpl w:val="565EB8BC"/>
@@ -20148,7 +18069,7 @@
       </w:rPr>
     </w:lvl>
   </w:abstractNum>
-  <w:abstractNum w:abstractNumId="20">
+  <w:abstractNum w:abstractNumId="20" w15:restartNumberingAfterBreak="0">
     <w:nsid w:val="4219763B"/>
     <w:multiLevelType w:val="hybridMultilevel"/>
     <w:tmpl w:val="CD90AF16"/>
@@ -20237,7 +18158,7 @@
       </w:pPr>
     </w:lvl>
   </w:abstractNum>
-  <w:abstractNum w:abstractNumId="21">
+  <w:abstractNum w:abstractNumId="21" w15:restartNumberingAfterBreak="0">
     <w:nsid w:val="48866F8A"/>
     <w:multiLevelType w:val="hybridMultilevel"/>
     <w:tmpl w:val="8A68406A"/>
@@ -20350,7 +18271,7 @@
       </w:rPr>
     </w:lvl>
   </w:abstractNum>
-  <w:abstractNum w:abstractNumId="22">
+  <w:abstractNum w:abstractNumId="22" w15:restartNumberingAfterBreak="0">
     <w:nsid w:val="536A5A11"/>
     <w:multiLevelType w:val="hybridMultilevel"/>
     <w:tmpl w:val="6434B638"/>
@@ -20464,7 +18385,7 @@
       </w:rPr>
     </w:lvl>
   </w:abstractNum>
-  <w:abstractNum w:abstractNumId="23">
+  <w:abstractNum w:abstractNumId="23" w15:restartNumberingAfterBreak="0">
     <w:nsid w:val="53791E86"/>
     <w:multiLevelType w:val="hybridMultilevel"/>
     <w:tmpl w:val="6E74D6CE"/>
@@ -20550,7 +18471,7 @@
       </w:pPr>
     </w:lvl>
   </w:abstractNum>
-  <w:abstractNum w:abstractNumId="24">
+  <w:abstractNum w:abstractNumId="24" w15:restartNumberingAfterBreak="0">
     <w:nsid w:val="5C8B1D89"/>
     <w:multiLevelType w:val="hybridMultilevel"/>
     <w:tmpl w:val="62DCF452"/>
@@ -20639,7 +18560,7 @@
       </w:pPr>
     </w:lvl>
   </w:abstractNum>
-  <w:abstractNum w:abstractNumId="25">
+  <w:abstractNum w:abstractNumId="25" w15:restartNumberingAfterBreak="0">
     <w:nsid w:val="5DF256F8"/>
     <w:multiLevelType w:val="hybridMultilevel"/>
     <w:tmpl w:val="E5BE57BE"/>
@@ -20728,7 +18649,7 @@
       </w:pPr>
     </w:lvl>
   </w:abstractNum>
-  <w:abstractNum w:abstractNumId="26">
+  <w:abstractNum w:abstractNumId="26" w15:restartNumberingAfterBreak="0">
     <w:nsid w:val="5F965099"/>
     <w:multiLevelType w:val="hybridMultilevel"/>
     <w:tmpl w:val="958A7E02"/>
@@ -20817,7 +18738,7 @@
       </w:pPr>
     </w:lvl>
   </w:abstractNum>
-  <w:abstractNum w:abstractNumId="27">
+  <w:abstractNum w:abstractNumId="27" w15:restartNumberingAfterBreak="0">
     <w:nsid w:val="601554AD"/>
     <w:multiLevelType w:val="hybridMultilevel"/>
     <w:tmpl w:val="80BC2230"/>
@@ -20906,7 +18827,7 @@
       </w:pPr>
     </w:lvl>
   </w:abstractNum>
-  <w:abstractNum w:abstractNumId="28">
+  <w:abstractNum w:abstractNumId="28" w15:restartNumberingAfterBreak="0">
     <w:nsid w:val="61247E29"/>
     <w:multiLevelType w:val="hybridMultilevel"/>
     <w:tmpl w:val="6B4256DC"/>
@@ -20992,7 +18913,7 @@
       </w:pPr>
     </w:lvl>
   </w:abstractNum>
-  <w:abstractNum w:abstractNumId="29">
+  <w:abstractNum w:abstractNumId="29" w15:restartNumberingAfterBreak="0">
     <w:nsid w:val="62243ABB"/>
     <w:multiLevelType w:val="hybridMultilevel"/>
     <w:tmpl w:val="B046FC78"/>
@@ -21105,7 +19026,7 @@
       </w:rPr>
     </w:lvl>
   </w:abstractNum>
-  <w:abstractNum w:abstractNumId="30">
+  <w:abstractNum w:abstractNumId="30" w15:restartNumberingAfterBreak="0">
     <w:nsid w:val="6249666D"/>
     <w:multiLevelType w:val="hybridMultilevel"/>
     <w:tmpl w:val="7D58017C"/>
@@ -21191,7 +19112,7 @@
       </w:pPr>
     </w:lvl>
   </w:abstractNum>
-  <w:abstractNum w:abstractNumId="31">
+  <w:abstractNum w:abstractNumId="31" w15:restartNumberingAfterBreak="0">
     <w:nsid w:val="644B4CE5"/>
     <w:multiLevelType w:val="hybridMultilevel"/>
     <w:tmpl w:val="0F2C786C"/>
@@ -21280,7 +19201,7 @@
       </w:pPr>
     </w:lvl>
   </w:abstractNum>
-  <w:abstractNum w:abstractNumId="32">
+  <w:abstractNum w:abstractNumId="32" w15:restartNumberingAfterBreak="0">
     <w:nsid w:val="6C095F35"/>
     <w:multiLevelType w:val="hybridMultilevel"/>
     <w:tmpl w:val="8F38C3C4"/>
@@ -21393,7 +19314,7 @@
       </w:rPr>
     </w:lvl>
   </w:abstractNum>
-  <w:abstractNum w:abstractNumId="33">
+  <w:abstractNum w:abstractNumId="33" w15:restartNumberingAfterBreak="0">
     <w:nsid w:val="6C0D757D"/>
     <w:multiLevelType w:val="hybridMultilevel"/>
     <w:tmpl w:val="3B8CCCEC"/>
@@ -21479,7 +19400,7 @@
       </w:pPr>
     </w:lvl>
   </w:abstractNum>
-  <w:abstractNum w:abstractNumId="34">
+  <w:abstractNum w:abstractNumId="34" w15:restartNumberingAfterBreak="0">
     <w:nsid w:val="6DDC555B"/>
     <w:multiLevelType w:val="hybridMultilevel"/>
     <w:tmpl w:val="98A21F30"/>
@@ -21592,7 +19513,7 @@
       </w:rPr>
     </w:lvl>
   </w:abstractNum>
-  <w:abstractNum w:abstractNumId="35">
+  <w:abstractNum w:abstractNumId="35" w15:restartNumberingAfterBreak="0">
     <w:nsid w:val="768E6B79"/>
     <w:multiLevelType w:val="hybridMultilevel"/>
     <w:tmpl w:val="05500E10"/>
@@ -21678,7 +19599,7 @@
       </w:pPr>
     </w:lvl>
   </w:abstractNum>
-  <w:abstractNum w:abstractNumId="36">
+  <w:abstractNum w:abstractNumId="36" w15:restartNumberingAfterBreak="0">
     <w:nsid w:val="7D1740C5"/>
     <w:multiLevelType w:val="hybridMultilevel"/>
     <w:tmpl w:val="C47EA310"/>
@@ -21792,139 +19713,139 @@
       </w:rPr>
     </w:lvl>
   </w:abstractNum>
-  <w:num w:numId="1">
+  <w:num w:numId="1" w16cid:durableId="1925187074">
     <w:abstractNumId w:val="7"/>
   </w:num>
-  <w:num w:numId="2">
+  <w:num w:numId="2" w16cid:durableId="98722752">
     <w:abstractNumId w:val="20"/>
   </w:num>
-  <w:num w:numId="3">
+  <w:num w:numId="3" w16cid:durableId="1318001453">
     <w:abstractNumId w:val="15"/>
   </w:num>
-  <w:num w:numId="4">
+  <w:num w:numId="4" w16cid:durableId="613557947">
     <w:abstractNumId w:val="35"/>
   </w:num>
-  <w:num w:numId="5">
+  <w:num w:numId="5" w16cid:durableId="411124718">
     <w:abstractNumId w:val="36"/>
   </w:num>
-  <w:num w:numId="6">
+  <w:num w:numId="6" w16cid:durableId="1319074170">
     <w:abstractNumId w:val="20"/>
     <w:lvlOverride w:ilvl="0">
       <w:startOverride w:val="1"/>
     </w:lvlOverride>
   </w:num>
-  <w:num w:numId="7">
+  <w:num w:numId="7" w16cid:durableId="2128311288">
     <w:abstractNumId w:val="22"/>
   </w:num>
-  <w:num w:numId="8">
+  <w:num w:numId="8" w16cid:durableId="2018267916">
     <w:abstractNumId w:val="0"/>
   </w:num>
-  <w:num w:numId="9">
+  <w:num w:numId="9" w16cid:durableId="1618293746">
     <w:abstractNumId w:val="6"/>
   </w:num>
-  <w:num w:numId="10">
+  <w:num w:numId="10" w16cid:durableId="749228647">
     <w:abstractNumId w:val="20"/>
     <w:lvlOverride w:ilvl="0">
       <w:startOverride w:val="1"/>
     </w:lvlOverride>
   </w:num>
-  <w:num w:numId="11">
+  <w:num w:numId="11" w16cid:durableId="214581892">
     <w:abstractNumId w:val="1"/>
   </w:num>
-  <w:num w:numId="12">
+  <w:num w:numId="12" w16cid:durableId="1258632802">
     <w:abstractNumId w:val="18"/>
   </w:num>
-  <w:num w:numId="13">
+  <w:num w:numId="13" w16cid:durableId="375665912">
     <w:abstractNumId w:val="4"/>
   </w:num>
-  <w:num w:numId="14">
+  <w:num w:numId="14" w16cid:durableId="100420790">
     <w:abstractNumId w:val="5"/>
   </w:num>
-  <w:num w:numId="15">
+  <w:num w:numId="15" w16cid:durableId="1609044439">
     <w:abstractNumId w:val="26"/>
   </w:num>
-  <w:num w:numId="16">
+  <w:num w:numId="16" w16cid:durableId="353268038">
     <w:abstractNumId w:val="27"/>
   </w:num>
-  <w:num w:numId="17">
+  <w:num w:numId="17" w16cid:durableId="638806825">
     <w:abstractNumId w:val="12"/>
   </w:num>
-  <w:num w:numId="18">
+  <w:num w:numId="18" w16cid:durableId="857235338">
     <w:abstractNumId w:val="19"/>
   </w:num>
-  <w:num w:numId="19">
+  <w:num w:numId="19" w16cid:durableId="181747262">
     <w:abstractNumId w:val="10"/>
   </w:num>
-  <w:num w:numId="20">
+  <w:num w:numId="20" w16cid:durableId="1725327171">
     <w:abstractNumId w:val="21"/>
   </w:num>
-  <w:num w:numId="21">
+  <w:num w:numId="21" w16cid:durableId="745617387">
     <w:abstractNumId w:val="29"/>
   </w:num>
-  <w:num w:numId="22">
+  <w:num w:numId="22" w16cid:durableId="608665385">
     <w:abstractNumId w:val="7"/>
     <w:lvlOverride w:ilvl="0">
       <w:startOverride w:val="1"/>
     </w:lvlOverride>
   </w:num>
-  <w:num w:numId="23">
+  <w:num w:numId="23" w16cid:durableId="83307647">
     <w:abstractNumId w:val="25"/>
   </w:num>
-  <w:num w:numId="24">
+  <w:num w:numId="24" w16cid:durableId="1294018925">
     <w:abstractNumId w:val="13"/>
   </w:num>
-  <w:num w:numId="25">
+  <w:num w:numId="25" w16cid:durableId="452947146">
     <w:abstractNumId w:val="17"/>
   </w:num>
-  <w:num w:numId="26">
+  <w:num w:numId="26" w16cid:durableId="440957901">
     <w:abstractNumId w:val="8"/>
   </w:num>
-  <w:num w:numId="27">
+  <w:num w:numId="27" w16cid:durableId="1054813817">
     <w:abstractNumId w:val="16"/>
   </w:num>
-  <w:num w:numId="28">
+  <w:num w:numId="28" w16cid:durableId="428703491">
     <w:abstractNumId w:val="3"/>
   </w:num>
-  <w:num w:numId="29">
+  <w:num w:numId="29" w16cid:durableId="1157454987">
     <w:abstractNumId w:val="11"/>
   </w:num>
-  <w:num w:numId="30">
+  <w:num w:numId="30" w16cid:durableId="575436690">
     <w:abstractNumId w:val="9"/>
   </w:num>
-  <w:num w:numId="31">
+  <w:num w:numId="31" w16cid:durableId="526869545">
     <w:abstractNumId w:val="30"/>
   </w:num>
-  <w:num w:numId="32">
+  <w:num w:numId="32" w16cid:durableId="959457446">
     <w:abstractNumId w:val="31"/>
   </w:num>
-  <w:num w:numId="33">
+  <w:num w:numId="33" w16cid:durableId="2087453683">
     <w:abstractNumId w:val="7"/>
     <w:lvlOverride w:ilvl="0">
       <w:startOverride w:val="1"/>
     </w:lvlOverride>
   </w:num>
-  <w:num w:numId="34">
+  <w:num w:numId="34" w16cid:durableId="1532380635">
     <w:abstractNumId w:val="23"/>
   </w:num>
-  <w:num w:numId="35">
+  <w:num w:numId="35" w16cid:durableId="445344495">
     <w:abstractNumId w:val="32"/>
   </w:num>
-  <w:num w:numId="36">
+  <w:num w:numId="36" w16cid:durableId="168061931">
     <w:abstractNumId w:val="34"/>
   </w:num>
-  <w:num w:numId="37">
+  <w:num w:numId="37" w16cid:durableId="1279222200">
     <w:abstractNumId w:val="2"/>
   </w:num>
-  <w:num w:numId="38">
+  <w:num w:numId="38" w16cid:durableId="1567912530">
     <w:abstractNumId w:val="33"/>
   </w:num>
-  <w:num w:numId="39">
+  <w:num w:numId="39" w16cid:durableId="1080643323">
     <w:abstractNumId w:val="14"/>
   </w:num>
-  <w:num w:numId="40">
+  <w:num w:numId="40" w16cid:durableId="1822697630">
     <w:abstractNumId w:val="24"/>
   </w:num>
-  <w:num w:numId="41">
+  <w:num w:numId="41" w16cid:durableId="684208633">
     <w:abstractNumId w:val="28"/>
   </w:num>
   <w:numIdMacAtCleanup w:val="21"/>
@@ -21932,7 +19853,7 @@
 </file>
 
 <file path=word/styles.xml><?xml version="1.0" encoding="utf-8"?>
-<w:styles xmlns:mc="http://schemas.openxmlformats.org/markup-compatibility/2006" xmlns:r="http://schemas.openxmlformats.org/officeDocument/2006/relationships" xmlns:w="http://schemas.openxmlformats.org/wordprocessingml/2006/main" xmlns:w14="http://schemas.microsoft.com/office/word/2010/wordml" xmlns:w15="http://schemas.microsoft.com/office/word/2012/wordml" mc:Ignorable="w14 w15">
+<w:styles xmlns:mc="http://schemas.openxmlformats.org/markup-compatibility/2006" xmlns:r="http://schemas.openxmlformats.org/officeDocument/2006/relationships" xmlns:w="http://schemas.openxmlformats.org/wordprocessingml/2006/main" xmlns:w14="http://schemas.microsoft.com/office/word/2010/wordml" xmlns:w15="http://schemas.microsoft.com/office/word/2012/wordml" xmlns:w16cex="http://schemas.microsoft.com/office/word/2018/wordml/cex" xmlns:w16cid="http://schemas.microsoft.com/office/word/2016/wordml/cid" xmlns:w16="http://schemas.microsoft.com/office/word/2018/wordml" xmlns:w16sdtdh="http://schemas.microsoft.com/office/word/2020/wordml/sdtdatahash" xmlns:w16se="http://schemas.microsoft.com/office/word/2015/wordml/symex" mc:Ignorable="w14 w15 w16se w16cid w16 w16cex w16sdtdh">
   <w:docDefaults>
     <w:rPrDefault>
       <w:rPr>
@@ -21948,7 +19869,7 @@
       </w:pPr>
     </w:pPrDefault>
   </w:docDefaults>
-  <w:latentStyles w:defLockedState="0" w:defUIPriority="99" w:defSemiHidden="0" w:defUnhideWhenUsed="0" w:defQFormat="0" w:count="371">
+  <w:latentStyles w:defLockedState="0" w:defUIPriority="99" w:defSemiHidden="0" w:defUnhideWhenUsed="0" w:defQFormat="0" w:count="376">
     <w:lsdException w:name="Normal" w:uiPriority="0" w:qFormat="1"/>
     <w:lsdException w:name="heading 1" w:uiPriority="9" w:qFormat="1"/>
     <w:lsdException w:name="heading 2" w:semiHidden="1" w:uiPriority="9" w:unhideWhenUsed="1" w:qFormat="1"/>
@@ -22054,7 +19975,6 @@
     <w:lsdException w:name="HTML Sample" w:semiHidden="1" w:unhideWhenUsed="1"/>
     <w:lsdException w:name="HTML Typewriter" w:semiHidden="1" w:unhideWhenUsed="1"/>
     <w:lsdException w:name="HTML Variable" w:semiHidden="1" w:unhideWhenUsed="1"/>
-    <w:lsdException w:name="Normal Table" w:semiHidden="1" w:unhideWhenUsed="1"/>
     <w:lsdException w:name="annotation subject" w:semiHidden="1" w:unhideWhenUsed="1"/>
     <w:lsdException w:name="No List" w:semiHidden="1" w:unhideWhenUsed="1"/>
     <w:lsdException w:name="Outline List 1" w:semiHidden="1" w:unhideWhenUsed="1"/>
@@ -22097,11 +20017,8 @@
     <w:lsdException w:name="Table Contemporary" w:semiHidden="1" w:unhideWhenUsed="1"/>
     <w:lsdException w:name="Table Elegant" w:semiHidden="1" w:unhideWhenUsed="1"/>
     <w:lsdException w:name="Table Professional" w:semiHidden="1" w:unhideWhenUsed="1"/>
-    <w:lsdException w:name="Table Subtle 1" w:semiHidden="1" w:unhideWhenUsed="1"/>
     <w:lsdException w:name="Table Subtle 2" w:semiHidden="1" w:unhideWhenUsed="1"/>
     <w:lsdException w:name="Table Web 1" w:semiHidden="1" w:unhideWhenUsed="1"/>
-    <w:lsdException w:name="Table Web 2" w:semiHidden="1" w:unhideWhenUsed="1"/>
-    <w:lsdException w:name="Table Web 3" w:semiHidden="1" w:unhideWhenUsed="1"/>
     <w:lsdException w:name="Balloon Text" w:semiHidden="1" w:unhideWhenUsed="1"/>
     <w:lsdException w:name="Table Grid" w:uiPriority="39"/>
     <w:lsdException w:name="Table Theme" w:semiHidden="1" w:unhideWhenUsed="1"/>
@@ -22320,6 +20237,11 @@
     <w:lsdException w:name="List Table 5 Dark Accent 6" w:uiPriority="50"/>
     <w:lsdException w:name="List Table 6 Colorful Accent 6" w:uiPriority="51"/>
     <w:lsdException w:name="List Table 7 Colorful Accent 6" w:uiPriority="52"/>
+    <w:lsdException w:name="Mention" w:semiHidden="1" w:unhideWhenUsed="1"/>
+    <w:lsdException w:name="Smart Hyperlink" w:semiHidden="1" w:unhideWhenUsed="1"/>
+    <w:lsdException w:name="Hashtag" w:semiHidden="1" w:unhideWhenUsed="1"/>
+    <w:lsdException w:name="Unresolved Mention" w:semiHidden="1" w:unhideWhenUsed="1"/>
+    <w:lsdException w:name="Smart Link" w:semiHidden="1" w:unhideWhenUsed="1"/>
   </w:latentStyles>
   <w:style w:type="paragraph" w:default="1" w:styleId="Normal">
     <w:name w:val="Normal"/>
@@ -22607,7 +20529,6 @@
       <w:spacing w:after="0" w:line="240" w:lineRule="auto"/>
     </w:pPr>
     <w:tblPr>
-      <w:tblInd w:w="0" w:type="dxa"/>
       <w:tblBorders>
         <w:top w:val="single" w:sz="4" w:space="0" w:color="auto"/>
         <w:left w:val="single" w:sz="4" w:space="0" w:color="auto"/>
@@ -22616,12 +20537,6 @@
         <w:insideH w:val="single" w:sz="4" w:space="0" w:color="auto"/>
         <w:insideV w:val="single" w:sz="4" w:space="0" w:color="auto"/>
       </w:tblBorders>
-      <w:tblCellMar>
-        <w:top w:w="0" w:type="dxa"/>
-        <w:left w:w="108" w:type="dxa"/>
-        <w:bottom w:w="0" w:type="dxa"/>
-        <w:right w:w="108" w:type="dxa"/>
-      </w:tblCellMar>
     </w:tblPr>
   </w:style>
   <w:style w:type="table" w:styleId="PlainTable3">
@@ -22635,13 +20550,6 @@
     <w:tblPr>
       <w:tblStyleRowBandSize w:val="1"/>
       <w:tblStyleColBandSize w:val="1"/>
-      <w:tblInd w:w="0" w:type="dxa"/>
-      <w:tblCellMar>
-        <w:top w:w="0" w:type="dxa"/>
-        <w:left w:w="108" w:type="dxa"/>
-        <w:bottom w:w="0" w:type="dxa"/>
-        <w:right w:w="108" w:type="dxa"/>
-      </w:tblCellMar>
     </w:tblPr>
     <w:tblStylePr w:type="firstRow">
       <w:rPr>

</xml_diff>